<commit_message>
I am working on sign new consultant contract
</commit_message>
<xml_diff>
--- a/final project book/Chapter 2 Literature Review.docx
+++ b/final project book/Chapter 2 Literature Review.docx
@@ -1,7 +1,1599 @@
 
 <file path=word/document.xml><?xml version="1.0" encoding="utf-8"?>
-<w:document xmlns:wpc="http://schemas.microsoft.com/office/word/2010/wordprocessingCanvas" xmlns:mc="http://schemas.openxmlformats.org/markup-compatibility/2006" xmlns:o="urn:schemas-microsoft-com:office:office" xmlns:r="http://schemas.openxmlformats.org/officeDocument/2006/relationships" xmlns:m="http://schemas.openxmlformats.org/officeDocument/2006/math" xmlns:v="urn:schemas-microsoft-com:vml" xmlns:wp14="http://schemas.microsoft.com/office/word/2010/wordprocessingDrawing" xmlns:wp="http://schemas.openxmlformats.org/drawingml/2006/wordprocessingDrawing" xmlns:w10="urn:schemas-microsoft-com:office:word" xmlns:w="http://schemas.openxmlformats.org/wordprocessingml/2006/main" xmlns:w14="http://schemas.microsoft.com/office/word/2010/wordml" xmlns:w15="http://schemas.microsoft.com/office/word/2012/wordml" xmlns:wpg="http://schemas.microsoft.com/office/word/2010/wordprocessingGroup" xmlns:wpi="http://schemas.microsoft.com/office/word/2010/wordprocessingInk" xmlns:wne="http://schemas.microsoft.com/office/word/2006/wordml" xmlns:wps="http://schemas.microsoft.com/office/word/2010/wordprocessingShape" mc:Ignorable="w14 w15 wp14">
+<w:document xmlns:wpc="http://schemas.microsoft.com/office/word/2010/wordprocessingCanvas" xmlns:cx="http://schemas.microsoft.com/office/drawing/2014/chartex" xmlns:cx1="http://schemas.microsoft.com/office/drawing/2015/9/8/chartex" xmlns:mc="http://schemas.openxmlformats.org/markup-compatibility/2006" xmlns:o="urn:schemas-microsoft-com:office:office" xmlns:r="http://schemas.openxmlformats.org/officeDocument/2006/relationships" xmlns:m="http://schemas.openxmlformats.org/officeDocument/2006/math" xmlns:v="urn:schemas-microsoft-com:vml" xmlns:wp14="http://schemas.microsoft.com/office/word/2010/wordprocessingDrawing" xmlns:wp="http://schemas.openxmlformats.org/drawingml/2006/wordprocessingDrawing" xmlns:w10="urn:schemas-microsoft-com:office:word" xmlns:w="http://schemas.openxmlformats.org/wordprocessingml/2006/main" xmlns:w14="http://schemas.microsoft.com/office/word/2010/wordml" xmlns:w15="http://schemas.microsoft.com/office/word/2012/wordml" xmlns:w16se="http://schemas.microsoft.com/office/word/2015/wordml/symex" xmlns:wpg="http://schemas.microsoft.com/office/word/2010/wordprocessingGroup" xmlns:wpi="http://schemas.microsoft.com/office/word/2010/wordprocessingInk" xmlns:wne="http://schemas.microsoft.com/office/word/2006/wordml" xmlns:wps="http://schemas.microsoft.com/office/word/2010/wordprocessingShape" mc:Ignorable="w14 w15 w16se wp14">
   <w:body>
+    <w:p>
+      <w:pPr>
+        <w:pStyle w:val="Default"/>
+        <w:spacing w:line="276" w:lineRule="auto"/>
+      </w:pPr>
+      <w:r>
+        <w:rPr>
+          <w:b/>
+        </w:rPr>
+        <w:t xml:space="preserve">Please, </w:t>
+      </w:r>
+      <w:r>
+        <w:t>start to read our progress from the next page.</w:t>
+      </w:r>
+    </w:p>
+    <w:p>
+      <w:pPr>
+        <w:pStyle w:val="Default"/>
+        <w:spacing w:line="276" w:lineRule="auto"/>
+      </w:pPr>
+    </w:p>
+    <w:p>
+      <w:pPr>
+        <w:pStyle w:val="Default"/>
+        <w:spacing w:line="276" w:lineRule="auto"/>
+      </w:pPr>
+      <w:r>
+        <w:t xml:space="preserve">Today, we have worked on chap 1 and chap 2. </w:t>
+      </w:r>
+      <w:r>
+        <w:t>We for sure tried to collect some mistakes that you have mentioned early in the morning. Although w</w:t>
+      </w:r>
+      <w:r>
+        <w:t>e might have not reached the level you wish us to be, but we would like you to have a look on how we are doing and we will be happy to reflect, refine and make a notable progress based on your good comment</w:t>
+      </w:r>
+      <w:r>
+        <w:t>s</w:t>
+      </w:r>
+      <w:r>
+        <w:t>.</w:t>
+      </w:r>
+    </w:p>
+    <w:p>
+      <w:pPr>
+        <w:pStyle w:val="Default"/>
+        <w:spacing w:line="276" w:lineRule="auto"/>
+      </w:pPr>
+    </w:p>
+    <w:p>
+      <w:pPr>
+        <w:pStyle w:val="Default"/>
+        <w:spacing w:line="276" w:lineRule="auto"/>
+      </w:pPr>
+      <w:r>
+        <w:t>Thanks.</w:t>
+      </w:r>
+    </w:p>
+    <w:p>
+      <w:pPr>
+        <w:pStyle w:val="Default"/>
+        <w:spacing w:line="276" w:lineRule="auto"/>
+        <w:rPr>
+          <w:b/>
+        </w:rPr>
+      </w:pPr>
+    </w:p>
+    <w:p>
+      <w:pPr>
+        <w:pStyle w:val="Default"/>
+        <w:spacing w:line="276" w:lineRule="auto"/>
+        <w:rPr>
+          <w:b/>
+        </w:rPr>
+      </w:pPr>
+    </w:p>
+    <w:p>
+      <w:pPr>
+        <w:pStyle w:val="Default"/>
+        <w:spacing w:line="276" w:lineRule="auto"/>
+        <w:rPr>
+          <w:b/>
+        </w:rPr>
+      </w:pPr>
+    </w:p>
+    <w:p>
+      <w:pPr>
+        <w:pStyle w:val="Default"/>
+        <w:spacing w:line="276" w:lineRule="auto"/>
+        <w:rPr>
+          <w:b/>
+        </w:rPr>
+      </w:pPr>
+    </w:p>
+    <w:p>
+      <w:pPr>
+        <w:pStyle w:val="Default"/>
+        <w:spacing w:line="276" w:lineRule="auto"/>
+        <w:rPr>
+          <w:b/>
+        </w:rPr>
+      </w:pPr>
+    </w:p>
+    <w:p>
+      <w:pPr>
+        <w:pStyle w:val="Default"/>
+        <w:spacing w:line="276" w:lineRule="auto"/>
+        <w:rPr>
+          <w:b/>
+        </w:rPr>
+      </w:pPr>
+    </w:p>
+    <w:p>
+      <w:pPr>
+        <w:pStyle w:val="Default"/>
+        <w:spacing w:line="276" w:lineRule="auto"/>
+        <w:rPr>
+          <w:b/>
+        </w:rPr>
+      </w:pPr>
+    </w:p>
+    <w:p>
+      <w:pPr>
+        <w:pStyle w:val="Default"/>
+        <w:spacing w:line="276" w:lineRule="auto"/>
+        <w:rPr>
+          <w:b/>
+        </w:rPr>
+      </w:pPr>
+    </w:p>
+    <w:p>
+      <w:pPr>
+        <w:pStyle w:val="Default"/>
+        <w:spacing w:line="276" w:lineRule="auto"/>
+        <w:rPr>
+          <w:b/>
+        </w:rPr>
+      </w:pPr>
+    </w:p>
+    <w:p>
+      <w:pPr>
+        <w:pStyle w:val="Default"/>
+        <w:spacing w:line="276" w:lineRule="auto"/>
+        <w:rPr>
+          <w:b/>
+        </w:rPr>
+      </w:pPr>
+    </w:p>
+    <w:p>
+      <w:pPr>
+        <w:pStyle w:val="Default"/>
+        <w:spacing w:line="276" w:lineRule="auto"/>
+        <w:rPr>
+          <w:b/>
+        </w:rPr>
+      </w:pPr>
+    </w:p>
+    <w:p>
+      <w:pPr>
+        <w:pStyle w:val="Default"/>
+        <w:spacing w:line="276" w:lineRule="auto"/>
+        <w:rPr>
+          <w:b/>
+        </w:rPr>
+      </w:pPr>
+    </w:p>
+    <w:p>
+      <w:pPr>
+        <w:pStyle w:val="Default"/>
+        <w:spacing w:line="276" w:lineRule="auto"/>
+        <w:rPr>
+          <w:b/>
+        </w:rPr>
+      </w:pPr>
+    </w:p>
+    <w:p>
+      <w:pPr>
+        <w:pStyle w:val="Default"/>
+        <w:spacing w:line="276" w:lineRule="auto"/>
+        <w:rPr>
+          <w:b/>
+        </w:rPr>
+      </w:pPr>
+    </w:p>
+    <w:p>
+      <w:pPr>
+        <w:pStyle w:val="Default"/>
+        <w:spacing w:line="276" w:lineRule="auto"/>
+        <w:rPr>
+          <w:b/>
+        </w:rPr>
+      </w:pPr>
+    </w:p>
+    <w:p>
+      <w:pPr>
+        <w:pStyle w:val="Default"/>
+        <w:spacing w:line="276" w:lineRule="auto"/>
+        <w:rPr>
+          <w:b/>
+        </w:rPr>
+      </w:pPr>
+    </w:p>
+    <w:p>
+      <w:pPr>
+        <w:pStyle w:val="Default"/>
+        <w:spacing w:line="276" w:lineRule="auto"/>
+        <w:rPr>
+          <w:b/>
+        </w:rPr>
+      </w:pPr>
+    </w:p>
+    <w:p>
+      <w:pPr>
+        <w:pStyle w:val="Default"/>
+        <w:spacing w:line="276" w:lineRule="auto"/>
+        <w:rPr>
+          <w:b/>
+        </w:rPr>
+      </w:pPr>
+    </w:p>
+    <w:p>
+      <w:pPr>
+        <w:pStyle w:val="Default"/>
+        <w:spacing w:line="276" w:lineRule="auto"/>
+        <w:rPr>
+          <w:b/>
+        </w:rPr>
+      </w:pPr>
+    </w:p>
+    <w:p>
+      <w:pPr>
+        <w:pStyle w:val="Default"/>
+        <w:spacing w:line="276" w:lineRule="auto"/>
+        <w:rPr>
+          <w:b/>
+        </w:rPr>
+      </w:pPr>
+    </w:p>
+    <w:p>
+      <w:pPr>
+        <w:pStyle w:val="Default"/>
+        <w:spacing w:line="276" w:lineRule="auto"/>
+        <w:rPr>
+          <w:b/>
+        </w:rPr>
+      </w:pPr>
+    </w:p>
+    <w:p>
+      <w:pPr>
+        <w:pStyle w:val="Default"/>
+        <w:spacing w:line="276" w:lineRule="auto"/>
+        <w:rPr>
+          <w:b/>
+        </w:rPr>
+      </w:pPr>
+    </w:p>
+    <w:p>
+      <w:pPr>
+        <w:pStyle w:val="Default"/>
+        <w:spacing w:line="276" w:lineRule="auto"/>
+        <w:rPr>
+          <w:b/>
+        </w:rPr>
+      </w:pPr>
+    </w:p>
+    <w:p>
+      <w:pPr>
+        <w:pStyle w:val="Default"/>
+        <w:spacing w:line="276" w:lineRule="auto"/>
+        <w:rPr>
+          <w:b/>
+        </w:rPr>
+      </w:pPr>
+    </w:p>
+    <w:p>
+      <w:pPr>
+        <w:pStyle w:val="Default"/>
+        <w:spacing w:line="276" w:lineRule="auto"/>
+        <w:rPr>
+          <w:b/>
+        </w:rPr>
+      </w:pPr>
+    </w:p>
+    <w:p>
+      <w:pPr>
+        <w:pStyle w:val="Default"/>
+        <w:spacing w:line="276" w:lineRule="auto"/>
+        <w:rPr>
+          <w:b/>
+        </w:rPr>
+      </w:pPr>
+    </w:p>
+    <w:p>
+      <w:pPr>
+        <w:pStyle w:val="Default"/>
+        <w:spacing w:line="276" w:lineRule="auto"/>
+        <w:rPr>
+          <w:b/>
+        </w:rPr>
+      </w:pPr>
+    </w:p>
+    <w:p>
+      <w:pPr>
+        <w:pStyle w:val="Default"/>
+        <w:spacing w:line="276" w:lineRule="auto"/>
+        <w:rPr>
+          <w:b/>
+        </w:rPr>
+      </w:pPr>
+    </w:p>
+    <w:p>
+      <w:pPr>
+        <w:pStyle w:val="Default"/>
+        <w:spacing w:line="276" w:lineRule="auto"/>
+        <w:rPr>
+          <w:b/>
+        </w:rPr>
+      </w:pPr>
+    </w:p>
+    <w:p>
+      <w:pPr>
+        <w:pStyle w:val="Default"/>
+        <w:spacing w:line="276" w:lineRule="auto"/>
+        <w:rPr>
+          <w:b/>
+        </w:rPr>
+      </w:pPr>
+    </w:p>
+    <w:p>
+      <w:pPr>
+        <w:pStyle w:val="Default"/>
+        <w:spacing w:line="276" w:lineRule="auto"/>
+        <w:rPr>
+          <w:b/>
+        </w:rPr>
+      </w:pPr>
+    </w:p>
+    <w:p>
+      <w:pPr>
+        <w:pStyle w:val="Default"/>
+        <w:spacing w:line="276" w:lineRule="auto"/>
+        <w:rPr>
+          <w:b/>
+        </w:rPr>
+      </w:pPr>
+    </w:p>
+    <w:p>
+      <w:pPr>
+        <w:pStyle w:val="Default"/>
+        <w:spacing w:line="276" w:lineRule="auto"/>
+        <w:rPr>
+          <w:b/>
+        </w:rPr>
+      </w:pPr>
+    </w:p>
+    <w:p>
+      <w:pPr>
+        <w:pStyle w:val="Default"/>
+        <w:spacing w:line="276" w:lineRule="auto"/>
+        <w:rPr>
+          <w:b/>
+        </w:rPr>
+      </w:pPr>
+    </w:p>
+    <w:p>
+      <w:pPr>
+        <w:pStyle w:val="Default"/>
+        <w:spacing w:line="276" w:lineRule="auto"/>
+        <w:rPr>
+          <w:b/>
+        </w:rPr>
+      </w:pPr>
+      <w:r>
+        <w:rPr>
+          <w:b/>
+        </w:rPr>
+        <w:t xml:space="preserve">CERTIFICATE </w:t>
+      </w:r>
+    </w:p>
+    <w:p>
+      <w:pPr>
+        <w:pStyle w:val="Default"/>
+        <w:spacing w:line="276" w:lineRule="auto"/>
+        <w:jc w:val="both"/>
+      </w:pPr>
+    </w:p>
+    <w:p>
+      <w:pPr>
+        <w:pStyle w:val="Default"/>
+        <w:spacing w:line="276" w:lineRule="auto"/>
+        <w:jc w:val="both"/>
+      </w:pPr>
+      <w:r>
+        <w:t>This is to certify that the project work entitled “</w:t>
+      </w:r>
+      <w:r>
+        <w:t>UR CONSU</w:t>
+      </w:r>
+      <w:r>
+        <w:t xml:space="preserve">LTANCY SERVICES MANAGEMENT SYSTEM” is a record of the original copy of work done by </w:t>
+      </w:r>
+      <w:r>
+        <w:rPr>
+          <w:b/>
+          <w:bCs/>
+        </w:rPr>
+        <w:t xml:space="preserve">Patrick ISHIMWE (Ug: 217085547), Jean Paul NISHIMIRWE (Ug: 217122752), </w:t>
+      </w:r>
+      <w:r>
+        <w:rPr>
+          <w:bCs/>
+        </w:rPr>
+        <w:t>and</w:t>
+      </w:r>
+      <w:r>
+        <w:rPr>
+          <w:b/>
+          <w:bCs/>
+        </w:rPr>
+        <w:t xml:space="preserve"> Emmanuel NSANZIMANA (Ug: 217066437) </w:t>
+      </w:r>
+      <w:r>
+        <w:t xml:space="preserve">in partial fulfillment of the requirement for the award of Bachelor of Science Degree in Computer Science of College of Science and Technology, during the academic year 2019-2020. </w:t>
+      </w:r>
+    </w:p>
+    <w:p>
+      <w:pPr>
+        <w:pStyle w:val="Default"/>
+        <w:spacing w:line="276" w:lineRule="auto"/>
+        <w:jc w:val="both"/>
+      </w:pPr>
+    </w:p>
+    <w:p>
+      <w:pPr>
+        <w:jc w:val="both"/>
+        <w:rPr>
+          <w:rFonts w:ascii="Times New Roman" w:hAnsi="Times New Roman" w:cs="Times New Roman"/>
+          <w:sz w:val="24"/>
+          <w:szCs w:val="24"/>
+        </w:rPr>
+      </w:pPr>
+      <w:r>
+        <w:rPr>
+          <w:rFonts w:ascii="Times New Roman" w:hAnsi="Times New Roman" w:cs="Times New Roman"/>
+          <w:sz w:val="24"/>
+          <w:szCs w:val="24"/>
+        </w:rPr>
+        <w:t>Submitted for the project examination held at College of Science and Technology on …. /…./….</w:t>
+      </w:r>
+    </w:p>
+    <w:p>
+      <w:pPr>
+        <w:jc w:val="both"/>
+        <w:rPr>
+          <w:rFonts w:ascii="Times New Roman" w:hAnsi="Times New Roman" w:cs="Times New Roman"/>
+          <w:sz w:val="24"/>
+          <w:szCs w:val="24"/>
+        </w:rPr>
+      </w:pPr>
+    </w:p>
+    <w:p>
+      <w:pPr>
+        <w:pStyle w:val="Default"/>
+        <w:spacing w:line="276" w:lineRule="auto"/>
+        <w:jc w:val="both"/>
+        <w:rPr>
+          <w:b/>
+        </w:rPr>
+      </w:pPr>
+      <w:r>
+        <w:rPr>
+          <w:b/>
+        </w:rPr>
+        <w:t xml:space="preserve">DECLARATION </w:t>
+      </w:r>
+    </w:p>
+    <w:p>
+      <w:pPr>
+        <w:pStyle w:val="Default"/>
+        <w:spacing w:line="276" w:lineRule="auto"/>
+        <w:jc w:val="both"/>
+      </w:pPr>
+    </w:p>
+    <w:p>
+      <w:pPr>
+        <w:pStyle w:val="Default"/>
+        <w:spacing w:line="276" w:lineRule="auto"/>
+        <w:jc w:val="both"/>
+      </w:pPr>
+      <w:r>
+        <w:t>We, Jean Paul NISHIMIRWE, Patrick ISHIMWE and</w:t>
+      </w:r>
+      <w:r>
+        <w:t xml:space="preserve"> </w:t>
+      </w:r>
+      <w:r>
+        <w:t xml:space="preserve">Emmanuel NSANZIMANA declare that the content of this </w:t>
+      </w:r>
+      <w:r>
+        <w:t>final project entitled “UR CONSU</w:t>
+      </w:r>
+      <w:r>
+        <w:t>LT</w:t>
+      </w:r>
+      <w:r>
+        <w:t>ANCY SERVICES MANAGEMENT SYSTEM</w:t>
+      </w:r>
+      <w:r>
+        <w:t>”</w:t>
+      </w:r>
+      <w:r>
+        <w:t xml:space="preserve"> is</w:t>
+      </w:r>
+      <w:r>
+        <w:t xml:space="preserve"> our original work intended to serve as part of the fulfillment of the requirements for the award of a Bachelor degree in Computer Science. We hereby confirm that to the best of our knowledge, this work is original and has never been presented elsewhere for any academic qualification. We also declare that it has not been previously </w:t>
+      </w:r>
+      <w:r>
+        <w:t>or</w:t>
+      </w:r>
+      <w:r>
+        <w:t xml:space="preserve"> concurrently submitted for any other degree or award at College of Science and Technology-University of Rwanda. Any contribution made to the research by others is explicitly acknowledged in the report. </w:t>
+      </w:r>
+    </w:p>
+    <w:p>
+      <w:pPr>
+        <w:pStyle w:val="Default"/>
+        <w:spacing w:line="276" w:lineRule="auto"/>
+        <w:jc w:val="both"/>
+      </w:pPr>
+      <w:r>
+        <w:t xml:space="preserve"> </w:t>
+      </w:r>
+    </w:p>
+    <w:p>
+      <w:pPr>
+        <w:pStyle w:val="Default"/>
+        <w:spacing w:line="276" w:lineRule="auto"/>
+        <w:jc w:val="both"/>
+      </w:pPr>
+    </w:p>
+    <w:p>
+      <w:pPr>
+        <w:jc w:val="both"/>
+        <w:rPr>
+          <w:rFonts w:ascii="Times New Roman" w:hAnsi="Times New Roman" w:cs="Times New Roman"/>
+          <w:sz w:val="24"/>
+          <w:szCs w:val="24"/>
+        </w:rPr>
+      </w:pPr>
+      <w:r>
+        <w:rPr>
+          <w:rFonts w:ascii="Times New Roman" w:hAnsi="Times New Roman" w:cs="Times New Roman"/>
+          <w:sz w:val="24"/>
+          <w:szCs w:val="24"/>
+        </w:rPr>
+        <w:t>Kigali on, /…. / 2020</w:t>
+      </w:r>
+    </w:p>
+    <w:p>
+      <w:pPr>
+        <w:jc w:val="both"/>
+        <w:rPr>
+          <w:rFonts w:ascii="Times New Roman" w:hAnsi="Times New Roman" w:cs="Times New Roman"/>
+          <w:sz w:val="24"/>
+          <w:szCs w:val="24"/>
+        </w:rPr>
+      </w:pPr>
+    </w:p>
+    <w:p>
+      <w:pPr>
+        <w:jc w:val="both"/>
+        <w:rPr>
+          <w:rFonts w:ascii="Times New Roman" w:hAnsi="Times New Roman" w:cs="Times New Roman"/>
+          <w:b/>
+          <w:sz w:val="24"/>
+          <w:szCs w:val="24"/>
+        </w:rPr>
+      </w:pPr>
+      <w:r>
+        <w:rPr>
+          <w:rFonts w:ascii="Times New Roman" w:hAnsi="Times New Roman" w:cs="Times New Roman"/>
+          <w:b/>
+          <w:sz w:val="24"/>
+          <w:szCs w:val="24"/>
+        </w:rPr>
+        <w:t>DEDICATION</w:t>
+      </w:r>
+    </w:p>
+    <w:p>
+      <w:pPr>
+        <w:pStyle w:val="Default"/>
+        <w:spacing w:line="276" w:lineRule="auto"/>
+        <w:jc w:val="both"/>
+      </w:pPr>
+      <w:r>
+        <w:rPr>
+          <w:bCs/>
+        </w:rPr>
+        <w:t>We</w:t>
+      </w:r>
+      <w:r>
+        <w:rPr>
+          <w:b/>
+          <w:bCs/>
+        </w:rPr>
+        <w:t xml:space="preserve"> </w:t>
+      </w:r>
+      <w:r>
+        <w:rPr>
+          <w:bCs/>
+        </w:rPr>
+        <w:t>dedicate this research paper to almighty GOD, our families and our parents, colleagues, and friends who helped in preparing this research paper</w:t>
+      </w:r>
+      <w:r>
+        <w:rPr>
+          <w:bCs/>
+        </w:rPr>
+        <w:t>.</w:t>
+      </w:r>
+      <w:r>
+        <w:rPr>
+          <w:bCs/>
+        </w:rPr>
+        <w:t xml:space="preserve"> </w:t>
+      </w:r>
+      <w:r>
+        <w:rPr>
+          <w:bCs/>
+        </w:rPr>
+        <w:t>W</w:t>
+      </w:r>
+      <w:r>
+        <w:rPr>
+          <w:bCs/>
+        </w:rPr>
+        <w:t xml:space="preserve">ithout them we are powerless. Also </w:t>
+      </w:r>
+      <w:r>
+        <w:rPr>
+          <w:bCs/>
+        </w:rPr>
+        <w:t xml:space="preserve">we </w:t>
+      </w:r>
+      <w:r>
+        <w:rPr>
+          <w:bCs/>
+        </w:rPr>
+        <w:t>devote our work to respectable and honorable lecturers</w:t>
+      </w:r>
+      <w:r>
+        <w:rPr>
+          <w:bCs/>
+        </w:rPr>
+        <w:t xml:space="preserve"> of ours</w:t>
+      </w:r>
+      <w:r>
+        <w:rPr>
+          <w:bCs/>
+        </w:rPr>
+        <w:t xml:space="preserve"> who taught and supported us in developing our personality as a competent profession.</w:t>
+      </w:r>
+    </w:p>
+    <w:p>
+      <w:pPr>
+        <w:jc w:val="both"/>
+        <w:rPr>
+          <w:rFonts w:ascii="Times New Roman" w:hAnsi="Times New Roman" w:cs="Times New Roman"/>
+          <w:sz w:val="24"/>
+          <w:szCs w:val="24"/>
+        </w:rPr>
+      </w:pPr>
+    </w:p>
+    <w:p>
+      <w:pPr>
+        <w:jc w:val="both"/>
+        <w:rPr>
+          <w:rFonts w:ascii="Times New Roman" w:hAnsi="Times New Roman" w:cs="Times New Roman"/>
+          <w:sz w:val="24"/>
+          <w:szCs w:val="24"/>
+        </w:rPr>
+      </w:pPr>
+    </w:p>
+    <w:p>
+      <w:pPr>
+        <w:jc w:val="both"/>
+        <w:rPr>
+          <w:rFonts w:ascii="Times New Roman" w:hAnsi="Times New Roman" w:cs="Times New Roman"/>
+          <w:sz w:val="24"/>
+          <w:szCs w:val="24"/>
+        </w:rPr>
+      </w:pPr>
+    </w:p>
+    <w:p>
+      <w:pPr>
+        <w:jc w:val="both"/>
+        <w:rPr>
+          <w:rFonts w:ascii="Times New Roman" w:hAnsi="Times New Roman" w:cs="Times New Roman"/>
+          <w:sz w:val="24"/>
+          <w:szCs w:val="24"/>
+        </w:rPr>
+      </w:pPr>
+    </w:p>
+    <w:p>
+      <w:pPr>
+        <w:jc w:val="both"/>
+        <w:rPr>
+          <w:rFonts w:ascii="Times New Roman" w:hAnsi="Times New Roman" w:cs="Times New Roman"/>
+          <w:sz w:val="24"/>
+          <w:szCs w:val="24"/>
+        </w:rPr>
+      </w:pPr>
+    </w:p>
+    <w:p>
+      <w:pPr>
+        <w:autoSpaceDE w:val="0"/>
+        <w:autoSpaceDN w:val="0"/>
+        <w:adjustRightInd w:val="0"/>
+        <w:spacing w:after="0"/>
+        <w:jc w:val="both"/>
+        <w:rPr>
+          <w:rFonts w:ascii="Times New Roman" w:hAnsi="Times New Roman" w:cs="Times New Roman"/>
+          <w:color w:val="000000"/>
+          <w:sz w:val="24"/>
+          <w:szCs w:val="24"/>
+        </w:rPr>
+      </w:pPr>
+    </w:p>
+    <w:p>
+      <w:pPr>
+        <w:autoSpaceDE w:val="0"/>
+        <w:autoSpaceDN w:val="0"/>
+        <w:adjustRightInd w:val="0"/>
+        <w:spacing w:after="0"/>
+        <w:jc w:val="both"/>
+        <w:rPr>
+          <w:rFonts w:ascii="Times New Roman" w:hAnsi="Times New Roman" w:cs="Times New Roman"/>
+          <w:b/>
+          <w:sz w:val="24"/>
+          <w:szCs w:val="24"/>
+        </w:rPr>
+      </w:pPr>
+      <w:r>
+        <w:rPr>
+          <w:rFonts w:ascii="Times New Roman" w:hAnsi="Times New Roman" w:cs="Times New Roman"/>
+          <w:b/>
+          <w:sz w:val="24"/>
+          <w:szCs w:val="24"/>
+        </w:rPr>
+        <w:t xml:space="preserve">ACKNOWLEDGEMENT </w:t>
+      </w:r>
+    </w:p>
+    <w:p>
+      <w:pPr>
+        <w:autoSpaceDE w:val="0"/>
+        <w:autoSpaceDN w:val="0"/>
+        <w:adjustRightInd w:val="0"/>
+        <w:spacing w:after="0"/>
+        <w:jc w:val="both"/>
+        <w:rPr>
+          <w:rFonts w:ascii="Times New Roman" w:hAnsi="Times New Roman" w:cs="Times New Roman"/>
+          <w:sz w:val="24"/>
+          <w:szCs w:val="24"/>
+        </w:rPr>
+      </w:pPr>
+    </w:p>
+    <w:p>
+      <w:pPr>
+        <w:jc w:val="both"/>
+        <w:rPr>
+          <w:rFonts w:ascii="Times New Roman" w:hAnsi="Times New Roman" w:cs="Times New Roman"/>
+          <w:sz w:val="24"/>
+          <w:szCs w:val="24"/>
+        </w:rPr>
+      </w:pPr>
+      <w:r>
+        <w:rPr>
+          <w:rFonts w:ascii="Times New Roman" w:hAnsi="Times New Roman" w:cs="Times New Roman"/>
+          <w:sz w:val="24"/>
+          <w:szCs w:val="24"/>
+        </w:rPr>
+        <w:t>First of all we would like to express our deepest gratitude to almighty God for his constant love, care and companionship. Grateful acknowledgement is made to the following persons and organizations for their contribution to the success of this work.</w:t>
+      </w:r>
+    </w:p>
+    <w:p>
+      <w:pPr>
+        <w:pStyle w:val="Default"/>
+        <w:spacing w:line="276" w:lineRule="auto"/>
+        <w:jc w:val="both"/>
+      </w:pPr>
+      <w:r>
+        <w:t>Our special recognition goes to the Government of RWANDA for the scholarship</w:t>
+      </w:r>
+      <w:r>
+        <w:t xml:space="preserve"> of studying in University of Rwanda for four years from Year 1</w:t>
+      </w:r>
+      <w:r>
+        <w:t xml:space="preserve"> </w:t>
+      </w:r>
+      <w:r>
+        <w:t xml:space="preserve">to Year 4. </w:t>
+      </w:r>
+    </w:p>
+    <w:p>
+      <w:pPr>
+        <w:jc w:val="both"/>
+        <w:rPr>
+          <w:rFonts w:ascii="Times New Roman" w:hAnsi="Times New Roman" w:cs="Times New Roman"/>
+          <w:sz w:val="24"/>
+          <w:szCs w:val="24"/>
+        </w:rPr>
+      </w:pPr>
+      <w:r>
+        <w:rPr>
+          <w:rFonts w:ascii="Times New Roman" w:hAnsi="Times New Roman" w:cs="Times New Roman"/>
+          <w:sz w:val="24"/>
+          <w:szCs w:val="24"/>
+        </w:rPr>
+        <w:t>We express our kind gratitude to the staff and all lecturers of School of ICT for their support and kindness during the four years we spent</w:t>
+      </w:r>
+      <w:r>
+        <w:rPr>
+          <w:rFonts w:ascii="Times New Roman" w:hAnsi="Times New Roman" w:cs="Times New Roman"/>
+          <w:sz w:val="24"/>
+          <w:szCs w:val="24"/>
+        </w:rPr>
+        <w:t xml:space="preserve"> together</w:t>
+      </w:r>
+      <w:r>
+        <w:rPr>
+          <w:rFonts w:ascii="Times New Roman" w:hAnsi="Times New Roman" w:cs="Times New Roman"/>
+          <w:sz w:val="24"/>
+          <w:szCs w:val="24"/>
+        </w:rPr>
+        <w:t xml:space="preserve"> in the University</w:t>
+      </w:r>
+      <w:r>
+        <w:rPr>
+          <w:rFonts w:ascii="Times New Roman" w:hAnsi="Times New Roman" w:cs="Times New Roman"/>
+          <w:sz w:val="24"/>
+          <w:szCs w:val="24"/>
+        </w:rPr>
+        <w:t xml:space="preserve"> of Rwanda</w:t>
+      </w:r>
+      <w:r>
+        <w:rPr>
+          <w:rFonts w:ascii="Times New Roman" w:hAnsi="Times New Roman" w:cs="Times New Roman"/>
+          <w:sz w:val="24"/>
+          <w:szCs w:val="24"/>
+        </w:rPr>
+        <w:t>.</w:t>
+      </w:r>
+    </w:p>
+    <w:p>
+      <w:pPr>
+        <w:pStyle w:val="Default"/>
+        <w:spacing w:line="276" w:lineRule="auto"/>
+        <w:jc w:val="both"/>
+      </w:pPr>
+      <w:r>
+        <w:t xml:space="preserve">We express our sincere gratitude to Mr. MAJYAMBERE Silas for having accepted to supervise this project despite their enormous responsibilities. </w:t>
+      </w:r>
+      <w:r>
+        <w:t>His</w:t>
+      </w:r>
+      <w:r>
+        <w:t xml:space="preserve"> guidance and </w:t>
+      </w:r>
+      <w:r>
+        <w:t>valuable</w:t>
+      </w:r>
+      <w:r>
+        <w:t xml:space="preserve"> support </w:t>
+      </w:r>
+      <w:r>
+        <w:t>that he</w:t>
+      </w:r>
+      <w:r>
+        <w:t xml:space="preserve"> provided to us contributed to the successful completion of this work. </w:t>
+      </w:r>
+    </w:p>
+    <w:p>
+      <w:pPr>
+        <w:pStyle w:val="Default"/>
+        <w:spacing w:line="276" w:lineRule="auto"/>
+        <w:jc w:val="both"/>
+      </w:pPr>
+    </w:p>
+    <w:p>
+      <w:pPr>
+        <w:pStyle w:val="Default"/>
+        <w:spacing w:line="276" w:lineRule="auto"/>
+        <w:jc w:val="both"/>
+      </w:pPr>
+      <w:r>
+        <w:t>Our sincere gratitude goes to the staff of CONS</w:t>
+      </w:r>
+      <w:r>
+        <w:t>ULTANCY BU</w:t>
+      </w:r>
+      <w:r>
+        <w:t xml:space="preserve">REAU OF UNIVERSITY OF RWANDA for having co-operated with us and provided us with needed information to the achievement of goals of this work. </w:t>
+      </w:r>
+    </w:p>
+    <w:p>
+      <w:pPr>
+        <w:pStyle w:val="Default"/>
+        <w:spacing w:line="276" w:lineRule="auto"/>
+        <w:jc w:val="both"/>
+      </w:pPr>
+    </w:p>
+    <w:p>
+      <w:pPr>
+        <w:pStyle w:val="Default"/>
+        <w:spacing w:line="276" w:lineRule="auto"/>
+        <w:jc w:val="both"/>
+      </w:pPr>
+      <w:r>
+        <w:t>We once again expand our gratitude to our beloved families and friends for their contribution</w:t>
+      </w:r>
+      <w:r>
+        <w:t xml:space="preserve"> and motivation</w:t>
+      </w:r>
+      <w:r>
+        <w:t xml:space="preserve"> to our studies and for having taken care of us</w:t>
+      </w:r>
+      <w:r>
+        <w:t xml:space="preserve"> every time we have been working hard to get a success.</w:t>
+      </w:r>
+      <w:r>
+        <w:t xml:space="preserve"> </w:t>
+      </w:r>
+      <w:r>
+        <w:t>Lastly but not least, it is our pleasure to thank</w:t>
+      </w:r>
+      <w:r>
+        <w:t xml:space="preserve"> all</w:t>
+      </w:r>
+      <w:r>
+        <w:t xml:space="preserve"> our</w:t>
+      </w:r>
+      <w:r>
+        <w:t xml:space="preserve"> friends who have contributed economically, socially and morally to this achievement </w:t>
+      </w:r>
+      <w:r>
+        <w:t xml:space="preserve">but </w:t>
+      </w:r>
+      <w:r>
+        <w:t xml:space="preserve">are not listed individually. </w:t>
+      </w:r>
+      <w:r>
+        <w:t>Their</w:t>
+      </w:r>
+      <w:r>
+        <w:t xml:space="preserve"> contribution was highly appreciated. May the Almighty God bless you all!!!</w:t>
+      </w:r>
+    </w:p>
+    <w:p>
+      <w:pPr>
+        <w:rPr>
+          <w:rFonts w:ascii="Times New Roman" w:hAnsi="Times New Roman" w:cs="Times New Roman"/>
+          <w:b/>
+          <w:sz w:val="24"/>
+          <w:szCs w:val="24"/>
+        </w:rPr>
+      </w:pPr>
+    </w:p>
+    <w:p>
+      <w:pPr>
+        <w:rPr>
+          <w:rFonts w:ascii="Times New Roman" w:hAnsi="Times New Roman" w:cs="Times New Roman"/>
+          <w:b/>
+          <w:sz w:val="24"/>
+          <w:szCs w:val="24"/>
+        </w:rPr>
+      </w:pPr>
+      <w:r>
+        <w:rPr>
+          <w:rFonts w:ascii="Times New Roman" w:hAnsi="Times New Roman" w:cs="Times New Roman"/>
+          <w:b/>
+          <w:sz w:val="24"/>
+          <w:szCs w:val="24"/>
+        </w:rPr>
+        <w:t>ABSTRACT</w:t>
+      </w:r>
+    </w:p>
+    <w:p>
+      <w:pPr>
+        <w:jc w:val="both"/>
+        <w:rPr>
+          <w:rFonts w:ascii="Times New Roman" w:hAnsi="Times New Roman" w:cs="Times New Roman"/>
+          <w:sz w:val="24"/>
+          <w:szCs w:val="24"/>
+        </w:rPr>
+      </w:pPr>
+      <w:r>
+        <w:rPr>
+          <w:rFonts w:ascii="Times New Roman" w:hAnsi="Times New Roman" w:cs="Times New Roman"/>
+          <w:sz w:val="24"/>
+          <w:szCs w:val="24"/>
+        </w:rPr>
+        <w:t xml:space="preserve">Developing systems that digitalize the services provided by special offices and other highly invaluable places is an increasing concern in Rwanda to centralize services to all people and make it easier to people to get services. The purpose of the developed system is allow easy management of activities done in UR consultancy Bureau and digitalize some of the services provided while working on a consultancy. In addition, the system provides a special communication way between consultants working on the same task and with consultancy Bureau leaders. Using interview, documentation, and observation, needful information were gathered to be used to develop a helpful system that is capable of solving main problems encountered by UR consultancy Bureau while doing their assigned tasks and meet expectations on time. The services provided by UR consultancy was found to play the greatest role in University of Rwanda and therefore needed to </w:t>
+      </w:r>
+      <w:r>
+        <w:rPr>
+          <w:rFonts w:ascii="Times New Roman" w:hAnsi="Times New Roman" w:cs="Times New Roman"/>
+          <w:sz w:val="24"/>
+          <w:szCs w:val="24"/>
+        </w:rPr>
+        <w:lastRenderedPageBreak/>
+        <w:t>be digitalized, and the best way to do so was developing a smart web based system that may allow services to be provided everywhere and every time. This developed system definitively is able to allow the UR consultancy Bureau to store their important data and useful information even as archive, quickly retrieve and access important information about any chosen part of their work including consultancy, easy communicate with consultancy, provide urgent services to consultants and interestingly helpful in taking some decisions and generate reports based on different criteria.</w:t>
+      </w:r>
+    </w:p>
+    <w:p>
+      <w:pPr>
+        <w:rPr>
+          <w:rFonts w:ascii="Times New Roman" w:hAnsi="Times New Roman" w:cs="Times New Roman"/>
+          <w:sz w:val="24"/>
+          <w:szCs w:val="24"/>
+        </w:rPr>
+      </w:pPr>
+    </w:p>
+    <w:p>
+      <w:pPr>
+        <w:rPr>
+          <w:rFonts w:ascii="Times New Roman" w:hAnsi="Times New Roman" w:cs="Times New Roman"/>
+          <w:sz w:val="24"/>
+          <w:szCs w:val="24"/>
+        </w:rPr>
+      </w:pPr>
+    </w:p>
+    <w:p>
+      <w:pPr>
+        <w:rPr>
+          <w:rFonts w:ascii="Times New Roman" w:hAnsi="Times New Roman" w:cs="Times New Roman"/>
+          <w:sz w:val="24"/>
+          <w:szCs w:val="24"/>
+        </w:rPr>
+      </w:pPr>
+    </w:p>
+    <w:p>
+      <w:pPr>
+        <w:rPr>
+          <w:rFonts w:ascii="Times New Roman" w:hAnsi="Times New Roman" w:cs="Times New Roman"/>
+          <w:sz w:val="24"/>
+          <w:szCs w:val="24"/>
+        </w:rPr>
+      </w:pPr>
+    </w:p>
+    <w:p>
+      <w:pPr>
+        <w:rPr>
+          <w:rFonts w:ascii="Times New Roman" w:hAnsi="Times New Roman" w:cs="Times New Roman"/>
+          <w:sz w:val="24"/>
+          <w:szCs w:val="24"/>
+        </w:rPr>
+      </w:pPr>
+    </w:p>
+    <w:p>
+      <w:pPr>
+        <w:rPr>
+          <w:rFonts w:ascii="Times New Roman" w:hAnsi="Times New Roman" w:cs="Times New Roman"/>
+          <w:b/>
+          <w:sz w:val="24"/>
+          <w:szCs w:val="24"/>
+          <w:u w:val="single"/>
+        </w:rPr>
+      </w:pPr>
+      <w:r>
+        <w:rPr>
+          <w:rFonts w:ascii="Times New Roman" w:hAnsi="Times New Roman" w:cs="Times New Roman"/>
+          <w:b/>
+          <w:sz w:val="24"/>
+          <w:szCs w:val="24"/>
+        </w:rPr>
+        <w:t>Chapter I:</w:t>
+      </w:r>
+      <w:r>
+        <w:rPr>
+          <w:rFonts w:ascii="Times New Roman" w:hAnsi="Times New Roman" w:cs="Times New Roman"/>
+          <w:sz w:val="24"/>
+          <w:szCs w:val="24"/>
+        </w:rPr>
+        <w:t xml:space="preserve"> </w:t>
+      </w:r>
+      <w:r>
+        <w:rPr>
+          <w:rFonts w:ascii="Times New Roman" w:hAnsi="Times New Roman" w:cs="Times New Roman"/>
+          <w:b/>
+          <w:sz w:val="24"/>
+          <w:szCs w:val="24"/>
+        </w:rPr>
+        <w:t>General introduction</w:t>
+      </w:r>
+    </w:p>
+    <w:p>
+      <w:pPr>
+        <w:rPr>
+          <w:rFonts w:ascii="Times New Roman" w:hAnsi="Times New Roman" w:cs="Times New Roman"/>
+          <w:b/>
+          <w:sz w:val="24"/>
+          <w:szCs w:val="24"/>
+        </w:rPr>
+      </w:pPr>
+      <w:r>
+        <w:rPr>
+          <w:rFonts w:ascii="Times New Roman" w:hAnsi="Times New Roman" w:cs="Times New Roman"/>
+          <w:b/>
+          <w:sz w:val="24"/>
+          <w:szCs w:val="24"/>
+        </w:rPr>
+        <w:t>1.1 Introduction</w:t>
+      </w:r>
+    </w:p>
+    <w:p>
+      <w:pPr>
+        <w:rPr>
+          <w:rFonts w:ascii="Times New Roman" w:hAnsi="Times New Roman" w:cs="Times New Roman"/>
+          <w:sz w:val="24"/>
+          <w:szCs w:val="24"/>
+        </w:rPr>
+      </w:pPr>
+      <w:r>
+        <w:rPr>
+          <w:rFonts w:ascii="Times New Roman" w:hAnsi="Times New Roman" w:cs="Times New Roman"/>
+          <w:sz w:val="24"/>
+          <w:szCs w:val="24"/>
+        </w:rPr>
+        <w:t>This first chapter highlights explanations in details about background of the study, problem statement, the objectives, organization of the study, the scope of the project and conclusion.</w:t>
+      </w:r>
+    </w:p>
+    <w:p>
+      <w:pPr>
+        <w:rPr>
+          <w:rFonts w:ascii="Times New Roman" w:hAnsi="Times New Roman" w:cs="Times New Roman"/>
+          <w:b/>
+          <w:sz w:val="24"/>
+          <w:szCs w:val="24"/>
+        </w:rPr>
+      </w:pPr>
+      <w:r>
+        <w:rPr>
+          <w:rFonts w:ascii="Times New Roman" w:hAnsi="Times New Roman" w:cs="Times New Roman"/>
+          <w:b/>
+          <w:sz w:val="24"/>
+          <w:szCs w:val="24"/>
+        </w:rPr>
+        <w:t>1.2 Background of study</w:t>
+      </w:r>
+    </w:p>
+    <w:p>
+      <w:pPr>
+        <w:rPr>
+          <w:rFonts w:ascii="Times New Roman" w:hAnsi="Times New Roman" w:cs="Times New Roman"/>
+          <w:sz w:val="24"/>
+          <w:szCs w:val="24"/>
+        </w:rPr>
+      </w:pPr>
+      <w:r>
+        <w:rPr>
+          <w:rFonts w:ascii="Times New Roman" w:hAnsi="Times New Roman" w:cs="Times New Roman"/>
+          <w:sz w:val="24"/>
+          <w:szCs w:val="24"/>
+        </w:rPr>
+        <w:t>With the rapid increase in information technology in all aspects of our real life, many services are intended to be improved because take an increasing important in our everyday life where all activities are computerized and each can get different information by using  internet, intranet or mobile phone for organizations, thus;  the inclusion of technology in the existing system of UR consultancy services, where it was done by recording all data about consultants, contracts with clients and consultants, payment done by consultancy bureau to the consultants  on papers , will facilitate to the system by storing data on  digital store where it can be accessible in easy way,  updated, and way of monitoring and managing will be easily. And also computerizing UR consultancy services will improve managements and coordination of its activities by developing system which will replace all paper-based activities.</w:t>
+      </w:r>
+    </w:p>
+    <w:p>
+      <w:pPr>
+        <w:rPr>
+          <w:rFonts w:ascii="Times New Roman" w:hAnsi="Times New Roman" w:cs="Times New Roman"/>
+          <w:b/>
+          <w:sz w:val="24"/>
+          <w:szCs w:val="24"/>
+        </w:rPr>
+      </w:pPr>
+      <w:r>
+        <w:rPr>
+          <w:rFonts w:ascii="Times New Roman" w:hAnsi="Times New Roman" w:cs="Times New Roman"/>
+          <w:b/>
+          <w:sz w:val="24"/>
+          <w:szCs w:val="24"/>
+        </w:rPr>
+        <w:t>1.3 Problem Statement</w:t>
+      </w:r>
+    </w:p>
+    <w:p>
+      <w:pPr>
+        <w:jc w:val="both"/>
+        <w:rPr>
+          <w:rFonts w:ascii="Times New Roman" w:hAnsi="Times New Roman" w:cs="Times New Roman"/>
+          <w:sz w:val="24"/>
+          <w:szCs w:val="24"/>
+        </w:rPr>
+      </w:pPr>
+      <w:r>
+        <w:rPr>
+          <w:rFonts w:ascii="Times New Roman" w:hAnsi="Times New Roman" w:cs="Times New Roman"/>
+          <w:sz w:val="24"/>
+          <w:szCs w:val="24"/>
+        </w:rPr>
+        <w:t xml:space="preserve">The UR-Consultancy Bureau coordinates and manages consultancy activities across all its campus and it becomes difficult to operate without any Management system in place considering the required consistency, accuracy and analysis of information recorded, stored and retrieved. More to that the access of non-system based information is always time, energy and money consuming at times in case the UR-Consultancy Bureau or consultants situated in different campus at times </w:t>
+      </w:r>
+      <w:r>
+        <w:rPr>
+          <w:rFonts w:ascii="Times New Roman" w:hAnsi="Times New Roman" w:cs="Times New Roman"/>
+          <w:sz w:val="24"/>
+          <w:szCs w:val="24"/>
+        </w:rPr>
+        <w:lastRenderedPageBreak/>
+        <w:t xml:space="preserve">need to go through a long process of waiting for some key information that they would otherwise have at their disposal.  </w:t>
+      </w:r>
+    </w:p>
+    <w:p>
+      <w:pPr>
+        <w:jc w:val="both"/>
+        <w:rPr>
+          <w:rFonts w:ascii="Times New Roman" w:hAnsi="Times New Roman" w:cs="Times New Roman"/>
+          <w:b/>
+          <w:sz w:val="24"/>
+          <w:szCs w:val="24"/>
+        </w:rPr>
+      </w:pPr>
+      <w:r>
+        <w:rPr>
+          <w:rFonts w:ascii="Times New Roman" w:hAnsi="Times New Roman" w:cs="Times New Roman"/>
+          <w:sz w:val="24"/>
+          <w:szCs w:val="24"/>
+        </w:rPr>
+        <w:t xml:space="preserve">The existence of Automated Management System in the UR-Consultancy Bureau therefore, will make the service delivery and communication between different stakeholders such as staff/consultants; Companies that UR pattern with; UR Management among others will all find it to be very effective and efficient. </w:t>
+      </w:r>
+    </w:p>
+    <w:p>
+      <w:pPr>
+        <w:rPr>
+          <w:rFonts w:ascii="Times New Roman" w:hAnsi="Times New Roman" w:cs="Times New Roman"/>
+          <w:b/>
+          <w:sz w:val="24"/>
+          <w:szCs w:val="24"/>
+        </w:rPr>
+      </w:pPr>
+    </w:p>
+    <w:p>
+      <w:pPr>
+        <w:rPr>
+          <w:rFonts w:ascii="Times New Roman" w:hAnsi="Times New Roman" w:cs="Times New Roman"/>
+          <w:b/>
+          <w:sz w:val="24"/>
+          <w:szCs w:val="24"/>
+        </w:rPr>
+      </w:pPr>
+      <w:r>
+        <w:rPr>
+          <w:rFonts w:ascii="Times New Roman" w:hAnsi="Times New Roman" w:cs="Times New Roman"/>
+          <w:b/>
+          <w:sz w:val="24"/>
+          <w:szCs w:val="24"/>
+        </w:rPr>
+        <w:t xml:space="preserve">1.4 Project Objectives </w:t>
+      </w:r>
+    </w:p>
+    <w:p>
+      <w:pPr>
+        <w:rPr>
+          <w:rFonts w:ascii="Times New Roman" w:hAnsi="Times New Roman" w:cs="Times New Roman"/>
+          <w:b/>
+          <w:sz w:val="24"/>
+          <w:szCs w:val="24"/>
+        </w:rPr>
+      </w:pPr>
+      <w:r>
+        <w:rPr>
+          <w:rFonts w:ascii="Times New Roman" w:hAnsi="Times New Roman" w:cs="Times New Roman"/>
+          <w:b/>
+          <w:sz w:val="24"/>
+          <w:szCs w:val="24"/>
+        </w:rPr>
+        <w:t>1.4.1 General objective</w:t>
+      </w:r>
+    </w:p>
+    <w:p>
+      <w:pPr>
+        <w:rPr>
+          <w:rFonts w:ascii="Times New Roman" w:hAnsi="Times New Roman" w:cs="Times New Roman"/>
+          <w:sz w:val="24"/>
+          <w:szCs w:val="24"/>
+        </w:rPr>
+      </w:pPr>
+      <w:r>
+        <w:rPr>
+          <w:rFonts w:ascii="Times New Roman" w:hAnsi="Times New Roman" w:cs="Times New Roman"/>
+          <w:sz w:val="24"/>
+          <w:szCs w:val="24"/>
+        </w:rPr>
+        <w:t>To develop web based system which help consultancy services across different colleges and campus of UR be managed effectively and efficiently</w:t>
+      </w:r>
+    </w:p>
+    <w:p>
+      <w:pPr>
+        <w:rPr>
+          <w:rFonts w:ascii="Times New Roman" w:hAnsi="Times New Roman" w:cs="Times New Roman"/>
+          <w:b/>
+          <w:sz w:val="24"/>
+          <w:szCs w:val="24"/>
+        </w:rPr>
+      </w:pPr>
+      <w:r>
+        <w:rPr>
+          <w:rFonts w:ascii="Times New Roman" w:hAnsi="Times New Roman" w:cs="Times New Roman"/>
+          <w:b/>
+          <w:sz w:val="24"/>
+          <w:szCs w:val="24"/>
+        </w:rPr>
+        <w:t>1.4.2 Specific Objectives</w:t>
+      </w:r>
+    </w:p>
+    <w:p>
+      <w:pPr>
+        <w:jc w:val="both"/>
+        <w:rPr>
+          <w:rFonts w:ascii="Times New Roman" w:hAnsi="Times New Roman" w:cs="Times New Roman"/>
+          <w:sz w:val="24"/>
+          <w:szCs w:val="24"/>
+        </w:rPr>
+      </w:pPr>
+      <w:r>
+        <w:rPr>
+          <w:rFonts w:ascii="Times New Roman" w:hAnsi="Times New Roman" w:cs="Times New Roman"/>
+          <w:sz w:val="24"/>
+          <w:szCs w:val="24"/>
+        </w:rPr>
+        <w:t>The proposed system specifically aims to:</w:t>
+      </w:r>
+    </w:p>
+    <w:p>
+      <w:pPr>
+        <w:pStyle w:val="ListParagraph"/>
+        <w:numPr>
+          <w:ilvl w:val="0"/>
+          <w:numId w:val="1"/>
+        </w:numPr>
+        <w:jc w:val="both"/>
+        <w:rPr>
+          <w:rFonts w:ascii="Times New Roman" w:hAnsi="Times New Roman" w:cs="Times New Roman"/>
+          <w:b/>
+          <w:sz w:val="24"/>
+          <w:szCs w:val="24"/>
+        </w:rPr>
+      </w:pPr>
+      <w:r>
+        <w:rPr>
+          <w:rFonts w:ascii="Times New Roman" w:hAnsi="Times New Roman" w:cs="Times New Roman"/>
+          <w:sz w:val="24"/>
+          <w:szCs w:val="24"/>
+        </w:rPr>
+        <w:t xml:space="preserve">To </w:t>
+      </w:r>
+      <w:r>
+        <w:rPr>
+          <w:rFonts w:ascii="Times New Roman" w:hAnsi="Times New Roman" w:cs="Times New Roman"/>
+          <w:sz w:val="24"/>
+          <w:szCs w:val="24"/>
+        </w:rPr>
+        <w:t>record a new consultancy that University of Rwanda is going to work on.</w:t>
+      </w:r>
+    </w:p>
+    <w:p>
+      <w:pPr>
+        <w:pStyle w:val="ListParagraph"/>
+        <w:numPr>
+          <w:ilvl w:val="0"/>
+          <w:numId w:val="1"/>
+        </w:numPr>
+        <w:jc w:val="both"/>
+        <w:rPr>
+          <w:rFonts w:ascii="Times New Roman" w:hAnsi="Times New Roman" w:cs="Times New Roman"/>
+          <w:b/>
+          <w:sz w:val="24"/>
+          <w:szCs w:val="24"/>
+        </w:rPr>
+      </w:pPr>
+      <w:r>
+        <w:rPr>
+          <w:rFonts w:ascii="Times New Roman" w:hAnsi="Times New Roman" w:cs="Times New Roman"/>
+          <w:sz w:val="24"/>
+          <w:szCs w:val="24"/>
+        </w:rPr>
+        <w:t>To record a contract information between University of Rwanda and individual consultant.</w:t>
+      </w:r>
+    </w:p>
+    <w:p>
+      <w:pPr>
+        <w:pStyle w:val="ListParagraph"/>
+        <w:numPr>
+          <w:ilvl w:val="0"/>
+          <w:numId w:val="1"/>
+        </w:numPr>
+        <w:jc w:val="both"/>
+        <w:rPr>
+          <w:rFonts w:ascii="Times New Roman" w:hAnsi="Times New Roman" w:cs="Times New Roman"/>
+          <w:b/>
+          <w:sz w:val="24"/>
+          <w:szCs w:val="24"/>
+        </w:rPr>
+      </w:pPr>
+      <w:r>
+        <w:rPr>
+          <w:rFonts w:ascii="Times New Roman" w:hAnsi="Times New Roman" w:cs="Times New Roman"/>
+          <w:sz w:val="24"/>
+          <w:szCs w:val="24"/>
+        </w:rPr>
+        <w:t>To generate report about consultancy activities done in the past.</w:t>
+      </w:r>
+    </w:p>
+    <w:p>
+      <w:pPr>
+        <w:pStyle w:val="ListParagraph"/>
+        <w:numPr>
+          <w:ilvl w:val="0"/>
+          <w:numId w:val="1"/>
+        </w:numPr>
+        <w:jc w:val="both"/>
+        <w:rPr>
+          <w:rFonts w:ascii="Times New Roman" w:hAnsi="Times New Roman" w:cs="Times New Roman"/>
+          <w:b/>
+          <w:sz w:val="24"/>
+          <w:szCs w:val="24"/>
+        </w:rPr>
+      </w:pPr>
+      <w:r>
+        <w:rPr>
+          <w:rFonts w:ascii="Times New Roman" w:hAnsi="Times New Roman" w:cs="Times New Roman"/>
+          <w:sz w:val="24"/>
+          <w:szCs w:val="24"/>
+        </w:rPr>
+        <w:t>To allow retrieve of different information about activities that are stored and select information based on different criteria such as a particular college, school or department.</w:t>
+      </w:r>
+    </w:p>
+    <w:p>
+      <w:pPr>
+        <w:pStyle w:val="ListParagraph"/>
+        <w:numPr>
+          <w:ilvl w:val="0"/>
+          <w:numId w:val="1"/>
+        </w:numPr>
+        <w:jc w:val="both"/>
+        <w:rPr>
+          <w:rFonts w:ascii="Times New Roman" w:hAnsi="Times New Roman" w:cs="Times New Roman"/>
+          <w:b/>
+          <w:sz w:val="24"/>
+          <w:szCs w:val="24"/>
+        </w:rPr>
+      </w:pPr>
+      <w:r>
+        <w:rPr>
+          <w:rFonts w:ascii="Times New Roman" w:hAnsi="Times New Roman" w:cs="Times New Roman"/>
+          <w:sz w:val="24"/>
+          <w:szCs w:val="24"/>
+        </w:rPr>
+        <w:t>To provide a special communication mean between consultancy members themselves and with consultancy leaders by using the chatting system available in the system.</w:t>
+      </w:r>
+    </w:p>
+    <w:p>
+      <w:pPr>
+        <w:pStyle w:val="ListParagraph"/>
+        <w:numPr>
+          <w:ilvl w:val="0"/>
+          <w:numId w:val="1"/>
+        </w:numPr>
+        <w:jc w:val="both"/>
+        <w:rPr>
+          <w:rFonts w:ascii="Times New Roman" w:hAnsi="Times New Roman" w:cs="Times New Roman"/>
+          <w:b/>
+          <w:sz w:val="24"/>
+          <w:szCs w:val="24"/>
+        </w:rPr>
+      </w:pPr>
+      <w:r>
+        <w:rPr>
+          <w:rFonts w:ascii="Times New Roman" w:hAnsi="Times New Roman" w:cs="Times New Roman"/>
+          <w:sz w:val="24"/>
+          <w:szCs w:val="24"/>
+        </w:rPr>
+        <w:t>To allow consultants update their profiles information including specifications and education that may be based on while selecting the right consultant for a new consultancy.</w:t>
+      </w:r>
+    </w:p>
+    <w:p>
+      <w:pPr>
+        <w:pStyle w:val="ListParagraph"/>
+        <w:numPr>
+          <w:ilvl w:val="0"/>
+          <w:numId w:val="1"/>
+        </w:numPr>
+        <w:jc w:val="both"/>
+        <w:rPr>
+          <w:rFonts w:ascii="Times New Roman" w:hAnsi="Times New Roman" w:cs="Times New Roman"/>
+          <w:b/>
+          <w:sz w:val="24"/>
+          <w:szCs w:val="24"/>
+        </w:rPr>
+      </w:pPr>
+      <w:r>
+        <w:rPr>
+          <w:rFonts w:ascii="Times New Roman" w:hAnsi="Times New Roman" w:cs="Times New Roman"/>
+          <w:sz w:val="24"/>
+          <w:szCs w:val="24"/>
+        </w:rPr>
+        <w:t>To provide a good designed certificate to the consultants that shows all his main activities s/he has done as a UR consultants including all consultancies in which s/he participated.</w:t>
+      </w:r>
+    </w:p>
+    <w:p>
+      <w:pPr>
+        <w:pStyle w:val="ListParagraph"/>
+        <w:numPr>
+          <w:ilvl w:val="0"/>
+          <w:numId w:val="1"/>
+        </w:numPr>
+        <w:jc w:val="both"/>
+        <w:rPr>
+          <w:rFonts w:ascii="Times New Roman" w:hAnsi="Times New Roman" w:cs="Times New Roman"/>
+          <w:b/>
+          <w:sz w:val="24"/>
+          <w:szCs w:val="24"/>
+        </w:rPr>
+      </w:pPr>
+      <w:r>
+        <w:rPr>
+          <w:rFonts w:ascii="Times New Roman" w:hAnsi="Times New Roman" w:cs="Times New Roman"/>
+          <w:sz w:val="24"/>
+          <w:szCs w:val="24"/>
+        </w:rPr>
+        <w:t>To store all archived information about UR Consultancy Bureau activities and services for future use.</w:t>
+      </w:r>
+    </w:p>
+    <w:p>
+      <w:pPr>
+        <w:pStyle w:val="ListParagraph"/>
+        <w:numPr>
+          <w:ilvl w:val="0"/>
+          <w:numId w:val="1"/>
+        </w:numPr>
+        <w:jc w:val="both"/>
+        <w:rPr>
+          <w:rFonts w:ascii="Times New Roman" w:hAnsi="Times New Roman" w:cs="Times New Roman"/>
+          <w:b/>
+          <w:sz w:val="24"/>
+          <w:szCs w:val="24"/>
+        </w:rPr>
+      </w:pPr>
+      <w:r>
+        <w:rPr>
+          <w:rFonts w:ascii="Times New Roman" w:hAnsi="Times New Roman" w:cs="Times New Roman"/>
+          <w:sz w:val="24"/>
+          <w:szCs w:val="24"/>
+        </w:rPr>
+        <w:t>To design UR Consultancy Services Management System.</w:t>
+      </w:r>
+    </w:p>
+    <w:p>
+      <w:pPr>
+        <w:rPr>
+          <w:rFonts w:ascii="Times New Roman" w:hAnsi="Times New Roman" w:cs="Times New Roman"/>
+          <w:b/>
+          <w:sz w:val="24"/>
+          <w:szCs w:val="24"/>
+        </w:rPr>
+      </w:pPr>
+      <w:r>
+        <w:rPr>
+          <w:rFonts w:ascii="Times New Roman" w:hAnsi="Times New Roman" w:cs="Times New Roman"/>
+          <w:b/>
+          <w:sz w:val="24"/>
+          <w:szCs w:val="24"/>
+        </w:rPr>
+        <w:t xml:space="preserve">1.5 Scope of Project </w:t>
+      </w:r>
+    </w:p>
+    <w:p>
+      <w:pPr>
+        <w:rPr>
+          <w:rFonts w:ascii="Times New Roman" w:hAnsi="Times New Roman" w:cs="Times New Roman"/>
+          <w:sz w:val="24"/>
+          <w:szCs w:val="24"/>
+        </w:rPr>
+      </w:pPr>
+      <w:r>
+        <w:rPr>
+          <w:rFonts w:ascii="Times New Roman" w:hAnsi="Times New Roman" w:cs="Times New Roman"/>
+          <w:sz w:val="24"/>
+          <w:szCs w:val="24"/>
+        </w:rPr>
+        <w:t>Due to the time constraints and work complexity, our project is limited to the main activities done in UR consultancy bureau, such as designing database for system, recording, updating, deleting data about consultants and consultancies, clients information and contract’s details; generating reports, searching based on different criteria, printing and exporting generated report as excel sheet.</w:t>
+      </w:r>
+    </w:p>
     <w:p>
       <w:pPr>
         <w:jc w:val="both"/>
@@ -12,13 +1604,24 @@
           <w:szCs w:val="28"/>
         </w:rPr>
       </w:pPr>
-      <w:r>
+    </w:p>
+    <w:p>
+      <w:pPr>
+        <w:jc w:val="both"/>
         <w:rPr>
           <w:rFonts w:ascii="Times New Roman" w:hAnsi="Times New Roman" w:cs="Times New Roman"/>
           <w:b/>
           <w:sz w:val="28"/>
           <w:szCs w:val="28"/>
         </w:rPr>
+      </w:pPr>
+      <w:r>
+        <w:rPr>
+          <w:rFonts w:ascii="Times New Roman" w:hAnsi="Times New Roman" w:cs="Times New Roman"/>
+          <w:b/>
+          <w:sz w:val="28"/>
+          <w:szCs w:val="28"/>
+        </w:rPr>
         <w:t>Chapter 2 Literature Review</w:t>
       </w:r>
     </w:p>
@@ -479,7 +2082,6 @@
           <w:szCs w:val="24"/>
           <w:shd w:val="clear" w:color="auto" w:fill="FFFFFF"/>
         </w:rPr>
-        <w:lastRenderedPageBreak/>
         <w:t>2.2.8 Database</w:t>
       </w:r>
     </w:p>
@@ -660,29 +2262,7 @@
           <w:szCs w:val="24"/>
           <w:shd w:val="clear" w:color="auto" w:fill="FFFFFF"/>
         </w:rPr>
-        <w:t xml:space="preserve">Attribute is property or characteristic of any entity. Each entity must have </w:t>
-      </w:r>
-      <w:proofErr w:type="spellStart"/>
-      <w:r>
-        <w:rPr>
-          <w:rFonts w:ascii="Times New Roman" w:hAnsi="Times New Roman" w:cs="Times New Roman"/>
-          <w:color w:val="222222"/>
-          <w:sz w:val="24"/>
-          <w:szCs w:val="24"/>
-          <w:shd w:val="clear" w:color="auto" w:fill="FFFFFF"/>
-        </w:rPr>
-        <w:t>it</w:t>
-      </w:r>
-      <w:proofErr w:type="spellEnd"/>
-      <w:r>
-        <w:rPr>
-          <w:rFonts w:ascii="Times New Roman" w:hAnsi="Times New Roman" w:cs="Times New Roman"/>
-          <w:color w:val="222222"/>
-          <w:sz w:val="24"/>
-          <w:szCs w:val="24"/>
-          <w:shd w:val="clear" w:color="auto" w:fill="FFFFFF"/>
-        </w:rPr>
-        <w:t xml:space="preserve"> own attribute that describe it. </w:t>
+        <w:t xml:space="preserve">Attribute is property or characteristic of any entity. Each entity must have it own attribute that describe it. </w:t>
       </w:r>
     </w:p>
     <w:p>
@@ -1003,8 +2583,78 @@
         <w:t xml:space="preserve">Foreign keys is set of attributes in a database tables that refers to the primary key of another tables. This is important key in relation of database tables, it link two or more tables [2]. </w:t>
       </w:r>
     </w:p>
+    <w:p>
+      <w:pPr>
+        <w:jc w:val="both"/>
+        <w:rPr>
+          <w:rFonts w:ascii="Times New Roman" w:hAnsi="Times New Roman" w:cs="Times New Roman"/>
+          <w:color w:val="222222"/>
+          <w:sz w:val="24"/>
+          <w:szCs w:val="24"/>
+          <w:shd w:val="clear" w:color="auto" w:fill="FFFFFF"/>
+        </w:rPr>
+      </w:pPr>
+    </w:p>
+    <w:p>
+      <w:pPr>
+        <w:rPr>
+          <w:rFonts w:ascii="Times New Roman" w:hAnsi="Times New Roman" w:cs="Times New Roman"/>
+          <w:b/>
+          <w:sz w:val="24"/>
+          <w:szCs w:val="28"/>
+        </w:rPr>
+      </w:pPr>
+      <w:r>
+        <w:rPr>
+          <w:rFonts w:ascii="Times New Roman" w:hAnsi="Times New Roman" w:cs="Times New Roman"/>
+          <w:b/>
+          <w:sz w:val="24"/>
+          <w:szCs w:val="28"/>
+        </w:rPr>
+        <w:t xml:space="preserve">2.3 </w:t>
+      </w:r>
+      <w:r>
+        <w:rPr>
+          <w:rFonts w:ascii="Times New Roman" w:hAnsi="Times New Roman" w:cs="Times New Roman"/>
+          <w:b/>
+          <w:sz w:val="24"/>
+          <w:szCs w:val="28"/>
+        </w:rPr>
+        <w:t>Overview of the existing consultancy system</w:t>
+      </w:r>
+    </w:p>
+    <w:p>
+      <w:pPr>
+        <w:jc w:val="both"/>
+        <w:rPr>
+          <w:rFonts w:ascii="Times New Roman" w:hAnsi="Times New Roman" w:cs="Times New Roman"/>
+          <w:sz w:val="24"/>
+          <w:szCs w:val="28"/>
+        </w:rPr>
+      </w:pPr>
+      <w:r>
+        <w:rPr>
+          <w:rFonts w:ascii="Times New Roman" w:hAnsi="Times New Roman" w:cs="Times New Roman"/>
+          <w:sz w:val="24"/>
+          <w:szCs w:val="28"/>
+        </w:rPr>
+        <w:t>Presently, UR consultancy Bureau has not any computerized system can be used to perform the task assigned accurately. They still use a traditional way of storing information which is paper based system that may be the causal factor of other deep inconsistency of the performance of the system. Moreover, the existing system delayed some services’ results due to its cheap service providing process. For example, for any urgent case, retrieving, organize and generate any needful information or report about both the archived and in progress consultancies’ information, it was not easy at all, because it required looking at different boring papers tried to arrange in order but still making annoying level of performance to both UR consultancy bureau worker and someone who request a service. It is not to mean the new system can totally make paper based system useless or no longer needed again, but it has potential to store basic information about the activities done to provide interactive mean to users of performing their tasks very easy and accurately. All these unfriendly requirements and annoying performance of the existing paper based system alone led to the thoughts of thinking about this advanced management system.</w:t>
+      </w:r>
+    </w:p>
     <w:p/>
     <w:p/>
+    <w:p/>
+    <w:p/>
+    <w:p/>
+    <w:p/>
+    <w:p/>
+    <w:p/>
+    <w:p>
+      <w:bookmarkStart w:id="0" w:name="_GoBack"/>
+      <w:bookmarkEnd w:id="0"/>
+    </w:p>
+    <w:p/>
+    <w:p/>
     <w:p>
       <w:pPr>
         <w:jc w:val="both"/>
@@ -1022,6 +2672,7 @@
           <w:sz w:val="28"/>
           <w:szCs w:val="28"/>
         </w:rPr>
+        <w:lastRenderedPageBreak/>
         <w:t>References</w:t>
       </w:r>
     </w:p>
@@ -1044,29 +2695,7 @@
           <w:szCs w:val="20"/>
           <w:shd w:val="clear" w:color="auto" w:fill="FFFFFF"/>
         </w:rPr>
-        <w:t xml:space="preserve">[1]H. </w:t>
-      </w:r>
-      <w:proofErr w:type="spellStart"/>
-      <w:r>
-        <w:rPr>
-          <w:rFonts w:ascii="Arial" w:hAnsi="Arial" w:cs="Arial"/>
-          <w:color w:val="000000"/>
-          <w:sz w:val="20"/>
-          <w:szCs w:val="20"/>
-          <w:shd w:val="clear" w:color="auto" w:fill="FFFFFF"/>
-        </w:rPr>
-        <w:t>Sillitto</w:t>
-      </w:r>
-      <w:proofErr w:type="spellEnd"/>
-      <w:r>
-        <w:rPr>
-          <w:rFonts w:ascii="Arial" w:hAnsi="Arial" w:cs="Arial"/>
-          <w:color w:val="000000"/>
-          <w:sz w:val="20"/>
-          <w:szCs w:val="20"/>
-          <w:shd w:val="clear" w:color="auto" w:fill="FFFFFF"/>
-        </w:rPr>
-        <w:t xml:space="preserve"> et al., "Defining “System”: a Comprehensive Approach", </w:t>
+        <w:t>[1]H. Sillitto et al., "Defining “System”: a Comprehensive Approach", </w:t>
       </w:r>
       <w:r>
         <w:rPr>
@@ -1110,73 +2739,7 @@
           <w:szCs w:val="20"/>
           <w:shd w:val="clear" w:color="auto" w:fill="FFFFFF"/>
         </w:rPr>
-        <w:t xml:space="preserve">[2]M. Zhang, M. </w:t>
-      </w:r>
-      <w:proofErr w:type="spellStart"/>
-      <w:r>
-        <w:rPr>
-          <w:rFonts w:ascii="Arial" w:hAnsi="Arial" w:cs="Arial"/>
-          <w:color w:val="000000"/>
-          <w:sz w:val="20"/>
-          <w:szCs w:val="20"/>
-          <w:shd w:val="clear" w:color="auto" w:fill="FFFFFF"/>
-        </w:rPr>
-        <w:t>Hadjieleftheriou</w:t>
-      </w:r>
-      <w:proofErr w:type="spellEnd"/>
-      <w:r>
-        <w:rPr>
-          <w:rFonts w:ascii="Arial" w:hAnsi="Arial" w:cs="Arial"/>
-          <w:color w:val="000000"/>
-          <w:sz w:val="20"/>
-          <w:szCs w:val="20"/>
-          <w:shd w:val="clear" w:color="auto" w:fill="FFFFFF"/>
-        </w:rPr>
-        <w:t xml:space="preserve">, B. </w:t>
-      </w:r>
-      <w:proofErr w:type="spellStart"/>
-      <w:r>
-        <w:rPr>
-          <w:rFonts w:ascii="Arial" w:hAnsi="Arial" w:cs="Arial"/>
-          <w:color w:val="000000"/>
-          <w:sz w:val="20"/>
-          <w:szCs w:val="20"/>
-          <w:shd w:val="clear" w:color="auto" w:fill="FFFFFF"/>
-        </w:rPr>
-        <w:t>Ooi</w:t>
-      </w:r>
-      <w:proofErr w:type="spellEnd"/>
-      <w:r>
-        <w:rPr>
-          <w:rFonts w:ascii="Arial" w:hAnsi="Arial" w:cs="Arial"/>
-          <w:color w:val="000000"/>
-          <w:sz w:val="20"/>
-          <w:szCs w:val="20"/>
-          <w:shd w:val="clear" w:color="auto" w:fill="FFFFFF"/>
-        </w:rPr>
-        <w:t xml:space="preserve">, C. </w:t>
-      </w:r>
-      <w:proofErr w:type="spellStart"/>
-      <w:r>
-        <w:rPr>
-          <w:rFonts w:ascii="Arial" w:hAnsi="Arial" w:cs="Arial"/>
-          <w:color w:val="000000"/>
-          <w:sz w:val="20"/>
-          <w:szCs w:val="20"/>
-          <w:shd w:val="clear" w:color="auto" w:fill="FFFFFF"/>
-        </w:rPr>
-        <w:t>Procopiuc</w:t>
-      </w:r>
-      <w:proofErr w:type="spellEnd"/>
-      <w:r>
-        <w:rPr>
-          <w:rFonts w:ascii="Arial" w:hAnsi="Arial" w:cs="Arial"/>
-          <w:color w:val="000000"/>
-          <w:sz w:val="20"/>
-          <w:szCs w:val="20"/>
-          <w:shd w:val="clear" w:color="auto" w:fill="FFFFFF"/>
-        </w:rPr>
-        <w:t xml:space="preserve"> and D. Srivastava, "On multi-column foreign key discovery", </w:t>
+        <w:t>[2]M. Zhang, M. Hadjieleftheriou, B. Ooi, C. Procopiuc and D. Srivastava, "On multi-column foreign key discovery", </w:t>
       </w:r>
       <w:r>
         <w:rPr>
@@ -1266,7 +2829,6 @@
         </w:rPr>
         <w:t>[4]"XAMPP", </w:t>
       </w:r>
-      <w:proofErr w:type="spellStart"/>
       <w:r>
         <w:rPr>
           <w:rFonts w:ascii="Arial" w:hAnsi="Arial" w:cs="Arial"/>
@@ -1279,7 +2841,6 @@
         </w:rPr>
         <w:t>SourceForge</w:t>
       </w:r>
-      <w:proofErr w:type="spellEnd"/>
       <w:r>
         <w:rPr>
           <w:rFonts w:ascii="Arial" w:hAnsi="Arial" w:cs="Arial"/>
@@ -1335,10 +2896,7 @@
         <w:t>, 2020. [Online]. Available: https://www.php.net/. [Accessed: 23- Dec- 2020].</w:t>
       </w:r>
     </w:p>
-    <w:p>
-      <w:bookmarkStart w:id="0" w:name="_GoBack"/>
-      <w:bookmarkEnd w:id="0"/>
-    </w:p>
+    <w:p/>
     <w:sectPr>
       <w:pgSz w:w="12240" w:h="15840"/>
       <w:pgMar w:top="1440" w:right="1440" w:bottom="1440" w:left="1440" w:header="720" w:footer="720" w:gutter="0"/>
@@ -1349,8 +2907,129 @@
 </w:document>
 </file>
 
+<file path=word/numbering.xml><?xml version="1.0" encoding="utf-8"?>
+<w:numbering xmlns:wpc="http://schemas.microsoft.com/office/word/2010/wordprocessingCanvas" xmlns:cx="http://schemas.microsoft.com/office/drawing/2014/chartex" xmlns:cx1="http://schemas.microsoft.com/office/drawing/2015/9/8/chartex" xmlns:mc="http://schemas.openxmlformats.org/markup-compatibility/2006" xmlns:o="urn:schemas-microsoft-com:office:office" xmlns:r="http://schemas.openxmlformats.org/officeDocument/2006/relationships" xmlns:m="http://schemas.openxmlformats.org/officeDocument/2006/math" xmlns:v="urn:schemas-microsoft-com:vml" xmlns:wp14="http://schemas.microsoft.com/office/word/2010/wordprocessingDrawing" xmlns:wp="http://schemas.openxmlformats.org/drawingml/2006/wordprocessingDrawing" xmlns:w10="urn:schemas-microsoft-com:office:word" xmlns:w="http://schemas.openxmlformats.org/wordprocessingml/2006/main" xmlns:w14="http://schemas.microsoft.com/office/word/2010/wordml" xmlns:w15="http://schemas.microsoft.com/office/word/2012/wordml" xmlns:w16se="http://schemas.microsoft.com/office/word/2015/wordml/symex" xmlns:wpg="http://schemas.microsoft.com/office/word/2010/wordprocessingGroup" xmlns:wpi="http://schemas.microsoft.com/office/word/2010/wordprocessingInk" xmlns:wne="http://schemas.microsoft.com/office/word/2006/wordml" xmlns:wps="http://schemas.microsoft.com/office/word/2010/wordprocessingShape" mc:Ignorable="w14 w15 w16se wp14">
+  <w:abstractNum w:abstractNumId="0" w15:restartNumberingAfterBreak="0">
+    <w:nsid w:val="63EB677E"/>
+    <w:multiLevelType w:val="hybridMultilevel"/>
+    <w:tmpl w:val="31FC0EAA"/>
+    <w:lvl w:ilvl="0" w:tplc="0409000D">
+      <w:start w:val="1"/>
+      <w:numFmt w:val="bullet"/>
+      <w:lvlText w:val=""/>
+      <w:lvlJc w:val="left"/>
+      <w:pPr>
+        <w:ind w:left="780" w:hanging="360"/>
+      </w:pPr>
+      <w:rPr>
+        <w:rFonts w:ascii="Wingdings" w:hAnsi="Wingdings" w:hint="default"/>
+      </w:rPr>
+    </w:lvl>
+    <w:lvl w:ilvl="1" w:tplc="04090003" w:tentative="1">
+      <w:start w:val="1"/>
+      <w:numFmt w:val="bullet"/>
+      <w:lvlText w:val="o"/>
+      <w:lvlJc w:val="left"/>
+      <w:pPr>
+        <w:ind w:left="1500" w:hanging="360"/>
+      </w:pPr>
+      <w:rPr>
+        <w:rFonts w:ascii="Courier New" w:hAnsi="Courier New" w:cs="Courier New" w:hint="default"/>
+      </w:rPr>
+    </w:lvl>
+    <w:lvl w:ilvl="2" w:tplc="04090005" w:tentative="1">
+      <w:start w:val="1"/>
+      <w:numFmt w:val="bullet"/>
+      <w:lvlText w:val=""/>
+      <w:lvlJc w:val="left"/>
+      <w:pPr>
+        <w:ind w:left="2220" w:hanging="360"/>
+      </w:pPr>
+      <w:rPr>
+        <w:rFonts w:ascii="Wingdings" w:hAnsi="Wingdings" w:hint="default"/>
+      </w:rPr>
+    </w:lvl>
+    <w:lvl w:ilvl="3" w:tplc="04090001" w:tentative="1">
+      <w:start w:val="1"/>
+      <w:numFmt w:val="bullet"/>
+      <w:lvlText w:val=""/>
+      <w:lvlJc w:val="left"/>
+      <w:pPr>
+        <w:ind w:left="2940" w:hanging="360"/>
+      </w:pPr>
+      <w:rPr>
+        <w:rFonts w:ascii="Symbol" w:hAnsi="Symbol" w:hint="default"/>
+      </w:rPr>
+    </w:lvl>
+    <w:lvl w:ilvl="4" w:tplc="04090003" w:tentative="1">
+      <w:start w:val="1"/>
+      <w:numFmt w:val="bullet"/>
+      <w:lvlText w:val="o"/>
+      <w:lvlJc w:val="left"/>
+      <w:pPr>
+        <w:ind w:left="3660" w:hanging="360"/>
+      </w:pPr>
+      <w:rPr>
+        <w:rFonts w:ascii="Courier New" w:hAnsi="Courier New" w:cs="Courier New" w:hint="default"/>
+      </w:rPr>
+    </w:lvl>
+    <w:lvl w:ilvl="5" w:tplc="04090005" w:tentative="1">
+      <w:start w:val="1"/>
+      <w:numFmt w:val="bullet"/>
+      <w:lvlText w:val=""/>
+      <w:lvlJc w:val="left"/>
+      <w:pPr>
+        <w:ind w:left="4380" w:hanging="360"/>
+      </w:pPr>
+      <w:rPr>
+        <w:rFonts w:ascii="Wingdings" w:hAnsi="Wingdings" w:hint="default"/>
+      </w:rPr>
+    </w:lvl>
+    <w:lvl w:ilvl="6" w:tplc="04090001" w:tentative="1">
+      <w:start w:val="1"/>
+      <w:numFmt w:val="bullet"/>
+      <w:lvlText w:val=""/>
+      <w:lvlJc w:val="left"/>
+      <w:pPr>
+        <w:ind w:left="5100" w:hanging="360"/>
+      </w:pPr>
+      <w:rPr>
+        <w:rFonts w:ascii="Symbol" w:hAnsi="Symbol" w:hint="default"/>
+      </w:rPr>
+    </w:lvl>
+    <w:lvl w:ilvl="7" w:tplc="04090003" w:tentative="1">
+      <w:start w:val="1"/>
+      <w:numFmt w:val="bullet"/>
+      <w:lvlText w:val="o"/>
+      <w:lvlJc w:val="left"/>
+      <w:pPr>
+        <w:ind w:left="5820" w:hanging="360"/>
+      </w:pPr>
+      <w:rPr>
+        <w:rFonts w:ascii="Courier New" w:hAnsi="Courier New" w:cs="Courier New" w:hint="default"/>
+      </w:rPr>
+    </w:lvl>
+    <w:lvl w:ilvl="8" w:tplc="04090005" w:tentative="1">
+      <w:start w:val="1"/>
+      <w:numFmt w:val="bullet"/>
+      <w:lvlText w:val=""/>
+      <w:lvlJc w:val="left"/>
+      <w:pPr>
+        <w:ind w:left="6540" w:hanging="360"/>
+      </w:pPr>
+      <w:rPr>
+        <w:rFonts w:ascii="Wingdings" w:hAnsi="Wingdings" w:hint="default"/>
+      </w:rPr>
+    </w:lvl>
+  </w:abstractNum>
+  <w:num w:numId="1">
+    <w:abstractNumId w:val="0"/>
+  </w:num>
+</w:numbering>
+</file>
+
 <file path=word/styles.xml><?xml version="1.0" encoding="utf-8"?>
-<w:styles xmlns:mc="http://schemas.openxmlformats.org/markup-compatibility/2006" xmlns:r="http://schemas.openxmlformats.org/officeDocument/2006/relationships" xmlns:w="http://schemas.openxmlformats.org/wordprocessingml/2006/main" xmlns:w14="http://schemas.microsoft.com/office/word/2010/wordml" xmlns:w15="http://schemas.microsoft.com/office/word/2012/wordml" mc:Ignorable="w14 w15">
+<w:styles xmlns:mc="http://schemas.openxmlformats.org/markup-compatibility/2006" xmlns:r="http://schemas.openxmlformats.org/officeDocument/2006/relationships" xmlns:w="http://schemas.openxmlformats.org/wordprocessingml/2006/main" xmlns:w14="http://schemas.microsoft.com/office/word/2010/wordml" xmlns:w15="http://schemas.microsoft.com/office/word/2012/wordml" xmlns:w16se="http://schemas.microsoft.com/office/word/2015/wordml/symex" mc:Ignorable="w14 w15 w16se">
   <w:docDefaults>
     <w:rPrDefault>
       <w:rPr>
@@ -1774,6 +3453,33 @@
     <w:semiHidden/>
     <w:unhideWhenUsed/>
   </w:style>
+  <w:style w:type="paragraph" w:customStyle="1" w:styleId="Default">
+    <w:name w:val="Default"/>
+    <w:rsid w:val="0021763D"/>
+    <w:pPr>
+      <w:autoSpaceDE w:val="0"/>
+      <w:autoSpaceDN w:val="0"/>
+      <w:adjustRightInd w:val="0"/>
+      <w:spacing w:after="0" w:line="240" w:lineRule="auto"/>
+    </w:pPr>
+    <w:rPr>
+      <w:rFonts w:ascii="Times New Roman" w:hAnsi="Times New Roman" w:cs="Times New Roman"/>
+      <w:color w:val="000000"/>
+      <w:sz w:val="24"/>
+      <w:szCs w:val="24"/>
+    </w:rPr>
+  </w:style>
+  <w:style w:type="paragraph" w:styleId="ListParagraph">
+    <w:name w:val="List Paragraph"/>
+    <w:basedOn w:val="Normal"/>
+    <w:uiPriority w:val="34"/>
+    <w:qFormat/>
+    <w:rsid w:val="0021763D"/>
+    <w:pPr>
+      <w:ind w:left="720"/>
+      <w:contextualSpacing/>
+    </w:pPr>
+  </w:style>
 </w:styles>
 </file>
 

</xml_diff>

<commit_message>
add chat model is done bu i remove data-toggler on button
</commit_message>
<xml_diff>
--- a/final project book/Chapter 2 Literature Review.docx
+++ b/final project book/Chapter 2 Literature Review.docx
@@ -1,6 +1,6 @@
 
 <file path=word/document.xml><?xml version="1.0" encoding="utf-8"?>
-<w:document xmlns:wpc="http://schemas.microsoft.com/office/word/2010/wordprocessingCanvas" xmlns:cx="http://schemas.microsoft.com/office/drawing/2014/chartex" xmlns:cx1="http://schemas.microsoft.com/office/drawing/2015/9/8/chartex" xmlns:mc="http://schemas.openxmlformats.org/markup-compatibility/2006" xmlns:o="urn:schemas-microsoft-com:office:office" xmlns:r="http://schemas.openxmlformats.org/officeDocument/2006/relationships" xmlns:m="http://schemas.openxmlformats.org/officeDocument/2006/math" xmlns:v="urn:schemas-microsoft-com:vml" xmlns:wp14="http://schemas.microsoft.com/office/word/2010/wordprocessingDrawing" xmlns:wp="http://schemas.openxmlformats.org/drawingml/2006/wordprocessingDrawing" xmlns:w10="urn:schemas-microsoft-com:office:word" xmlns:w="http://schemas.openxmlformats.org/wordprocessingml/2006/main" xmlns:w14="http://schemas.microsoft.com/office/word/2010/wordml" xmlns:w15="http://schemas.microsoft.com/office/word/2012/wordml" xmlns:w16se="http://schemas.microsoft.com/office/word/2015/wordml/symex" xmlns:wpg="http://schemas.microsoft.com/office/word/2010/wordprocessingGroup" xmlns:wpi="http://schemas.microsoft.com/office/word/2010/wordprocessingInk" xmlns:wne="http://schemas.microsoft.com/office/word/2006/wordml" xmlns:wps="http://schemas.microsoft.com/office/word/2010/wordprocessingShape" mc:Ignorable="w14 w15 w16se wp14">
+<w:document xmlns:wpc="http://schemas.microsoft.com/office/word/2010/wordprocessingCanvas" xmlns:mc="http://schemas.openxmlformats.org/markup-compatibility/2006" xmlns:o="urn:schemas-microsoft-com:office:office" xmlns:r="http://schemas.openxmlformats.org/officeDocument/2006/relationships" xmlns:m="http://schemas.openxmlformats.org/officeDocument/2006/math" xmlns:v="urn:schemas-microsoft-com:vml" xmlns:wp14="http://schemas.microsoft.com/office/word/2010/wordprocessingDrawing" xmlns:wp="http://schemas.openxmlformats.org/drawingml/2006/wordprocessingDrawing" xmlns:w10="urn:schemas-microsoft-com:office:word" xmlns:w="http://schemas.openxmlformats.org/wordprocessingml/2006/main" xmlns:w14="http://schemas.microsoft.com/office/word/2010/wordml" xmlns:w15="http://schemas.microsoft.com/office/word/2012/wordml" xmlns:wpg="http://schemas.microsoft.com/office/word/2010/wordprocessingGroup" xmlns:wpi="http://schemas.microsoft.com/office/word/2010/wordprocessingInk" xmlns:wne="http://schemas.microsoft.com/office/word/2006/wordml" xmlns:wps="http://schemas.microsoft.com/office/word/2010/wordprocessingShape" mc:Ignorable="w14 w15 wp14">
   <w:body>
     <w:p>
       <w:pPr>
@@ -407,12 +407,44 @@
           <w:b/>
           <w:bCs/>
         </w:rPr>
-        <w:t xml:space="preserve">Patrick ISHIMWE (Ug: 217085547), Jean Paul NISHIMIRWE (Ug: 217122752), </w:t>
-      </w:r>
-      <w:r>
-        <w:rPr>
+        <w:t>Patrick ISHIMWE (</w:t>
+      </w:r>
+      <w:proofErr w:type="spellStart"/>
+      <w:r>
+        <w:rPr>
+          <w:b/>
           <w:bCs/>
         </w:rPr>
+        <w:t>Ug</w:t>
+      </w:r>
+      <w:proofErr w:type="spellEnd"/>
+      <w:r>
+        <w:rPr>
+          <w:b/>
+          <w:bCs/>
+        </w:rPr>
+        <w:t>: 217085547), Jean Paul NISHIMIRWE (</w:t>
+      </w:r>
+      <w:proofErr w:type="spellStart"/>
+      <w:r>
+        <w:rPr>
+          <w:b/>
+          <w:bCs/>
+        </w:rPr>
+        <w:t>Ug</w:t>
+      </w:r>
+      <w:proofErr w:type="spellEnd"/>
+      <w:r>
+        <w:rPr>
+          <w:b/>
+          <w:bCs/>
+        </w:rPr>
+        <w:t xml:space="preserve">: 217122752), </w:t>
+      </w:r>
+      <w:r>
+        <w:rPr>
+          <w:bCs/>
+        </w:rPr>
         <w:t>and</w:t>
       </w:r>
       <w:r>
@@ -420,7 +452,23 @@
           <w:b/>
           <w:bCs/>
         </w:rPr>
-        <w:t xml:space="preserve"> Emmanuel NSANZIMANA (Ug: 217066437) </w:t>
+        <w:t xml:space="preserve"> Emmanuel NSANZIMANA (</w:t>
+      </w:r>
+      <w:proofErr w:type="spellStart"/>
+      <w:r>
+        <w:rPr>
+          <w:b/>
+          <w:bCs/>
+        </w:rPr>
+        <w:t>Ug</w:t>
+      </w:r>
+      <w:proofErr w:type="spellEnd"/>
+      <w:r>
+        <w:rPr>
+          <w:b/>
+          <w:bCs/>
+        </w:rPr>
+        <w:t xml:space="preserve">: 217066437) </w:t>
       </w:r>
       <w:r>
         <w:t xml:space="preserve">in partial fulfillment of the requirement for the award of Bachelor of Science Degree in Computer Science of College of Science and Technology, during the academic year 2019-2020. </w:t>
@@ -1062,6 +1110,152 @@
       <w:pPr>
         <w:rPr>
           <w:rFonts w:ascii="Times New Roman" w:hAnsi="Times New Roman" w:cs="Times New Roman"/>
+          <w:sz w:val="24"/>
+          <w:szCs w:val="24"/>
+        </w:rPr>
+      </w:pPr>
+    </w:p>
+    <w:p>
+      <w:pPr>
+        <w:rPr>
+          <w:rFonts w:ascii="Times New Roman" w:hAnsi="Times New Roman" w:cs="Times New Roman"/>
+          <w:sz w:val="24"/>
+          <w:szCs w:val="24"/>
+        </w:rPr>
+      </w:pPr>
+    </w:p>
+    <w:p>
+      <w:pPr>
+        <w:rPr>
+          <w:rFonts w:ascii="Times New Roman" w:hAnsi="Times New Roman" w:cs="Times New Roman"/>
+          <w:sz w:val="24"/>
+          <w:szCs w:val="24"/>
+        </w:rPr>
+      </w:pPr>
+    </w:p>
+    <w:p>
+      <w:pPr>
+        <w:rPr>
+          <w:rFonts w:ascii="Times New Roman" w:hAnsi="Times New Roman" w:cs="Times New Roman"/>
+          <w:sz w:val="24"/>
+          <w:szCs w:val="24"/>
+        </w:rPr>
+      </w:pPr>
+    </w:p>
+    <w:p>
+      <w:pPr>
+        <w:rPr>
+          <w:rFonts w:ascii="Times New Roman" w:hAnsi="Times New Roman" w:cs="Times New Roman"/>
+          <w:sz w:val="24"/>
+          <w:szCs w:val="24"/>
+        </w:rPr>
+      </w:pPr>
+    </w:p>
+    <w:p>
+      <w:pPr>
+        <w:rPr>
+          <w:rFonts w:ascii="Times New Roman" w:hAnsi="Times New Roman" w:cs="Times New Roman"/>
+          <w:sz w:val="24"/>
+          <w:szCs w:val="24"/>
+        </w:rPr>
+      </w:pPr>
+    </w:p>
+    <w:p>
+      <w:pPr>
+        <w:rPr>
+          <w:rFonts w:ascii="Times New Roman" w:hAnsi="Times New Roman" w:cs="Times New Roman"/>
+          <w:sz w:val="24"/>
+          <w:szCs w:val="24"/>
+        </w:rPr>
+      </w:pPr>
+    </w:p>
+    <w:p>
+      <w:pPr>
+        <w:rPr>
+          <w:rFonts w:ascii="Times New Roman" w:hAnsi="Times New Roman" w:cs="Times New Roman"/>
+          <w:sz w:val="24"/>
+          <w:szCs w:val="24"/>
+        </w:rPr>
+      </w:pPr>
+    </w:p>
+    <w:p>
+      <w:pPr>
+        <w:rPr>
+          <w:rFonts w:ascii="Times New Roman" w:hAnsi="Times New Roman" w:cs="Times New Roman"/>
+          <w:sz w:val="24"/>
+          <w:szCs w:val="24"/>
+        </w:rPr>
+      </w:pPr>
+    </w:p>
+    <w:p>
+      <w:pPr>
+        <w:rPr>
+          <w:rFonts w:ascii="Times New Roman" w:hAnsi="Times New Roman" w:cs="Times New Roman"/>
+          <w:sz w:val="24"/>
+          <w:szCs w:val="24"/>
+        </w:rPr>
+      </w:pPr>
+    </w:p>
+    <w:p>
+      <w:pPr>
+        <w:rPr>
+          <w:rFonts w:ascii="Times New Roman" w:hAnsi="Times New Roman" w:cs="Times New Roman"/>
+          <w:sz w:val="24"/>
+          <w:szCs w:val="24"/>
+        </w:rPr>
+      </w:pPr>
+    </w:p>
+    <w:p>
+      <w:pPr>
+        <w:rPr>
+          <w:rFonts w:ascii="Times New Roman" w:hAnsi="Times New Roman" w:cs="Times New Roman"/>
+          <w:sz w:val="24"/>
+          <w:szCs w:val="24"/>
+        </w:rPr>
+      </w:pPr>
+    </w:p>
+    <w:p>
+      <w:pPr>
+        <w:rPr>
+          <w:rFonts w:ascii="Times New Roman" w:hAnsi="Times New Roman" w:cs="Times New Roman"/>
+          <w:sz w:val="24"/>
+          <w:szCs w:val="24"/>
+        </w:rPr>
+      </w:pPr>
+    </w:p>
+    <w:p>
+      <w:pPr>
+        <w:rPr>
+          <w:rFonts w:ascii="Times New Roman" w:hAnsi="Times New Roman" w:cs="Times New Roman"/>
+          <w:sz w:val="24"/>
+          <w:szCs w:val="24"/>
+        </w:rPr>
+      </w:pPr>
+    </w:p>
+    <w:p>
+      <w:pPr>
+        <w:rPr>
+          <w:rFonts w:ascii="Times New Roman" w:hAnsi="Times New Roman" w:cs="Times New Roman"/>
+          <w:sz w:val="24"/>
+          <w:szCs w:val="24"/>
+        </w:rPr>
+      </w:pPr>
+      <w:bookmarkStart w:id="0" w:name="_GoBack"/>
+      <w:bookmarkEnd w:id="0"/>
+    </w:p>
+    <w:p>
+      <w:pPr>
+        <w:rPr>
+          <w:rFonts w:ascii="Times New Roman" w:hAnsi="Times New Roman" w:cs="Times New Roman"/>
+          <w:sz w:val="24"/>
+          <w:szCs w:val="24"/>
+        </w:rPr>
+      </w:pPr>
+    </w:p>
+    <w:p>
+      <w:pPr>
+        <w:rPr>
+          <w:rFonts w:ascii="Times New Roman" w:hAnsi="Times New Roman" w:cs="Times New Roman"/>
           <w:b/>
           <w:sz w:val="24"/>
           <w:szCs w:val="24"/>
@@ -1075,6 +1269,7 @@
           <w:sz w:val="24"/>
           <w:szCs w:val="24"/>
         </w:rPr>
+        <w:lastRenderedPageBreak/>
         <w:t>Chapter I:</w:t>
       </w:r>
       <w:r>
@@ -1201,8 +1396,121 @@
           <w:sz w:val="24"/>
           <w:szCs w:val="24"/>
         </w:rPr>
-        <w:t xml:space="preserve">The UR-Consultancy Bureau coordinates and manages consultancy activities across all its campus and it becomes difficult to operate without any Management system in place considering the required consistency, accuracy and analysis of information recorded, stored and retrieved. More to that the access of non-system based information is always time, energy and money consuming at times in case the UR-Consultancy Bureau or consultants situated in different campus at times </w:t>
-      </w:r>
+        <w:t xml:space="preserve">The UR-Consultancy Bureau coordinates and manages consultancy activities across all its campus and it becomes difficult to operate without any Management system in place considering the required consistency, accuracy and analysis of information recorded, stored and retrieved. More to that the access of non-system based information is always time, energy and money consuming at times in case the UR-Consultancy Bureau or consultants situated in different campus at times need to go through a long process of waiting for some key information that they would otherwise have at their disposal.  </w:t>
+      </w:r>
+    </w:p>
+    <w:p>
+      <w:pPr>
+        <w:jc w:val="both"/>
+        <w:rPr>
+          <w:rFonts w:ascii="Times New Roman" w:hAnsi="Times New Roman" w:cs="Times New Roman"/>
+          <w:b/>
+          <w:sz w:val="24"/>
+          <w:szCs w:val="24"/>
+        </w:rPr>
+      </w:pPr>
+      <w:r>
+        <w:rPr>
+          <w:rFonts w:ascii="Times New Roman" w:hAnsi="Times New Roman" w:cs="Times New Roman"/>
+          <w:sz w:val="24"/>
+          <w:szCs w:val="24"/>
+        </w:rPr>
+        <w:t xml:space="preserve">The existence of Automated Management System in the UR-Consultancy Bureau therefore, will make the service delivery and communication between different stakeholders such as staff/consultants; Companies that UR pattern with; UR Management among others will all find it to be very effective and efficient. </w:t>
+      </w:r>
+    </w:p>
+    <w:p>
+      <w:pPr>
+        <w:rPr>
+          <w:rFonts w:ascii="Times New Roman" w:hAnsi="Times New Roman" w:cs="Times New Roman"/>
+          <w:b/>
+          <w:sz w:val="24"/>
+          <w:szCs w:val="24"/>
+        </w:rPr>
+      </w:pPr>
+    </w:p>
+    <w:p>
+      <w:pPr>
+        <w:rPr>
+          <w:rFonts w:ascii="Times New Roman" w:hAnsi="Times New Roman" w:cs="Times New Roman"/>
+          <w:b/>
+          <w:sz w:val="24"/>
+          <w:szCs w:val="24"/>
+        </w:rPr>
+      </w:pPr>
+      <w:r>
+        <w:rPr>
+          <w:rFonts w:ascii="Times New Roman" w:hAnsi="Times New Roman" w:cs="Times New Roman"/>
+          <w:b/>
+          <w:sz w:val="24"/>
+          <w:szCs w:val="24"/>
+        </w:rPr>
+        <w:t xml:space="preserve">1.4 Project Objectives </w:t>
+      </w:r>
+    </w:p>
+    <w:p>
+      <w:pPr>
+        <w:rPr>
+          <w:rFonts w:ascii="Times New Roman" w:hAnsi="Times New Roman" w:cs="Times New Roman"/>
+          <w:b/>
+          <w:sz w:val="24"/>
+          <w:szCs w:val="24"/>
+        </w:rPr>
+      </w:pPr>
+      <w:r>
+        <w:rPr>
+          <w:rFonts w:ascii="Times New Roman" w:hAnsi="Times New Roman" w:cs="Times New Roman"/>
+          <w:b/>
+          <w:sz w:val="24"/>
+          <w:szCs w:val="24"/>
+        </w:rPr>
+        <w:t>1.4.1 General objective</w:t>
+      </w:r>
+    </w:p>
+    <w:p>
+      <w:pPr>
+        <w:rPr>
+          <w:rFonts w:ascii="Times New Roman" w:hAnsi="Times New Roman" w:cs="Times New Roman"/>
+          <w:sz w:val="24"/>
+          <w:szCs w:val="24"/>
+        </w:rPr>
+      </w:pPr>
+      <w:r>
+        <w:rPr>
+          <w:rFonts w:ascii="Times New Roman" w:hAnsi="Times New Roman" w:cs="Times New Roman"/>
+          <w:sz w:val="24"/>
+          <w:szCs w:val="24"/>
+        </w:rPr>
+        <w:t>To develop web based system which help consultancy services across different colleges and campus of UR be managed effectively and efficiently</w:t>
+      </w:r>
+    </w:p>
+    <w:p>
+      <w:pPr>
+        <w:rPr>
+          <w:rFonts w:ascii="Times New Roman" w:hAnsi="Times New Roman" w:cs="Times New Roman"/>
+          <w:b/>
+          <w:sz w:val="24"/>
+          <w:szCs w:val="24"/>
+        </w:rPr>
+      </w:pPr>
+      <w:r>
+        <w:rPr>
+          <w:rFonts w:ascii="Times New Roman" w:hAnsi="Times New Roman" w:cs="Times New Roman"/>
+          <w:b/>
+          <w:sz w:val="24"/>
+          <w:szCs w:val="24"/>
+        </w:rPr>
+        <w:t>1.4.2 Specific Objectives</w:t>
+      </w:r>
+    </w:p>
+    <w:p>
+      <w:pPr>
+        <w:jc w:val="both"/>
+        <w:rPr>
+          <w:rFonts w:ascii="Times New Roman" w:hAnsi="Times New Roman" w:cs="Times New Roman"/>
+          <w:sz w:val="24"/>
+          <w:szCs w:val="24"/>
+        </w:rPr>
+      </w:pPr>
       <w:r>
         <w:rPr>
           <w:rFonts w:ascii="Times New Roman" w:hAnsi="Times New Roman" w:cs="Times New Roman"/>
@@ -1210,127 +1518,6 @@
           <w:szCs w:val="24"/>
         </w:rPr>
         <w:lastRenderedPageBreak/>
-        <w:t xml:space="preserve">need to go through a long process of waiting for some key information that they would otherwise have at their disposal.  </w:t>
-      </w:r>
-    </w:p>
-    <w:p>
-      <w:pPr>
-        <w:jc w:val="both"/>
-        <w:rPr>
-          <w:rFonts w:ascii="Times New Roman" w:hAnsi="Times New Roman" w:cs="Times New Roman"/>
-          <w:b/>
-          <w:sz w:val="24"/>
-          <w:szCs w:val="24"/>
-        </w:rPr>
-      </w:pPr>
-      <w:r>
-        <w:rPr>
-          <w:rFonts w:ascii="Times New Roman" w:hAnsi="Times New Roman" w:cs="Times New Roman"/>
-          <w:sz w:val="24"/>
-          <w:szCs w:val="24"/>
-        </w:rPr>
-        <w:t xml:space="preserve">The existence of Automated Management System in the UR-Consultancy Bureau therefore, will make the service delivery and communication between different stakeholders such as staff/consultants; Companies that UR pattern with; UR Management among others will all find it to be very effective and efficient. </w:t>
-      </w:r>
-    </w:p>
-    <w:p>
-      <w:pPr>
-        <w:rPr>
-          <w:rFonts w:ascii="Times New Roman" w:hAnsi="Times New Roman" w:cs="Times New Roman"/>
-          <w:b/>
-          <w:sz w:val="24"/>
-          <w:szCs w:val="24"/>
-        </w:rPr>
-      </w:pPr>
-    </w:p>
-    <w:p>
-      <w:pPr>
-        <w:rPr>
-          <w:rFonts w:ascii="Times New Roman" w:hAnsi="Times New Roman" w:cs="Times New Roman"/>
-          <w:b/>
-          <w:sz w:val="24"/>
-          <w:szCs w:val="24"/>
-        </w:rPr>
-      </w:pPr>
-      <w:r>
-        <w:rPr>
-          <w:rFonts w:ascii="Times New Roman" w:hAnsi="Times New Roman" w:cs="Times New Roman"/>
-          <w:b/>
-          <w:sz w:val="24"/>
-          <w:szCs w:val="24"/>
-        </w:rPr>
-        <w:t xml:space="preserve">1.4 Project Objectives </w:t>
-      </w:r>
-    </w:p>
-    <w:p>
-      <w:pPr>
-        <w:rPr>
-          <w:rFonts w:ascii="Times New Roman" w:hAnsi="Times New Roman" w:cs="Times New Roman"/>
-          <w:b/>
-          <w:sz w:val="24"/>
-          <w:szCs w:val="24"/>
-        </w:rPr>
-      </w:pPr>
-      <w:r>
-        <w:rPr>
-          <w:rFonts w:ascii="Times New Roman" w:hAnsi="Times New Roman" w:cs="Times New Roman"/>
-          <w:b/>
-          <w:sz w:val="24"/>
-          <w:szCs w:val="24"/>
-        </w:rPr>
-        <w:t>1.4.1 General objective</w:t>
-      </w:r>
-    </w:p>
-    <w:p>
-      <w:pPr>
-        <w:rPr>
-          <w:rFonts w:ascii="Times New Roman" w:hAnsi="Times New Roman" w:cs="Times New Roman"/>
-          <w:sz w:val="24"/>
-          <w:szCs w:val="24"/>
-        </w:rPr>
-      </w:pPr>
-      <w:r>
-        <w:rPr>
-          <w:rFonts w:ascii="Times New Roman" w:hAnsi="Times New Roman" w:cs="Times New Roman"/>
-          <w:sz w:val="24"/>
-          <w:szCs w:val="24"/>
-        </w:rPr>
-        <w:t>To develop web based system which help consultancy services across different colleges and campus of UR be managed effectively and efficiently</w:t>
-      </w:r>
-    </w:p>
-    <w:p>
-      <w:pPr>
-        <w:rPr>
-          <w:rFonts w:ascii="Times New Roman" w:hAnsi="Times New Roman" w:cs="Times New Roman"/>
-          <w:b/>
-          <w:sz w:val="24"/>
-          <w:szCs w:val="24"/>
-        </w:rPr>
-      </w:pPr>
-      <w:r>
-        <w:rPr>
-          <w:rFonts w:ascii="Times New Roman" w:hAnsi="Times New Roman" w:cs="Times New Roman"/>
-          <w:b/>
-          <w:sz w:val="24"/>
-          <w:szCs w:val="24"/>
-        </w:rPr>
-        <w:t>1.4.2 Specific Objectives</w:t>
-      </w:r>
-    </w:p>
-    <w:p>
-      <w:pPr>
-        <w:jc w:val="both"/>
-        <w:rPr>
-          <w:rFonts w:ascii="Times New Roman" w:hAnsi="Times New Roman" w:cs="Times New Roman"/>
-          <w:sz w:val="24"/>
-          <w:szCs w:val="24"/>
-        </w:rPr>
-      </w:pPr>
-      <w:r>
-        <w:rPr>
-          <w:rFonts w:ascii="Times New Roman" w:hAnsi="Times New Roman" w:cs="Times New Roman"/>
-          <w:sz w:val="24"/>
-          <w:szCs w:val="24"/>
-        </w:rPr>
         <w:t>The proposed system specifically aims to:</w:t>
       </w:r>
     </w:p>
@@ -1774,6 +1961,7 @@
           <w:sz w:val="24"/>
           <w:szCs w:val="24"/>
         </w:rPr>
+        <w:lastRenderedPageBreak/>
         <w:t>2.2.2 Consultant</w:t>
       </w:r>
     </w:p>
@@ -2240,6 +2428,7 @@
           <w:szCs w:val="24"/>
           <w:shd w:val="clear" w:color="auto" w:fill="FFFFFF"/>
         </w:rPr>
+        <w:lastRenderedPageBreak/>
         <w:t>2.2.12 Attribute</w:t>
       </w:r>
     </w:p>
@@ -2262,7 +2451,29 @@
           <w:szCs w:val="24"/>
           <w:shd w:val="clear" w:color="auto" w:fill="FFFFFF"/>
         </w:rPr>
-        <w:t xml:space="preserve">Attribute is property or characteristic of any entity. Each entity must have it own attribute that describe it. </w:t>
+        <w:t xml:space="preserve">Attribute is property or characteristic of any entity. Each entity must have </w:t>
+      </w:r>
+      <w:proofErr w:type="spellStart"/>
+      <w:r>
+        <w:rPr>
+          <w:rFonts w:ascii="Times New Roman" w:hAnsi="Times New Roman" w:cs="Times New Roman"/>
+          <w:color w:val="222222"/>
+          <w:sz w:val="24"/>
+          <w:szCs w:val="24"/>
+          <w:shd w:val="clear" w:color="auto" w:fill="FFFFFF"/>
+        </w:rPr>
+        <w:t>it</w:t>
+      </w:r>
+      <w:proofErr w:type="spellEnd"/>
+      <w:r>
+        <w:rPr>
+          <w:rFonts w:ascii="Times New Roman" w:hAnsi="Times New Roman" w:cs="Times New Roman"/>
+          <w:color w:val="222222"/>
+          <w:sz w:val="24"/>
+          <w:szCs w:val="24"/>
+          <w:shd w:val="clear" w:color="auto" w:fill="FFFFFF"/>
+        </w:rPr>
+        <w:t xml:space="preserve"> own attribute that describe it. </w:t>
       </w:r>
     </w:p>
     <w:p>
@@ -2533,94 +2744,2148 @@
           <w:szCs w:val="24"/>
           <w:shd w:val="clear" w:color="auto" w:fill="FFFFFF"/>
         </w:rPr>
+        <w:t xml:space="preserve">This is set of the columns that can be used to identify or access a particular tuple tuples in database table [2]. </w:t>
+      </w:r>
+    </w:p>
+    <w:p>
+      <w:pPr>
+        <w:jc w:val="both"/>
+        <w:rPr>
+          <w:rFonts w:ascii="Times New Roman" w:hAnsi="Times New Roman" w:cs="Times New Roman"/>
+          <w:b/>
+          <w:color w:val="222222"/>
+          <w:sz w:val="24"/>
+          <w:szCs w:val="24"/>
+          <w:shd w:val="clear" w:color="auto" w:fill="FFFFFF"/>
+        </w:rPr>
+      </w:pPr>
+      <w:r>
+        <w:rPr>
+          <w:rFonts w:ascii="Times New Roman" w:hAnsi="Times New Roman" w:cs="Times New Roman"/>
+          <w:b/>
+          <w:color w:val="222222"/>
+          <w:sz w:val="24"/>
+          <w:szCs w:val="24"/>
+          <w:shd w:val="clear" w:color="auto" w:fill="FFFFFF"/>
+        </w:rPr>
+        <w:t>2.2.18 foreign keys</w:t>
+      </w:r>
+    </w:p>
+    <w:p>
+      <w:pPr>
+        <w:jc w:val="both"/>
+        <w:rPr>
+          <w:rFonts w:ascii="Times New Roman" w:hAnsi="Times New Roman" w:cs="Times New Roman"/>
+          <w:color w:val="222222"/>
+          <w:sz w:val="24"/>
+          <w:szCs w:val="24"/>
+          <w:shd w:val="clear" w:color="auto" w:fill="FFFFFF"/>
+        </w:rPr>
+      </w:pPr>
+      <w:r>
+        <w:rPr>
+          <w:rFonts w:ascii="Times New Roman" w:hAnsi="Times New Roman" w:cs="Times New Roman"/>
+          <w:color w:val="222222"/>
+          <w:sz w:val="24"/>
+          <w:szCs w:val="24"/>
+          <w:shd w:val="clear" w:color="auto" w:fill="FFFFFF"/>
+        </w:rPr>
+        <w:t xml:space="preserve">Foreign keys is set of attributes in a database tables that refers to the primary key of another tables. This is important key in relation of database tables, it link two or more tables [2]. </w:t>
+      </w:r>
+    </w:p>
+    <w:p>
+      <w:pPr>
+        <w:jc w:val="both"/>
+        <w:rPr>
+          <w:rFonts w:ascii="Times New Roman" w:hAnsi="Times New Roman" w:cs="Times New Roman"/>
+          <w:color w:val="222222"/>
+          <w:sz w:val="24"/>
+          <w:szCs w:val="24"/>
+          <w:shd w:val="clear" w:color="auto" w:fill="FFFFFF"/>
+        </w:rPr>
+      </w:pPr>
+    </w:p>
+    <w:p>
+      <w:pPr>
+        <w:rPr>
+          <w:rFonts w:ascii="Times New Roman" w:hAnsi="Times New Roman" w:cs="Times New Roman"/>
+          <w:b/>
+          <w:sz w:val="24"/>
+          <w:szCs w:val="28"/>
+        </w:rPr>
+      </w:pPr>
+      <w:r>
+        <w:rPr>
+          <w:rFonts w:ascii="Times New Roman" w:hAnsi="Times New Roman" w:cs="Times New Roman"/>
+          <w:b/>
+          <w:sz w:val="24"/>
+          <w:szCs w:val="28"/>
+        </w:rPr>
+        <w:t>2.3 Overview of the existing consultancy system</w:t>
+      </w:r>
+    </w:p>
+    <w:p>
+      <w:pPr>
+        <w:jc w:val="both"/>
+        <w:rPr>
+          <w:rFonts w:ascii="Times New Roman" w:hAnsi="Times New Roman" w:cs="Times New Roman"/>
+          <w:sz w:val="24"/>
+          <w:szCs w:val="28"/>
+        </w:rPr>
+      </w:pPr>
+      <w:r>
+        <w:rPr>
+          <w:rFonts w:ascii="Times New Roman" w:hAnsi="Times New Roman" w:cs="Times New Roman"/>
+          <w:sz w:val="24"/>
+          <w:szCs w:val="28"/>
+        </w:rPr>
+        <w:t xml:space="preserve">Presently, UR consultancy Bureau has not any computerized system can be used to perform the task assigned accurately. They still use a traditional way of storing information which is paper based system that may be the causal factor of other deep inconsistency of the performance of the system. Moreover, the existing system delayed some services’ results due to its cheap service providing process. For example, for any urgent case, retrieving, organize and generate any needful </w:t>
+      </w:r>
+      <w:r>
+        <w:rPr>
+          <w:rFonts w:ascii="Times New Roman" w:hAnsi="Times New Roman" w:cs="Times New Roman"/>
+          <w:sz w:val="24"/>
+          <w:szCs w:val="28"/>
+        </w:rPr>
         <w:lastRenderedPageBreak/>
-        <w:t xml:space="preserve">This is set of the columns that can be used to identify or access a particular tuple tuples in database table [2]. </w:t>
-      </w:r>
-    </w:p>
-    <w:p>
-      <w:pPr>
-        <w:jc w:val="both"/>
-        <w:rPr>
-          <w:rFonts w:ascii="Times New Roman" w:hAnsi="Times New Roman" w:cs="Times New Roman"/>
-          <w:b/>
-          <w:color w:val="222222"/>
-          <w:sz w:val="24"/>
-          <w:szCs w:val="24"/>
-          <w:shd w:val="clear" w:color="auto" w:fill="FFFFFF"/>
-        </w:rPr>
-      </w:pPr>
-      <w:r>
-        <w:rPr>
-          <w:rFonts w:ascii="Times New Roman" w:hAnsi="Times New Roman" w:cs="Times New Roman"/>
-          <w:b/>
-          <w:color w:val="222222"/>
-          <w:sz w:val="24"/>
-          <w:szCs w:val="24"/>
-          <w:shd w:val="clear" w:color="auto" w:fill="FFFFFF"/>
-        </w:rPr>
-        <w:t>2.2.18 foreign keys</w:t>
-      </w:r>
-    </w:p>
-    <w:p>
-      <w:pPr>
-        <w:jc w:val="both"/>
-        <w:rPr>
-          <w:rFonts w:ascii="Times New Roman" w:hAnsi="Times New Roman" w:cs="Times New Roman"/>
-          <w:color w:val="222222"/>
-          <w:sz w:val="24"/>
-          <w:szCs w:val="24"/>
-          <w:shd w:val="clear" w:color="auto" w:fill="FFFFFF"/>
-        </w:rPr>
-      </w:pPr>
-      <w:r>
-        <w:rPr>
-          <w:rFonts w:ascii="Times New Roman" w:hAnsi="Times New Roman" w:cs="Times New Roman"/>
-          <w:color w:val="222222"/>
-          <w:sz w:val="24"/>
-          <w:szCs w:val="24"/>
-          <w:shd w:val="clear" w:color="auto" w:fill="FFFFFF"/>
-        </w:rPr>
-        <w:t xml:space="preserve">Foreign keys is set of attributes in a database tables that refers to the primary key of another tables. This is important key in relation of database tables, it link two or more tables [2]. </w:t>
-      </w:r>
-    </w:p>
-    <w:p>
-      <w:pPr>
-        <w:jc w:val="both"/>
-        <w:rPr>
-          <w:rFonts w:ascii="Times New Roman" w:hAnsi="Times New Roman" w:cs="Times New Roman"/>
-          <w:color w:val="222222"/>
-          <w:sz w:val="24"/>
-          <w:szCs w:val="24"/>
-          <w:shd w:val="clear" w:color="auto" w:fill="FFFFFF"/>
-        </w:rPr>
-      </w:pPr>
-    </w:p>
-    <w:p>
-      <w:pPr>
-        <w:rPr>
-          <w:rFonts w:ascii="Times New Roman" w:hAnsi="Times New Roman" w:cs="Times New Roman"/>
-          <w:b/>
+        <w:t>information or report about both the archived and in progress consultancies’ information, it was not easy at all, because it required looking at different boring papers tried to arrange in order but still making annoying level of performance to both UR consultancy bureau worker and someone who request a service. It is not to mean the new system can totally make paper based system useless or no longer needed again, but it has potential to store basic information about the activities done to provide interactive mean to users of performing their tasks very easy and accurately. All these unfriendly requirements and annoying performance of the existing paper based system alone led to the thoughts of thinking about this advanced management system.</w:t>
+      </w:r>
+    </w:p>
+    <w:p>
+      <w:pPr>
+        <w:jc w:val="both"/>
+        <w:rPr>
+          <w:rFonts w:ascii="Times New Roman" w:hAnsi="Times New Roman" w:cs="Times New Roman"/>
           <w:sz w:val="24"/>
           <w:szCs w:val="28"/>
         </w:rPr>
       </w:pPr>
-      <w:r>
-        <w:rPr>
-          <w:rFonts w:ascii="Times New Roman" w:hAnsi="Times New Roman" w:cs="Times New Roman"/>
-          <w:b/>
-          <w:sz w:val="24"/>
+    </w:p>
+    <w:p>
+      <w:pPr>
+        <w:jc w:val="both"/>
+        <w:rPr>
+          <w:rFonts w:ascii="Times New Roman" w:hAnsi="Times New Roman" w:cs="Times New Roman"/>
+          <w:b/>
+          <w:sz w:val="28"/>
           <w:szCs w:val="28"/>
         </w:rPr>
-        <w:t xml:space="preserve">2.3 </w:t>
-      </w:r>
-      <w:r>
-        <w:rPr>
-          <w:rFonts w:ascii="Times New Roman" w:hAnsi="Times New Roman" w:cs="Times New Roman"/>
-          <w:b/>
-          <w:sz w:val="24"/>
+      </w:pPr>
+      <w:r>
+        <w:rPr>
+          <w:rFonts w:ascii="Times New Roman" w:hAnsi="Times New Roman" w:cs="Times New Roman"/>
+          <w:b/>
+          <w:sz w:val="28"/>
           <w:szCs w:val="28"/>
         </w:rPr>
-        <w:t>Overview of the existing consultancy system</w:t>
+        <w:t>Chapter 3 Project methodology</w:t>
+      </w:r>
+    </w:p>
+    <w:p>
+      <w:pPr>
+        <w:jc w:val="both"/>
+        <w:rPr>
+          <w:rFonts w:ascii="Times New Roman" w:hAnsi="Times New Roman" w:cs="Times New Roman"/>
+          <w:b/>
+          <w:sz w:val="24"/>
+          <w:szCs w:val="24"/>
+        </w:rPr>
+      </w:pPr>
+      <w:r>
+        <w:rPr>
+          <w:rFonts w:ascii="Times New Roman" w:hAnsi="Times New Roman" w:cs="Times New Roman"/>
+          <w:b/>
+          <w:sz w:val="24"/>
+          <w:szCs w:val="24"/>
+        </w:rPr>
+        <w:t>3.1 Introduction</w:t>
+      </w:r>
+    </w:p>
+    <w:p>
+      <w:pPr>
+        <w:jc w:val="both"/>
+        <w:rPr>
+          <w:rFonts w:ascii="Times New Roman" w:hAnsi="Times New Roman" w:cs="Times New Roman"/>
+          <w:sz w:val="24"/>
+          <w:szCs w:val="24"/>
+        </w:rPr>
+      </w:pPr>
+      <w:r>
+        <w:rPr>
+          <w:rFonts w:ascii="Times New Roman" w:hAnsi="Times New Roman" w:cs="Times New Roman"/>
+          <w:sz w:val="24"/>
+          <w:szCs w:val="24"/>
+        </w:rPr>
+        <w:t>This is one of the crucial chapter that focuses on different methodology approach, different data collection techniques, software development methodology and description of proposed system, feasibility study and data analysis techniques.</w:t>
+      </w:r>
+    </w:p>
+    <w:p>
+      <w:pPr>
+        <w:jc w:val="both"/>
+        <w:rPr>
+          <w:rFonts w:ascii="Times New Roman" w:hAnsi="Times New Roman" w:cs="Times New Roman"/>
+          <w:b/>
+          <w:sz w:val="24"/>
+          <w:szCs w:val="24"/>
+        </w:rPr>
+      </w:pPr>
+      <w:r>
+        <w:rPr>
+          <w:rStyle w:val="Strong"/>
+          <w:rFonts w:ascii="Times New Roman" w:hAnsi="Times New Roman" w:cs="Times New Roman"/>
+          <w:sz w:val="24"/>
+          <w:szCs w:val="24"/>
+        </w:rPr>
+        <w:t xml:space="preserve">3.2 </w:t>
+      </w:r>
+      <w:r>
+        <w:rPr>
+          <w:rFonts w:ascii="Times New Roman" w:hAnsi="Times New Roman" w:cs="Times New Roman"/>
+          <w:b/>
+          <w:sz w:val="24"/>
+          <w:szCs w:val="24"/>
+        </w:rPr>
+        <w:t>Methodology Approaches</w:t>
+      </w:r>
+    </w:p>
+    <w:p>
+      <w:pPr>
+        <w:jc w:val="both"/>
+        <w:rPr>
+          <w:rFonts w:ascii="Times New Roman" w:hAnsi="Times New Roman" w:cs="Times New Roman"/>
+          <w:sz w:val="24"/>
+          <w:szCs w:val="24"/>
+        </w:rPr>
+      </w:pPr>
+      <w:r>
+        <w:rPr>
+          <w:rFonts w:ascii="Times New Roman" w:hAnsi="Times New Roman" w:cs="Times New Roman"/>
+          <w:sz w:val="24"/>
+          <w:szCs w:val="24"/>
+        </w:rPr>
+        <w:t>This is an approaches that</w:t>
+      </w:r>
+      <w:r>
+        <w:rPr>
+          <w:rFonts w:ascii="Times New Roman" w:hAnsi="Times New Roman" w:cs="Times New Roman"/>
+          <w:sz w:val="24"/>
+          <w:szCs w:val="24"/>
+        </w:rPr>
+        <w:t xml:space="preserve"> is</w:t>
+      </w:r>
+      <w:r>
+        <w:rPr>
+          <w:rFonts w:ascii="Times New Roman" w:hAnsi="Times New Roman" w:cs="Times New Roman"/>
+          <w:sz w:val="24"/>
+          <w:szCs w:val="24"/>
+        </w:rPr>
+        <w:t xml:space="preserve"> a strictly defined combination of logically related practices, methods and processes that determine how best to plan, develop, control and deliver a project throughout the continuous implementation process until successful completion and termination. It is a scientifically-proven, systematic and disciplined approach to project design, execution and completion.</w:t>
+      </w:r>
+    </w:p>
+    <w:p>
+      <w:pPr>
+        <w:jc w:val="both"/>
+        <w:rPr>
+          <w:rFonts w:ascii="Times New Roman" w:hAnsi="Times New Roman" w:cs="Times New Roman"/>
+          <w:sz w:val="24"/>
+          <w:szCs w:val="24"/>
+        </w:rPr>
+      </w:pPr>
+      <w:r>
+        <w:rPr>
+          <w:rFonts w:ascii="Times New Roman" w:hAnsi="Times New Roman" w:cs="Times New Roman"/>
+          <w:sz w:val="24"/>
+          <w:szCs w:val="24"/>
+        </w:rPr>
+        <w:t xml:space="preserve">The </w:t>
+      </w:r>
+      <w:r>
+        <w:rPr>
+          <w:rStyle w:val="Emphasis"/>
+          <w:rFonts w:ascii="Times New Roman" w:hAnsi="Times New Roman" w:cs="Times New Roman"/>
+          <w:sz w:val="24"/>
+          <w:szCs w:val="24"/>
+        </w:rPr>
+        <w:t>purpose</w:t>
+      </w:r>
+      <w:r>
+        <w:rPr>
+          <w:rFonts w:ascii="Times New Roman" w:hAnsi="Times New Roman" w:cs="Times New Roman"/>
+          <w:i/>
+          <w:sz w:val="24"/>
+          <w:szCs w:val="24"/>
+        </w:rPr>
+        <w:t xml:space="preserve"> </w:t>
+      </w:r>
+      <w:r>
+        <w:rPr>
+          <w:rFonts w:ascii="Times New Roman" w:hAnsi="Times New Roman" w:cs="Times New Roman"/>
+          <w:sz w:val="24"/>
+          <w:szCs w:val="24"/>
+        </w:rPr>
+        <w:t xml:space="preserve">of </w:t>
+      </w:r>
+      <w:r>
+        <w:rPr>
+          <w:rFonts w:ascii="Times New Roman" w:hAnsi="Times New Roman" w:cs="Times New Roman"/>
+          <w:sz w:val="24"/>
+          <w:szCs w:val="24"/>
+        </w:rPr>
+        <w:t>methodology is to allow for controlling the entire management process through effective decision making and problem solving, while ensuring the success of specific processes, approaches, techniques, methods and technologies. Typically, a methodology provides a skeleton for describing every step in depth, so that a project manager will know what to do in order to deliver and implement the work according to the schedule, budget and client specification.</w:t>
+      </w:r>
+    </w:p>
+    <w:p>
+      <w:pPr>
+        <w:jc w:val="both"/>
+        <w:rPr>
+          <w:rFonts w:ascii="Times New Roman" w:hAnsi="Times New Roman" w:cs="Times New Roman"/>
+          <w:b/>
+          <w:sz w:val="24"/>
+          <w:szCs w:val="24"/>
+        </w:rPr>
+      </w:pPr>
+      <w:r>
+        <w:rPr>
+          <w:rFonts w:ascii="Times New Roman" w:hAnsi="Times New Roman" w:cs="Times New Roman"/>
+          <w:b/>
+          <w:sz w:val="24"/>
+          <w:szCs w:val="24"/>
+        </w:rPr>
+        <w:t xml:space="preserve">3.2.1 </w:t>
+      </w:r>
+      <w:r>
+        <w:rPr>
+          <w:rFonts w:ascii="Times New Roman" w:hAnsi="Times New Roman" w:cs="Times New Roman"/>
+          <w:b/>
+          <w:sz w:val="24"/>
+          <w:szCs w:val="24"/>
+        </w:rPr>
+        <w:t xml:space="preserve">Qualitative approach </w:t>
+      </w:r>
+    </w:p>
+    <w:p>
+      <w:pPr>
+        <w:jc w:val="both"/>
+        <w:rPr>
+          <w:rFonts w:ascii="Times New Roman" w:hAnsi="Times New Roman" w:cs="Times New Roman"/>
+          <w:sz w:val="24"/>
+          <w:szCs w:val="24"/>
+        </w:rPr>
+      </w:pPr>
+      <w:r>
+        <w:rPr>
+          <w:rFonts w:ascii="Times New Roman" w:hAnsi="Times New Roman" w:cs="Times New Roman"/>
+          <w:sz w:val="24"/>
+          <w:szCs w:val="24"/>
+        </w:rPr>
+        <w:t>Qualitative approach is research method that focuses on obtaining data open-ended discussion and conversational communication, such as interviews, observation, and questionnaires.</w:t>
+      </w:r>
+    </w:p>
+    <w:p>
+      <w:pPr>
+        <w:jc w:val="both"/>
+        <w:rPr>
+          <w:rFonts w:ascii="Times New Roman" w:hAnsi="Times New Roman" w:cs="Times New Roman"/>
+          <w:b/>
+          <w:sz w:val="24"/>
+          <w:szCs w:val="24"/>
+        </w:rPr>
+      </w:pPr>
+      <w:r>
+        <w:rPr>
+          <w:rFonts w:ascii="Times New Roman" w:hAnsi="Times New Roman" w:cs="Times New Roman"/>
+          <w:b/>
+          <w:sz w:val="24"/>
+          <w:szCs w:val="24"/>
+        </w:rPr>
+        <w:t>3.2.2 Quantitative approach</w:t>
+      </w:r>
+    </w:p>
+    <w:p>
+      <w:pPr>
+        <w:jc w:val="both"/>
+        <w:rPr>
+          <w:rFonts w:ascii="Times New Roman" w:hAnsi="Times New Roman" w:cs="Times New Roman"/>
+          <w:sz w:val="24"/>
+          <w:szCs w:val="24"/>
+        </w:rPr>
+      </w:pPr>
+      <w:r>
+        <w:rPr>
+          <w:rFonts w:ascii="Times New Roman" w:hAnsi="Times New Roman" w:cs="Times New Roman"/>
+          <w:sz w:val="24"/>
+          <w:szCs w:val="24"/>
+        </w:rPr>
+        <w:t>Quantitative approach is research method that deals with quantifying and analyzing variables in order to get results. It involves the utilization and analysis of numerical data using specific statistical techniques to answer different question like how, how many, how much and who, when [6].</w:t>
+      </w:r>
+    </w:p>
+    <w:p>
+      <w:pPr>
+        <w:jc w:val="both"/>
+        <w:rPr>
+          <w:rFonts w:ascii="Times New Roman" w:hAnsi="Times New Roman" w:cs="Times New Roman"/>
+          <w:b/>
+          <w:sz w:val="24"/>
+          <w:szCs w:val="24"/>
+        </w:rPr>
+      </w:pPr>
+      <w:r>
+        <w:rPr>
+          <w:rFonts w:ascii="Times New Roman" w:hAnsi="Times New Roman" w:cs="Times New Roman"/>
+          <w:b/>
+          <w:sz w:val="24"/>
+          <w:szCs w:val="24"/>
+        </w:rPr>
+        <w:lastRenderedPageBreak/>
+        <w:t>3.3</w:t>
+      </w:r>
+      <w:r>
+        <w:rPr>
+          <w:rFonts w:ascii="Times New Roman" w:hAnsi="Times New Roman" w:cs="Times New Roman"/>
+          <w:b/>
+          <w:sz w:val="24"/>
+          <w:szCs w:val="24"/>
+        </w:rPr>
+        <w:t xml:space="preserve"> Data collection techniques</w:t>
+      </w:r>
+    </w:p>
+    <w:p>
+      <w:pPr>
+        <w:jc w:val="both"/>
+        <w:rPr>
+          <w:rFonts w:ascii="Times New Roman" w:hAnsi="Times New Roman" w:cs="Times New Roman"/>
+          <w:sz w:val="24"/>
+          <w:szCs w:val="24"/>
+        </w:rPr>
+      </w:pPr>
+      <w:r>
+        <w:rPr>
+          <w:rFonts w:ascii="Times New Roman" w:hAnsi="Times New Roman" w:cs="Times New Roman"/>
+          <w:sz w:val="24"/>
+          <w:szCs w:val="24"/>
+        </w:rPr>
+        <w:t>Data collection is process of gathering information and filtering information that are needed to implement information satisfy user’s needs.</w:t>
+      </w:r>
+    </w:p>
+    <w:p>
+      <w:pPr>
+        <w:jc w:val="both"/>
+        <w:rPr>
+          <w:rFonts w:ascii="Times New Roman" w:hAnsi="Times New Roman" w:cs="Times New Roman"/>
+          <w:b/>
+          <w:sz w:val="24"/>
+          <w:szCs w:val="24"/>
+        </w:rPr>
+      </w:pPr>
+      <w:r>
+        <w:rPr>
+          <w:rFonts w:ascii="Times New Roman" w:hAnsi="Times New Roman" w:cs="Times New Roman"/>
+          <w:b/>
+          <w:sz w:val="24"/>
+          <w:szCs w:val="24"/>
+        </w:rPr>
+        <w:t xml:space="preserve">3.3.1 Interview </w:t>
+      </w:r>
+    </w:p>
+    <w:p>
+      <w:pPr>
+        <w:jc w:val="both"/>
+        <w:rPr>
+          <w:rFonts w:ascii="Times New Roman" w:hAnsi="Times New Roman" w:cs="Times New Roman"/>
+          <w:sz w:val="24"/>
+          <w:szCs w:val="24"/>
+        </w:rPr>
+      </w:pPr>
+      <w:r>
+        <w:rPr>
+          <w:rFonts w:ascii="Times New Roman" w:hAnsi="Times New Roman" w:cs="Times New Roman"/>
+          <w:sz w:val="24"/>
+          <w:szCs w:val="24"/>
+        </w:rPr>
+        <w:t>It is a technique of collecting information using oral method. One person (researcher) called interviewer asks bunch of questions to another person called interviewee for the purpose of collecting information.</w:t>
+      </w:r>
+    </w:p>
+    <w:p>
+      <w:pPr>
+        <w:jc w:val="both"/>
+        <w:rPr>
+          <w:rFonts w:ascii="Times New Roman" w:hAnsi="Times New Roman" w:cs="Times New Roman"/>
+          <w:sz w:val="24"/>
+          <w:szCs w:val="24"/>
+        </w:rPr>
+      </w:pPr>
+    </w:p>
+    <w:p>
+      <w:pPr>
+        <w:jc w:val="both"/>
+        <w:rPr>
+          <w:rFonts w:ascii="Times New Roman" w:hAnsi="Times New Roman" w:cs="Times New Roman"/>
+          <w:b/>
+          <w:sz w:val="24"/>
+          <w:szCs w:val="24"/>
+        </w:rPr>
+      </w:pPr>
+      <w:r>
+        <w:rPr>
+          <w:rFonts w:ascii="Times New Roman" w:hAnsi="Times New Roman" w:cs="Times New Roman"/>
+          <w:b/>
+          <w:sz w:val="24"/>
+          <w:szCs w:val="24"/>
+        </w:rPr>
+        <w:t>3.3.2 Documents analysis</w:t>
+      </w:r>
+    </w:p>
+    <w:p>
+      <w:pPr>
+        <w:jc w:val="both"/>
+        <w:rPr>
+          <w:rFonts w:ascii="Times New Roman" w:hAnsi="Times New Roman" w:cs="Times New Roman"/>
+          <w:sz w:val="24"/>
+          <w:szCs w:val="24"/>
+        </w:rPr>
+      </w:pPr>
+      <w:r>
+        <w:rPr>
+          <w:rFonts w:ascii="Times New Roman" w:hAnsi="Times New Roman" w:cs="Times New Roman"/>
+          <w:sz w:val="24"/>
+          <w:szCs w:val="24"/>
+        </w:rPr>
+        <w:t>It is a form of qualitative research in which documents are interpreted by the researcher to give voice and meaning around an assessment topic. The researcher gain information from reading, analyze and interpret data from documents.</w:t>
+      </w:r>
+    </w:p>
+    <w:p>
+      <w:pPr>
+        <w:jc w:val="both"/>
+        <w:rPr>
+          <w:rFonts w:ascii="Times New Roman" w:hAnsi="Times New Roman" w:cs="Times New Roman"/>
+          <w:b/>
+          <w:sz w:val="24"/>
+          <w:szCs w:val="24"/>
+        </w:rPr>
+      </w:pPr>
+      <w:r>
+        <w:rPr>
+          <w:rFonts w:ascii="Times New Roman" w:hAnsi="Times New Roman" w:cs="Times New Roman"/>
+          <w:b/>
+          <w:sz w:val="24"/>
+          <w:szCs w:val="24"/>
+        </w:rPr>
+        <w:t>3.3.</w:t>
+      </w:r>
+      <w:r>
+        <w:rPr>
+          <w:rFonts w:ascii="Times New Roman" w:hAnsi="Times New Roman" w:cs="Times New Roman"/>
+          <w:b/>
+          <w:sz w:val="24"/>
+          <w:szCs w:val="24"/>
+        </w:rPr>
+        <w:t>3 Observation</w:t>
+      </w:r>
+    </w:p>
+    <w:p>
+      <w:pPr>
+        <w:jc w:val="both"/>
+        <w:rPr>
+          <w:rFonts w:ascii="Times New Roman" w:hAnsi="Times New Roman" w:cs="Times New Roman"/>
+          <w:b/>
+          <w:sz w:val="24"/>
+          <w:szCs w:val="24"/>
+        </w:rPr>
+      </w:pPr>
+      <w:r>
+        <w:rPr>
+          <w:rFonts w:ascii="Times New Roman" w:hAnsi="Times New Roman" w:cs="Times New Roman"/>
+          <w:sz w:val="24"/>
+          <w:szCs w:val="24"/>
+        </w:rPr>
+        <w:t>It is the process in which one or more persons observe what is occurring in some real life situation and they classify and record relevant activities according to some planned schemes.</w:t>
+      </w:r>
+    </w:p>
+    <w:p>
+      <w:pPr>
+        <w:jc w:val="both"/>
+        <w:rPr>
+          <w:rFonts w:ascii="Times New Roman" w:hAnsi="Times New Roman" w:cs="Times New Roman"/>
+          <w:b/>
+          <w:sz w:val="24"/>
+          <w:szCs w:val="24"/>
+        </w:rPr>
+      </w:pPr>
+      <w:r>
+        <w:rPr>
+          <w:rFonts w:ascii="Times New Roman" w:hAnsi="Times New Roman" w:cs="Times New Roman"/>
+          <w:b/>
+          <w:sz w:val="24"/>
+          <w:szCs w:val="24"/>
+        </w:rPr>
+        <w:t xml:space="preserve">3.4 </w:t>
+      </w:r>
+      <w:r>
+        <w:rPr>
+          <w:rFonts w:ascii="Times New Roman" w:hAnsi="Times New Roman" w:cs="Times New Roman"/>
+          <w:b/>
+          <w:sz w:val="24"/>
+          <w:szCs w:val="24"/>
+        </w:rPr>
+        <w:t>Software Development Method</w:t>
+      </w:r>
+    </w:p>
+    <w:p>
+      <w:pPr>
+        <w:jc w:val="both"/>
+        <w:rPr>
+          <w:rFonts w:ascii="Times New Roman" w:hAnsi="Times New Roman" w:cs="Times New Roman"/>
+          <w:b/>
+          <w:sz w:val="24"/>
+          <w:szCs w:val="24"/>
+        </w:rPr>
+      </w:pPr>
+      <w:r>
+        <w:rPr>
+          <w:rFonts w:ascii="Times New Roman" w:hAnsi="Times New Roman" w:cs="Times New Roman"/>
+          <w:b/>
+          <w:sz w:val="24"/>
+          <w:szCs w:val="24"/>
+        </w:rPr>
+        <w:t>3.4.1 Agile Methodology</w:t>
+      </w:r>
+    </w:p>
+    <w:p>
+      <w:pPr>
+        <w:jc w:val="both"/>
+        <w:rPr>
+          <w:rFonts w:ascii="Times New Roman" w:hAnsi="Times New Roman" w:cs="Times New Roman"/>
+          <w:sz w:val="24"/>
+          <w:szCs w:val="24"/>
+        </w:rPr>
+      </w:pPr>
+      <w:r>
+        <w:rPr>
+          <w:rFonts w:ascii="Times New Roman" w:hAnsi="Times New Roman" w:cs="Times New Roman"/>
+          <w:sz w:val="24"/>
+          <w:szCs w:val="24"/>
+        </w:rPr>
+        <w:t>During the development of UR consultancy services system, agile methodology will be used.</w:t>
+      </w:r>
+    </w:p>
+    <w:p>
+      <w:pPr>
+        <w:jc w:val="both"/>
+        <w:rPr>
+          <w:rFonts w:ascii="Times New Roman" w:hAnsi="Times New Roman" w:cs="Times New Roman"/>
+          <w:sz w:val="24"/>
+          <w:szCs w:val="24"/>
+        </w:rPr>
+      </w:pPr>
+      <w:r>
+        <w:rPr>
+          <w:rFonts w:ascii="Times New Roman" w:hAnsi="Times New Roman" w:cs="Times New Roman"/>
+          <w:sz w:val="24"/>
+          <w:szCs w:val="24"/>
+        </w:rPr>
+        <w:t>Agile methodology is group of software development methods that are based on iterative and incremental development. Iteration are used and are required for efficient product deliver.</w:t>
+      </w:r>
+    </w:p>
+    <w:p>
+      <w:pPr>
+        <w:shd w:val="clear" w:color="auto" w:fill="FFFFFF"/>
+        <w:spacing w:after="0" w:line="0" w:lineRule="auto"/>
+        <w:jc w:val="both"/>
+        <w:rPr>
+          <w:rFonts w:ascii="ff2" w:eastAsia="Times New Roman" w:hAnsi="ff2" w:cs="Times New Roman"/>
+          <w:color w:val="000000"/>
+          <w:sz w:val="60"/>
+          <w:szCs w:val="60"/>
+        </w:rPr>
+      </w:pPr>
+      <w:proofErr w:type="gramStart"/>
+      <w:r>
+        <w:rPr>
+          <w:rFonts w:ascii="ff2" w:eastAsia="Times New Roman" w:hAnsi="ff2" w:cs="Times New Roman"/>
+          <w:color w:val="000000"/>
+          <w:sz w:val="60"/>
+          <w:szCs w:val="60"/>
+        </w:rPr>
+        <w:t>adaptive</w:t>
+      </w:r>
+      <w:proofErr w:type="gramEnd"/>
+      <w:r>
+        <w:rPr>
+          <w:rFonts w:ascii="ff2" w:eastAsia="Times New Roman" w:hAnsi="ff2" w:cs="Times New Roman"/>
+          <w:color w:val="000000"/>
+          <w:sz w:val="60"/>
+          <w:szCs w:val="60"/>
+        </w:rPr>
+        <w:t xml:space="preserve"> </w:t>
+      </w:r>
+    </w:p>
+    <w:p>
+      <w:pPr>
+        <w:shd w:val="clear" w:color="auto" w:fill="FFFFFF"/>
+        <w:spacing w:after="0" w:line="0" w:lineRule="auto"/>
+        <w:jc w:val="both"/>
+        <w:rPr>
+          <w:rFonts w:ascii="ff2" w:eastAsia="Times New Roman" w:hAnsi="ff2" w:cs="Times New Roman"/>
+          <w:color w:val="000000"/>
+          <w:sz w:val="60"/>
+          <w:szCs w:val="60"/>
+        </w:rPr>
+      </w:pPr>
+      <w:proofErr w:type="gramStart"/>
+      <w:r>
+        <w:rPr>
+          <w:rFonts w:ascii="ff2" w:eastAsia="Times New Roman" w:hAnsi="ff2" w:cs="Times New Roman"/>
+          <w:color w:val="000000"/>
+          <w:sz w:val="60"/>
+          <w:szCs w:val="60"/>
+        </w:rPr>
+        <w:t>planning</w:t>
+      </w:r>
+      <w:proofErr w:type="gramEnd"/>
+      <w:r>
+        <w:rPr>
+          <w:rFonts w:ascii="ff2" w:eastAsia="Times New Roman" w:hAnsi="ff2" w:cs="Times New Roman"/>
+          <w:color w:val="000000"/>
+          <w:sz w:val="60"/>
+          <w:szCs w:val="60"/>
+        </w:rPr>
+        <w:t xml:space="preserve">,  iterative  &amp;  evolutionary  development,  rapid  and </w:t>
+      </w:r>
+    </w:p>
+    <w:p>
+      <w:pPr>
+        <w:shd w:val="clear" w:color="auto" w:fill="FFFFFF"/>
+        <w:spacing w:after="0" w:line="0" w:lineRule="auto"/>
+        <w:jc w:val="both"/>
+        <w:rPr>
+          <w:rFonts w:ascii="ff2" w:eastAsia="Times New Roman" w:hAnsi="ff2" w:cs="Times New Roman"/>
+          <w:color w:val="000000"/>
+          <w:sz w:val="60"/>
+          <w:szCs w:val="60"/>
+        </w:rPr>
+      </w:pPr>
+      <w:proofErr w:type="gramStart"/>
+      <w:r>
+        <w:rPr>
+          <w:rFonts w:ascii="ff2" w:eastAsia="Times New Roman" w:hAnsi="ff2" w:cs="Times New Roman"/>
+          <w:color w:val="000000"/>
+          <w:sz w:val="60"/>
+          <w:szCs w:val="60"/>
+        </w:rPr>
+        <w:t>flexible</w:t>
+      </w:r>
+      <w:proofErr w:type="gramEnd"/>
+      <w:r>
+        <w:rPr>
+          <w:rFonts w:ascii="ff2" w:eastAsia="Times New Roman" w:hAnsi="ff2" w:cs="Times New Roman"/>
+          <w:color w:val="000000"/>
+          <w:sz w:val="60"/>
+          <w:szCs w:val="60"/>
+        </w:rPr>
+        <w:t xml:space="preserve"> response to change and promote communication</w:t>
+      </w:r>
+    </w:p>
+    <w:p>
+      <w:pPr>
+        <w:shd w:val="clear" w:color="auto" w:fill="FFFFFF"/>
+        <w:spacing w:after="0" w:line="0" w:lineRule="auto"/>
+        <w:jc w:val="both"/>
+        <w:rPr>
+          <w:rFonts w:ascii="ff2" w:eastAsia="Times New Roman" w:hAnsi="ff2" w:cs="Times New Roman"/>
+          <w:color w:val="000000"/>
+          <w:sz w:val="60"/>
+          <w:szCs w:val="60"/>
+        </w:rPr>
+      </w:pPr>
+      <w:proofErr w:type="gramStart"/>
+      <w:r>
+        <w:rPr>
+          <w:rFonts w:ascii="ff2" w:eastAsia="Times New Roman" w:hAnsi="ff2" w:cs="Times New Roman"/>
+          <w:color w:val="000000"/>
+          <w:sz w:val="60"/>
+          <w:szCs w:val="60"/>
+        </w:rPr>
+        <w:t>adaptive</w:t>
+      </w:r>
+      <w:proofErr w:type="gramEnd"/>
+      <w:r>
+        <w:rPr>
+          <w:rFonts w:ascii="ff2" w:eastAsia="Times New Roman" w:hAnsi="ff2" w:cs="Times New Roman"/>
+          <w:color w:val="000000"/>
+          <w:sz w:val="60"/>
+          <w:szCs w:val="60"/>
+        </w:rPr>
+        <w:t xml:space="preserve"> </w:t>
+      </w:r>
+    </w:p>
+    <w:p>
+      <w:pPr>
+        <w:shd w:val="clear" w:color="auto" w:fill="FFFFFF"/>
+        <w:spacing w:after="0" w:line="0" w:lineRule="auto"/>
+        <w:jc w:val="both"/>
+        <w:rPr>
+          <w:rFonts w:ascii="ff2" w:eastAsia="Times New Roman" w:hAnsi="ff2" w:cs="Times New Roman"/>
+          <w:color w:val="000000"/>
+          <w:sz w:val="60"/>
+          <w:szCs w:val="60"/>
+        </w:rPr>
+      </w:pPr>
+      <w:proofErr w:type="gramStart"/>
+      <w:r>
+        <w:rPr>
+          <w:rFonts w:ascii="ff2" w:eastAsia="Times New Roman" w:hAnsi="ff2" w:cs="Times New Roman"/>
+          <w:color w:val="000000"/>
+          <w:sz w:val="60"/>
+          <w:szCs w:val="60"/>
+        </w:rPr>
+        <w:t>planning</w:t>
+      </w:r>
+      <w:proofErr w:type="gramEnd"/>
+      <w:r>
+        <w:rPr>
+          <w:rFonts w:ascii="ff2" w:eastAsia="Times New Roman" w:hAnsi="ff2" w:cs="Times New Roman"/>
+          <w:color w:val="000000"/>
+          <w:sz w:val="60"/>
+          <w:szCs w:val="60"/>
+        </w:rPr>
+        <w:t xml:space="preserve">,  iterative  &amp;  evolutionary  development,  rapid  and </w:t>
+      </w:r>
+    </w:p>
+    <w:p>
+      <w:pPr>
+        <w:shd w:val="clear" w:color="auto" w:fill="FFFFFF"/>
+        <w:spacing w:after="0" w:line="0" w:lineRule="auto"/>
+        <w:jc w:val="both"/>
+        <w:rPr>
+          <w:rFonts w:ascii="ff2" w:eastAsia="Times New Roman" w:hAnsi="ff2" w:cs="Times New Roman"/>
+          <w:color w:val="000000"/>
+          <w:sz w:val="60"/>
+          <w:szCs w:val="60"/>
+        </w:rPr>
+      </w:pPr>
+      <w:proofErr w:type="gramStart"/>
+      <w:r>
+        <w:rPr>
+          <w:rFonts w:ascii="ff2" w:eastAsia="Times New Roman" w:hAnsi="ff2" w:cs="Times New Roman"/>
+          <w:color w:val="000000"/>
+          <w:sz w:val="60"/>
+          <w:szCs w:val="60"/>
+        </w:rPr>
+        <w:t>flexible</w:t>
+      </w:r>
+      <w:proofErr w:type="gramEnd"/>
+      <w:r>
+        <w:rPr>
+          <w:rFonts w:ascii="ff2" w:eastAsia="Times New Roman" w:hAnsi="ff2" w:cs="Times New Roman"/>
+          <w:color w:val="000000"/>
+          <w:sz w:val="60"/>
+          <w:szCs w:val="60"/>
+        </w:rPr>
+        <w:t xml:space="preserve"> response to change and promote communication</w:t>
+      </w:r>
+    </w:p>
+    <w:p>
+      <w:pPr>
+        <w:jc w:val="both"/>
+        <w:rPr>
+          <w:rFonts w:ascii="Times New Roman" w:hAnsi="Times New Roman" w:cs="Times New Roman"/>
+          <w:sz w:val="24"/>
+          <w:szCs w:val="24"/>
+        </w:rPr>
+      </w:pPr>
+      <w:r>
+        <w:rPr>
+          <w:rFonts w:ascii="Times New Roman" w:hAnsi="Times New Roman" w:cs="Times New Roman"/>
+          <w:sz w:val="24"/>
+          <w:szCs w:val="24"/>
+        </w:rPr>
+        <w:t xml:space="preserve">According to Layman, </w:t>
+      </w:r>
+      <w:r>
+        <w:rPr>
+          <w:rFonts w:ascii="Times New Roman" w:hAnsi="Times New Roman" w:cs="Times New Roman"/>
+          <w:b/>
+          <w:bCs/>
+          <w:color w:val="222222"/>
+          <w:sz w:val="24"/>
+          <w:szCs w:val="24"/>
+          <w:shd w:val="clear" w:color="auto" w:fill="FFFFFF"/>
+        </w:rPr>
+        <w:t>Agile Software Development</w:t>
+      </w:r>
+      <w:r>
+        <w:rPr>
+          <w:rFonts w:ascii="Times New Roman" w:hAnsi="Times New Roman" w:cs="Times New Roman"/>
+          <w:color w:val="222222"/>
+          <w:sz w:val="24"/>
+          <w:szCs w:val="24"/>
+          <w:shd w:val="clear" w:color="auto" w:fill="FFFFFF"/>
+        </w:rPr>
+        <w:t> is a </w:t>
+      </w:r>
+      <w:r>
+        <w:rPr>
+          <w:rFonts w:ascii="Times New Roman" w:hAnsi="Times New Roman" w:cs="Times New Roman"/>
+          <w:b/>
+          <w:bCs/>
+          <w:color w:val="222222"/>
+          <w:sz w:val="24"/>
+          <w:szCs w:val="24"/>
+          <w:shd w:val="clear" w:color="auto" w:fill="FFFFFF"/>
+        </w:rPr>
+        <w:t>methodology</w:t>
+      </w:r>
+      <w:r>
+        <w:rPr>
+          <w:rFonts w:ascii="Times New Roman" w:hAnsi="Times New Roman" w:cs="Times New Roman"/>
+          <w:color w:val="222222"/>
+          <w:sz w:val="24"/>
+          <w:szCs w:val="24"/>
+          <w:shd w:val="clear" w:color="auto" w:fill="FFFFFF"/>
+        </w:rPr>
+        <w:t> that ensures agility, flexibility and adaptability during the </w:t>
+      </w:r>
+      <w:r>
+        <w:rPr>
+          <w:rFonts w:ascii="Times New Roman" w:hAnsi="Times New Roman" w:cs="Times New Roman"/>
+          <w:bCs/>
+          <w:color w:val="222222"/>
+          <w:sz w:val="24"/>
+          <w:szCs w:val="24"/>
+          <w:shd w:val="clear" w:color="auto" w:fill="FFFFFF"/>
+        </w:rPr>
+        <w:t>development</w:t>
+      </w:r>
+      <w:r>
+        <w:rPr>
+          <w:rFonts w:ascii="Times New Roman" w:hAnsi="Times New Roman" w:cs="Times New Roman"/>
+          <w:color w:val="222222"/>
+          <w:sz w:val="24"/>
+          <w:szCs w:val="24"/>
+          <w:shd w:val="clear" w:color="auto" w:fill="FFFFFF"/>
+        </w:rPr>
+        <w:t> and maintenance of software.</w:t>
+      </w:r>
+      <w:r>
+        <w:rPr>
+          <w:rFonts w:ascii="Times New Roman" w:hAnsi="Times New Roman" w:cs="Times New Roman"/>
+          <w:sz w:val="24"/>
+          <w:szCs w:val="24"/>
+        </w:rPr>
+        <w:t xml:space="preserve"> </w:t>
+      </w:r>
+    </w:p>
+    <w:p>
+      <w:pPr>
+        <w:jc w:val="both"/>
+        <w:rPr>
+          <w:rFonts w:ascii="Times New Roman" w:hAnsi="Times New Roman" w:cs="Times New Roman"/>
+          <w:sz w:val="24"/>
+          <w:szCs w:val="24"/>
+        </w:rPr>
+      </w:pPr>
+      <w:r>
+        <w:rPr>
+          <w:rFonts w:ascii="Times New Roman" w:hAnsi="Times New Roman" w:cs="Times New Roman"/>
+          <w:sz w:val="24"/>
+          <w:szCs w:val="24"/>
+        </w:rPr>
+        <w:lastRenderedPageBreak/>
+        <w:t xml:space="preserve"> </w:t>
+      </w:r>
+      <w:r>
+        <w:rPr>
+          <w:rFonts w:ascii="Times New Roman" w:hAnsi="Times New Roman" w:cs="Times New Roman"/>
+          <w:noProof/>
+          <w:sz w:val="24"/>
+          <w:szCs w:val="24"/>
+        </w:rPr>
+        <w:drawing>
+          <wp:inline distT="0" distB="0" distL="0" distR="0" wp14:anchorId="0E108450" wp14:editId="2AB0A118">
+            <wp:extent cx="4267200" cy="3438525"/>
+            <wp:effectExtent l="0" t="0" r="0" b="9525"/>
+            <wp:docPr id="1" name="Picture 1" descr="C:\Users\patty\Downloads\agile methodology.png"/>
+            <wp:cNvGraphicFramePr>
+              <a:graphicFrameLocks xmlns:a="http://schemas.openxmlformats.org/drawingml/2006/main" noChangeAspect="1"/>
+            </wp:cNvGraphicFramePr>
+            <a:graphic xmlns:a="http://schemas.openxmlformats.org/drawingml/2006/main">
+              <a:graphicData uri="http://schemas.openxmlformats.org/drawingml/2006/picture">
+                <pic:pic xmlns:pic="http://schemas.openxmlformats.org/drawingml/2006/picture">
+                  <pic:nvPicPr>
+                    <pic:cNvPr id="0" name="Picture 1" descr="C:\Users\patty\Downloads\agile methodology.png"/>
+                    <pic:cNvPicPr>
+                      <a:picLocks noChangeAspect="1" noChangeArrowheads="1"/>
+                    </pic:cNvPicPr>
+                  </pic:nvPicPr>
+                  <pic:blipFill>
+                    <a:blip r:embed="rId5">
+                      <a:extLst>
+                        <a:ext uri="{28A0092B-C50C-407E-A947-70E740481C1C}">
+                          <a14:useLocalDpi xmlns:a14="http://schemas.microsoft.com/office/drawing/2010/main" val="0"/>
+                        </a:ext>
+                      </a:extLst>
+                    </a:blip>
+                    <a:srcRect/>
+                    <a:stretch>
+                      <a:fillRect/>
+                    </a:stretch>
+                  </pic:blipFill>
+                  <pic:spPr bwMode="auto">
+                    <a:xfrm>
+                      <a:off x="0" y="0"/>
+                      <a:ext cx="4267200" cy="3438525"/>
+                    </a:xfrm>
+                    <a:prstGeom prst="rect">
+                      <a:avLst/>
+                    </a:prstGeom>
+                    <a:noFill/>
+                    <a:ln>
+                      <a:noFill/>
+                    </a:ln>
+                  </pic:spPr>
+                </pic:pic>
+              </a:graphicData>
+            </a:graphic>
+          </wp:inline>
+        </w:drawing>
+      </w:r>
+    </w:p>
+    <w:p>
+      <w:pPr>
+        <w:jc w:val="both"/>
+        <w:rPr>
+          <w:rFonts w:ascii="Times New Roman" w:hAnsi="Times New Roman" w:cs="Times New Roman"/>
+          <w:sz w:val="24"/>
+          <w:szCs w:val="24"/>
+        </w:rPr>
+      </w:pPr>
+    </w:p>
+    <w:p>
+      <w:pPr>
+        <w:jc w:val="both"/>
+        <w:rPr>
+          <w:rFonts w:ascii="Times New Roman" w:hAnsi="Times New Roman" w:cs="Times New Roman"/>
+          <w:sz w:val="24"/>
+          <w:szCs w:val="24"/>
+        </w:rPr>
+      </w:pPr>
+      <w:r>
+        <w:rPr>
+          <w:rFonts w:ascii="Times New Roman" w:hAnsi="Times New Roman" w:cs="Times New Roman"/>
+          <w:sz w:val="24"/>
+          <w:szCs w:val="24"/>
+        </w:rPr>
+        <w:t>Figure 1: Agile Model.</w:t>
+      </w:r>
+    </w:p>
+    <w:p>
+      <w:pPr>
+        <w:jc w:val="both"/>
+        <w:rPr>
+          <w:rFonts w:ascii="Times New Roman" w:hAnsi="Times New Roman" w:cs="Times New Roman"/>
+          <w:b/>
+          <w:sz w:val="24"/>
+          <w:szCs w:val="24"/>
+        </w:rPr>
+      </w:pPr>
+      <w:r>
+        <w:rPr>
+          <w:rFonts w:ascii="Times New Roman" w:hAnsi="Times New Roman" w:cs="Times New Roman"/>
+          <w:b/>
+          <w:sz w:val="24"/>
+          <w:szCs w:val="24"/>
+        </w:rPr>
+        <w:t xml:space="preserve">3.4.2 Advantages of Agile </w:t>
+      </w:r>
+    </w:p>
+    <w:p>
+      <w:pPr>
+        <w:pStyle w:val="ListParagraph"/>
+        <w:numPr>
+          <w:ilvl w:val="0"/>
+          <w:numId w:val="2"/>
+        </w:numPr>
+        <w:jc w:val="both"/>
+        <w:rPr>
+          <w:rFonts w:ascii="Times New Roman" w:hAnsi="Times New Roman" w:cs="Times New Roman"/>
+          <w:sz w:val="24"/>
+          <w:szCs w:val="24"/>
+        </w:rPr>
+      </w:pPr>
+      <w:r>
+        <w:rPr>
+          <w:rFonts w:ascii="Times New Roman" w:hAnsi="Times New Roman" w:cs="Times New Roman"/>
+          <w:sz w:val="24"/>
+          <w:szCs w:val="24"/>
+        </w:rPr>
+        <w:t>Agile is very realistic approach to software development.</w:t>
+      </w:r>
+    </w:p>
+    <w:p>
+      <w:pPr>
+        <w:pStyle w:val="ListParagraph"/>
+        <w:numPr>
+          <w:ilvl w:val="0"/>
+          <w:numId w:val="2"/>
+        </w:numPr>
+        <w:jc w:val="both"/>
+        <w:rPr>
+          <w:rFonts w:ascii="Times New Roman" w:hAnsi="Times New Roman" w:cs="Times New Roman"/>
+          <w:sz w:val="24"/>
+          <w:szCs w:val="24"/>
+        </w:rPr>
+      </w:pPr>
+      <w:r>
+        <w:rPr>
+          <w:rFonts w:ascii="Times New Roman" w:hAnsi="Times New Roman" w:cs="Times New Roman"/>
+          <w:sz w:val="24"/>
+          <w:szCs w:val="24"/>
+        </w:rPr>
+        <w:t>It promotes team work and cross training.</w:t>
+      </w:r>
+    </w:p>
+    <w:p>
+      <w:pPr>
+        <w:pStyle w:val="ListParagraph"/>
+        <w:numPr>
+          <w:ilvl w:val="0"/>
+          <w:numId w:val="2"/>
+        </w:numPr>
+        <w:jc w:val="both"/>
+        <w:rPr>
+          <w:rFonts w:ascii="Times New Roman" w:hAnsi="Times New Roman" w:cs="Times New Roman"/>
+          <w:sz w:val="24"/>
+          <w:szCs w:val="24"/>
+        </w:rPr>
+      </w:pPr>
+      <w:r>
+        <w:rPr>
+          <w:rFonts w:ascii="Times New Roman" w:hAnsi="Times New Roman" w:cs="Times New Roman"/>
+          <w:sz w:val="24"/>
+          <w:szCs w:val="24"/>
+        </w:rPr>
+        <w:t>Functionality can be developed rapidly and demonstrated.</w:t>
+      </w:r>
+    </w:p>
+    <w:p>
+      <w:pPr>
+        <w:pStyle w:val="ListParagraph"/>
+        <w:numPr>
+          <w:ilvl w:val="0"/>
+          <w:numId w:val="2"/>
+        </w:numPr>
+        <w:jc w:val="both"/>
+        <w:rPr>
+          <w:rFonts w:ascii="Times New Roman" w:hAnsi="Times New Roman" w:cs="Times New Roman"/>
+          <w:sz w:val="24"/>
+          <w:szCs w:val="24"/>
+        </w:rPr>
+      </w:pPr>
+      <w:r>
+        <w:rPr>
+          <w:rFonts w:ascii="Times New Roman" w:hAnsi="Times New Roman" w:cs="Times New Roman"/>
+          <w:sz w:val="24"/>
+          <w:szCs w:val="24"/>
+        </w:rPr>
+        <w:t>Easy to manage.</w:t>
+      </w:r>
+    </w:p>
+    <w:p>
+      <w:pPr>
+        <w:pStyle w:val="ListParagraph"/>
+        <w:numPr>
+          <w:ilvl w:val="0"/>
+          <w:numId w:val="2"/>
+        </w:numPr>
+        <w:jc w:val="both"/>
+        <w:rPr>
+          <w:rFonts w:ascii="Times New Roman" w:hAnsi="Times New Roman" w:cs="Times New Roman"/>
+          <w:sz w:val="24"/>
+          <w:szCs w:val="24"/>
+        </w:rPr>
+      </w:pPr>
+      <w:r>
+        <w:rPr>
+          <w:rFonts w:ascii="Times New Roman" w:hAnsi="Times New Roman" w:cs="Times New Roman"/>
+          <w:sz w:val="24"/>
+          <w:szCs w:val="24"/>
+        </w:rPr>
+        <w:t>Little or no planning required.</w:t>
+      </w:r>
+    </w:p>
+    <w:p>
+      <w:pPr>
+        <w:pStyle w:val="ListParagraph"/>
+        <w:numPr>
+          <w:ilvl w:val="0"/>
+          <w:numId w:val="2"/>
+        </w:numPr>
+        <w:jc w:val="both"/>
+        <w:rPr>
+          <w:rFonts w:ascii="Times New Roman" w:hAnsi="Times New Roman" w:cs="Times New Roman"/>
+          <w:sz w:val="24"/>
+          <w:szCs w:val="24"/>
+        </w:rPr>
+      </w:pPr>
+      <w:r>
+        <w:rPr>
+          <w:rFonts w:ascii="Times New Roman" w:hAnsi="Times New Roman" w:cs="Times New Roman"/>
+          <w:sz w:val="24"/>
+          <w:szCs w:val="24"/>
+        </w:rPr>
+        <w:t>Suitable for fixed or changing requirements.</w:t>
+      </w:r>
+    </w:p>
+    <w:p>
+      <w:pPr>
+        <w:pStyle w:val="ListParagraph"/>
+        <w:numPr>
+          <w:ilvl w:val="0"/>
+          <w:numId w:val="2"/>
+        </w:numPr>
+        <w:jc w:val="both"/>
+        <w:rPr>
+          <w:rFonts w:ascii="Times New Roman" w:hAnsi="Times New Roman" w:cs="Times New Roman"/>
+          <w:sz w:val="24"/>
+          <w:szCs w:val="24"/>
+        </w:rPr>
+      </w:pPr>
+      <w:r>
+        <w:rPr>
+          <w:rFonts w:ascii="Times New Roman" w:hAnsi="Times New Roman" w:cs="Times New Roman"/>
+          <w:sz w:val="24"/>
+          <w:szCs w:val="24"/>
+        </w:rPr>
+        <w:t>Resource requirements are minimum.</w:t>
+      </w:r>
+    </w:p>
+    <w:p>
+      <w:pPr>
+        <w:pStyle w:val="ListParagraph"/>
+        <w:numPr>
+          <w:ilvl w:val="0"/>
+          <w:numId w:val="2"/>
+        </w:numPr>
+        <w:jc w:val="both"/>
+        <w:rPr>
+          <w:rFonts w:ascii="Times New Roman" w:hAnsi="Times New Roman" w:cs="Times New Roman"/>
+          <w:sz w:val="24"/>
+          <w:szCs w:val="24"/>
+        </w:rPr>
+      </w:pPr>
+      <w:r>
+        <w:rPr>
+          <w:rFonts w:ascii="Times New Roman" w:hAnsi="Times New Roman" w:cs="Times New Roman"/>
+          <w:sz w:val="24"/>
+          <w:szCs w:val="24"/>
+        </w:rPr>
+        <w:t>Good model for environments that change steadily</w:t>
+      </w:r>
+    </w:p>
+    <w:p>
+      <w:pPr>
+        <w:pStyle w:val="ListParagraph"/>
+        <w:numPr>
+          <w:ilvl w:val="0"/>
+          <w:numId w:val="2"/>
+        </w:numPr>
+        <w:jc w:val="both"/>
+        <w:rPr>
+          <w:rFonts w:ascii="Times New Roman" w:hAnsi="Times New Roman" w:cs="Times New Roman"/>
+          <w:sz w:val="24"/>
+          <w:szCs w:val="24"/>
+        </w:rPr>
+      </w:pPr>
+      <w:r>
+        <w:rPr>
+          <w:rFonts w:ascii="Times New Roman" w:hAnsi="Times New Roman" w:cs="Times New Roman"/>
+          <w:sz w:val="24"/>
+          <w:szCs w:val="24"/>
+        </w:rPr>
+        <w:t>Gives flexibility to developer team.</w:t>
+      </w:r>
+    </w:p>
+    <w:p>
+      <w:pPr>
+        <w:jc w:val="both"/>
+        <w:rPr>
+          <w:rFonts w:ascii="Times New Roman" w:hAnsi="Times New Roman" w:cs="Times New Roman"/>
+          <w:b/>
+          <w:sz w:val="24"/>
+          <w:szCs w:val="24"/>
+        </w:rPr>
+      </w:pPr>
+      <w:r>
+        <w:rPr>
+          <w:rFonts w:ascii="Times New Roman" w:hAnsi="Times New Roman" w:cs="Times New Roman"/>
+          <w:b/>
+          <w:sz w:val="24"/>
+          <w:szCs w:val="24"/>
+        </w:rPr>
+        <w:t xml:space="preserve">3.4.3 Disadvantages of Agile </w:t>
+      </w:r>
+    </w:p>
+    <w:p>
+      <w:pPr>
+        <w:pStyle w:val="ListParagraph"/>
+        <w:numPr>
+          <w:ilvl w:val="0"/>
+          <w:numId w:val="4"/>
+        </w:numPr>
+        <w:jc w:val="both"/>
+        <w:rPr>
+          <w:rFonts w:ascii="Times New Roman" w:hAnsi="Times New Roman" w:cs="Times New Roman"/>
+          <w:b/>
+          <w:sz w:val="24"/>
+          <w:szCs w:val="24"/>
+        </w:rPr>
+      </w:pPr>
+      <w:r>
+        <w:rPr>
+          <w:rFonts w:ascii="Times New Roman" w:hAnsi="Times New Roman" w:cs="Times New Roman"/>
+          <w:sz w:val="24"/>
+          <w:szCs w:val="24"/>
+        </w:rPr>
+        <w:t>Difficult measurements.</w:t>
+      </w:r>
+    </w:p>
+    <w:p>
+      <w:pPr>
+        <w:pStyle w:val="ListParagraph"/>
+        <w:numPr>
+          <w:ilvl w:val="0"/>
+          <w:numId w:val="4"/>
+        </w:numPr>
+        <w:jc w:val="both"/>
+        <w:rPr>
+          <w:rFonts w:ascii="Times New Roman" w:hAnsi="Times New Roman" w:cs="Times New Roman"/>
+          <w:b/>
+          <w:sz w:val="24"/>
+          <w:szCs w:val="24"/>
+        </w:rPr>
+      </w:pPr>
+      <w:r>
+        <w:rPr>
+          <w:rFonts w:ascii="Times New Roman" w:hAnsi="Times New Roman" w:cs="Times New Roman"/>
+          <w:sz w:val="24"/>
+          <w:szCs w:val="24"/>
+        </w:rPr>
+        <w:t>Too much time may be devote to any single, small feature.</w:t>
+      </w:r>
+    </w:p>
+    <w:p>
+      <w:pPr>
+        <w:pStyle w:val="ListParagraph"/>
+        <w:numPr>
+          <w:ilvl w:val="0"/>
+          <w:numId w:val="4"/>
+        </w:numPr>
+        <w:jc w:val="both"/>
+        <w:rPr>
+          <w:rFonts w:ascii="Times New Roman" w:hAnsi="Times New Roman" w:cs="Times New Roman"/>
+          <w:b/>
+          <w:sz w:val="24"/>
+          <w:szCs w:val="24"/>
+        </w:rPr>
+      </w:pPr>
+      <w:r>
+        <w:rPr>
+          <w:rFonts w:ascii="Times New Roman" w:hAnsi="Times New Roman" w:cs="Times New Roman"/>
+          <w:sz w:val="24"/>
+          <w:szCs w:val="24"/>
+        </w:rPr>
+        <w:t>Dose not scale well to large projects, as numerous iterations are need to complete desire functionality.</w:t>
+      </w:r>
+    </w:p>
+    <w:p>
+      <w:pPr>
+        <w:jc w:val="both"/>
+        <w:rPr>
+          <w:rFonts w:ascii="Times New Roman" w:hAnsi="Times New Roman" w:cs="Times New Roman"/>
+          <w:b/>
+          <w:sz w:val="24"/>
+          <w:szCs w:val="24"/>
+        </w:rPr>
+      </w:pPr>
+      <w:r>
+        <w:rPr>
+          <w:rFonts w:ascii="Times New Roman" w:hAnsi="Times New Roman" w:cs="Times New Roman"/>
+          <w:b/>
+          <w:sz w:val="24"/>
+          <w:szCs w:val="24"/>
+        </w:rPr>
+        <w:t xml:space="preserve">3.4.4 Requirement gathering and analysis </w:t>
+      </w:r>
+    </w:p>
+    <w:p>
+      <w:pPr>
+        <w:jc w:val="both"/>
+        <w:rPr>
+          <w:rFonts w:ascii="Times New Roman" w:hAnsi="Times New Roman" w:cs="Times New Roman"/>
+          <w:sz w:val="24"/>
+          <w:szCs w:val="24"/>
+        </w:rPr>
+      </w:pPr>
+      <w:r>
+        <w:rPr>
+          <w:rFonts w:ascii="Times New Roman" w:hAnsi="Times New Roman" w:cs="Times New Roman"/>
+          <w:sz w:val="24"/>
+          <w:szCs w:val="24"/>
+        </w:rPr>
+        <w:lastRenderedPageBreak/>
+        <w:t>This stage of requirement gathering we focuses on collecting data by using different techniques of data collections such as questionnaire, interview, observation, and documentation to collect data related to consultancy and consultants. Not only that we analyze those that data</w:t>
+      </w:r>
+      <w:r>
+        <w:rPr>
+          <w:rFonts w:ascii="Times New Roman" w:hAnsi="Times New Roman" w:cs="Times New Roman"/>
+          <w:sz w:val="24"/>
+          <w:szCs w:val="24"/>
+        </w:rPr>
+        <w:t xml:space="preserve"> by using different methodologies where unnecessary data removed and also analyzing existing </w:t>
+      </w:r>
+      <w:r>
+        <w:rPr>
+          <w:rFonts w:ascii="Times New Roman" w:hAnsi="Times New Roman" w:cs="Times New Roman"/>
+          <w:sz w:val="24"/>
+          <w:szCs w:val="24"/>
+        </w:rPr>
+        <w:t xml:space="preserve">manual </w:t>
+      </w:r>
+      <w:r>
+        <w:rPr>
+          <w:rFonts w:ascii="Times New Roman" w:hAnsi="Times New Roman" w:cs="Times New Roman"/>
+          <w:sz w:val="24"/>
+          <w:szCs w:val="24"/>
+        </w:rPr>
+        <w:t>system in order to know how it works, challenges and what are required in terms of cost, practically and technology, to see if it is feasible for institution or organization.</w:t>
+      </w:r>
+      <w:r>
+        <w:rPr>
+          <w:rFonts w:ascii="Times New Roman" w:hAnsi="Times New Roman" w:cs="Times New Roman"/>
+          <w:sz w:val="24"/>
+          <w:szCs w:val="24"/>
+        </w:rPr>
+        <w:t xml:space="preserve"> At the end of this stage we documents all necessary data and activities and write story for every single task.</w:t>
+      </w:r>
+    </w:p>
+    <w:p>
+      <w:pPr>
+        <w:jc w:val="both"/>
+        <w:rPr>
+          <w:rFonts w:ascii="Times New Roman" w:hAnsi="Times New Roman" w:cs="Times New Roman"/>
+          <w:b/>
+          <w:sz w:val="24"/>
+          <w:szCs w:val="24"/>
+        </w:rPr>
+      </w:pPr>
+      <w:r>
+        <w:rPr>
+          <w:rFonts w:ascii="Times New Roman" w:hAnsi="Times New Roman" w:cs="Times New Roman"/>
+          <w:b/>
+          <w:sz w:val="24"/>
+          <w:szCs w:val="24"/>
+        </w:rPr>
+        <w:t xml:space="preserve">3.4.5 System designing </w:t>
+      </w:r>
+    </w:p>
+    <w:p>
+      <w:pPr>
+        <w:jc w:val="both"/>
+        <w:rPr>
+          <w:rFonts w:ascii="Times New Roman" w:hAnsi="Times New Roman" w:cs="Times New Roman"/>
+          <w:sz w:val="24"/>
+          <w:szCs w:val="24"/>
+        </w:rPr>
+      </w:pPr>
+      <w:r>
+        <w:rPr>
+          <w:rFonts w:ascii="Times New Roman" w:hAnsi="Times New Roman" w:cs="Times New Roman"/>
+          <w:sz w:val="24"/>
+          <w:szCs w:val="24"/>
+        </w:rPr>
+        <w:t>After having all necessary data from requirement stage we define and design all user interfaces</w:t>
+      </w:r>
+      <w:r>
+        <w:rPr>
+          <w:rFonts w:ascii="Times New Roman" w:hAnsi="Times New Roman" w:cs="Times New Roman"/>
+          <w:sz w:val="24"/>
+          <w:szCs w:val="24"/>
+        </w:rPr>
+        <w:t xml:space="preserve"> </w:t>
+      </w:r>
+      <w:r>
+        <w:rPr>
+          <w:rFonts w:ascii="Times New Roman" w:hAnsi="Times New Roman" w:cs="Times New Roman"/>
+          <w:sz w:val="24"/>
+          <w:szCs w:val="24"/>
+        </w:rPr>
+        <w:t xml:space="preserve">and also defines all </w:t>
+      </w:r>
+      <w:r>
+        <w:rPr>
+          <w:rFonts w:ascii="Times New Roman" w:hAnsi="Times New Roman" w:cs="Times New Roman"/>
+          <w:sz w:val="24"/>
+          <w:szCs w:val="24"/>
+        </w:rPr>
+        <w:t>c</w:t>
+      </w:r>
+      <w:r>
+        <w:rPr>
+          <w:rFonts w:ascii="Times New Roman" w:hAnsi="Times New Roman" w:cs="Times New Roman"/>
+          <w:sz w:val="24"/>
+          <w:szCs w:val="24"/>
+        </w:rPr>
+        <w:t xml:space="preserve">omponents, modules, </w:t>
+      </w:r>
+      <w:r>
+        <w:rPr>
+          <w:rFonts w:ascii="Times New Roman" w:hAnsi="Times New Roman" w:cs="Times New Roman"/>
+          <w:sz w:val="24"/>
+          <w:szCs w:val="24"/>
+        </w:rPr>
+        <w:t>and data</w:t>
+      </w:r>
+      <w:r>
+        <w:rPr>
+          <w:rFonts w:ascii="Times New Roman" w:hAnsi="Times New Roman" w:cs="Times New Roman"/>
+          <w:sz w:val="24"/>
+          <w:szCs w:val="24"/>
+        </w:rPr>
+        <w:t>base schema</w:t>
+      </w:r>
+      <w:r>
+        <w:rPr>
+          <w:rFonts w:ascii="Times New Roman" w:hAnsi="Times New Roman" w:cs="Times New Roman"/>
+          <w:sz w:val="24"/>
+          <w:szCs w:val="24"/>
+        </w:rPr>
+        <w:t xml:space="preserve"> for </w:t>
+      </w:r>
+      <w:r>
+        <w:rPr>
+          <w:rFonts w:ascii="Times New Roman" w:hAnsi="Times New Roman" w:cs="Times New Roman"/>
+          <w:sz w:val="24"/>
+          <w:szCs w:val="24"/>
+        </w:rPr>
+        <w:t>system and interconnection between them to satisfy requirements.</w:t>
+      </w:r>
+    </w:p>
+    <w:p>
+      <w:pPr>
+        <w:jc w:val="both"/>
+        <w:rPr>
+          <w:rFonts w:ascii="Times New Roman" w:hAnsi="Times New Roman" w:cs="Times New Roman"/>
+          <w:b/>
+          <w:sz w:val="24"/>
+          <w:szCs w:val="24"/>
+        </w:rPr>
+      </w:pPr>
+      <w:r>
+        <w:rPr>
+          <w:rFonts w:ascii="Times New Roman" w:hAnsi="Times New Roman" w:cs="Times New Roman"/>
+          <w:b/>
+          <w:sz w:val="24"/>
+          <w:szCs w:val="24"/>
+        </w:rPr>
+        <w:t xml:space="preserve">3.4.6 Development or implementation </w:t>
+      </w:r>
+    </w:p>
+    <w:p>
+      <w:pPr>
+        <w:jc w:val="both"/>
+        <w:rPr>
+          <w:rFonts w:ascii="Times New Roman" w:hAnsi="Times New Roman" w:cs="Times New Roman"/>
+          <w:sz w:val="24"/>
+          <w:szCs w:val="24"/>
+        </w:rPr>
+      </w:pPr>
+      <w:r>
+        <w:rPr>
+          <w:rFonts w:ascii="Times New Roman" w:hAnsi="Times New Roman" w:cs="Times New Roman"/>
+          <w:sz w:val="24"/>
+          <w:szCs w:val="24"/>
+        </w:rPr>
+        <w:t xml:space="preserve">Once requirements has defined, the work begins. Designers and developers have started to work on their projects for the aims of meeting users requirements or deploy a working product. It includes minimum functionality. </w:t>
+      </w:r>
+    </w:p>
+    <w:p>
+      <w:pPr>
+        <w:ind w:left="720" w:hanging="720"/>
+        <w:jc w:val="both"/>
+        <w:rPr>
+          <w:rFonts w:ascii="Times New Roman" w:hAnsi="Times New Roman" w:cs="Times New Roman"/>
+          <w:b/>
+          <w:sz w:val="24"/>
+          <w:szCs w:val="24"/>
+        </w:rPr>
+      </w:pPr>
+      <w:r>
+        <w:rPr>
+          <w:rFonts w:ascii="Times New Roman" w:hAnsi="Times New Roman" w:cs="Times New Roman"/>
+          <w:b/>
+          <w:sz w:val="24"/>
+          <w:szCs w:val="24"/>
+        </w:rPr>
+        <w:t xml:space="preserve">3.4.7 Testing </w:t>
+      </w:r>
+    </w:p>
+    <w:p>
+      <w:pPr>
+        <w:pStyle w:val="NoSpacing"/>
+        <w:jc w:val="both"/>
+        <w:rPr>
+          <w:rFonts w:ascii="Times New Roman" w:hAnsi="Times New Roman" w:cs="Times New Roman"/>
+          <w:sz w:val="24"/>
+          <w:szCs w:val="24"/>
+        </w:rPr>
+      </w:pPr>
+      <w:r>
+        <w:rPr>
+          <w:rFonts w:ascii="Times New Roman" w:hAnsi="Times New Roman" w:cs="Times New Roman"/>
+          <w:sz w:val="24"/>
+          <w:szCs w:val="24"/>
+        </w:rPr>
+        <w:t xml:space="preserve">In this phase, every single codes written and interfaces designed done in implementation phase </w:t>
+      </w:r>
+      <w:r>
+        <w:t>wer</w:t>
+      </w:r>
+      <w:r>
+        <w:rPr>
+          <w:rFonts w:ascii="Times New Roman" w:hAnsi="Times New Roman" w:cs="Times New Roman"/>
+          <w:sz w:val="24"/>
+          <w:szCs w:val="24"/>
+        </w:rPr>
+        <w:t>e tested and examined for system performance and look for the bugs.</w:t>
+      </w:r>
+    </w:p>
+    <w:p>
+      <w:pPr>
+        <w:pStyle w:val="NoSpacing"/>
+        <w:jc w:val="both"/>
+        <w:rPr>
+          <w:rFonts w:ascii="Times New Roman" w:hAnsi="Times New Roman" w:cs="Times New Roman"/>
+          <w:sz w:val="24"/>
+          <w:szCs w:val="24"/>
+        </w:rPr>
+      </w:pPr>
+    </w:p>
+    <w:p>
+      <w:pPr>
+        <w:pStyle w:val="ListParagraph"/>
+        <w:numPr>
+          <w:ilvl w:val="2"/>
+          <w:numId w:val="6"/>
+        </w:numPr>
+        <w:jc w:val="both"/>
+        <w:rPr>
+          <w:rFonts w:ascii="Times New Roman" w:hAnsi="Times New Roman" w:cs="Times New Roman"/>
+          <w:b/>
+          <w:sz w:val="24"/>
+          <w:szCs w:val="24"/>
+        </w:rPr>
+      </w:pPr>
+      <w:r>
+        <w:rPr>
+          <w:rFonts w:ascii="Times New Roman" w:hAnsi="Times New Roman" w:cs="Times New Roman"/>
+          <w:b/>
+          <w:sz w:val="24"/>
+          <w:szCs w:val="24"/>
+        </w:rPr>
+        <w:t>Deployment of system</w:t>
+      </w:r>
+    </w:p>
+    <w:p>
+      <w:pPr>
+        <w:jc w:val="both"/>
+        <w:rPr>
+          <w:rFonts w:ascii="Times New Roman" w:hAnsi="Times New Roman" w:cs="Times New Roman"/>
+          <w:sz w:val="24"/>
+          <w:szCs w:val="24"/>
+        </w:rPr>
+      </w:pPr>
+      <w:r>
+        <w:rPr>
+          <w:rFonts w:ascii="Times New Roman" w:hAnsi="Times New Roman" w:cs="Times New Roman"/>
+          <w:sz w:val="24"/>
+          <w:szCs w:val="24"/>
+        </w:rPr>
+        <w:t>After all works done, at this phase the system is ready to be deployed and start to be used by users as it was designed for.</w:t>
+      </w:r>
+    </w:p>
+    <w:p>
+      <w:pPr>
+        <w:pStyle w:val="ListParagraph"/>
+        <w:numPr>
+          <w:ilvl w:val="2"/>
+          <w:numId w:val="6"/>
+        </w:numPr>
+        <w:jc w:val="both"/>
+        <w:rPr>
+          <w:rFonts w:ascii="Times New Roman" w:hAnsi="Times New Roman" w:cs="Times New Roman"/>
+          <w:b/>
+          <w:sz w:val="24"/>
+          <w:szCs w:val="24"/>
+        </w:rPr>
+      </w:pPr>
+      <w:r>
+        <w:rPr>
+          <w:rFonts w:ascii="Times New Roman" w:hAnsi="Times New Roman" w:cs="Times New Roman"/>
+          <w:b/>
+          <w:sz w:val="24"/>
+          <w:szCs w:val="24"/>
+        </w:rPr>
+        <w:t xml:space="preserve">Review or Maintenance </w:t>
+      </w:r>
+    </w:p>
+    <w:p>
+      <w:pPr>
+        <w:jc w:val="both"/>
+        <w:rPr>
+          <w:rFonts w:ascii="Times New Roman" w:hAnsi="Times New Roman" w:cs="Times New Roman"/>
+          <w:sz w:val="24"/>
+          <w:szCs w:val="24"/>
+        </w:rPr>
+      </w:pPr>
+      <w:r>
+        <w:rPr>
+          <w:rFonts w:ascii="Times New Roman" w:hAnsi="Times New Roman" w:cs="Times New Roman"/>
+          <w:sz w:val="24"/>
+          <w:szCs w:val="24"/>
+        </w:rPr>
+        <w:t>This phase come after deployment, where it comes to fix any bugs or any issues appear in deploying phase.</w:t>
+      </w:r>
+    </w:p>
+    <w:p>
+      <w:pPr>
+        <w:jc w:val="both"/>
+        <w:rPr>
+          <w:rFonts w:ascii="Times New Roman" w:hAnsi="Times New Roman" w:cs="Times New Roman"/>
+          <w:b/>
+          <w:sz w:val="24"/>
+          <w:szCs w:val="24"/>
+        </w:rPr>
+      </w:pPr>
+      <w:r>
+        <w:rPr>
+          <w:rFonts w:ascii="Times New Roman" w:hAnsi="Times New Roman" w:cs="Times New Roman"/>
+          <w:b/>
+          <w:sz w:val="24"/>
+          <w:szCs w:val="24"/>
+        </w:rPr>
+        <w:t xml:space="preserve">3.5 </w:t>
+      </w:r>
+      <w:r>
+        <w:rPr>
+          <w:rFonts w:ascii="Times New Roman" w:hAnsi="Times New Roman" w:cs="Times New Roman"/>
+          <w:b/>
+          <w:sz w:val="24"/>
+          <w:szCs w:val="24"/>
+        </w:rPr>
+        <w:t xml:space="preserve">Requirements of proposed system </w:t>
+      </w:r>
+    </w:p>
+    <w:p>
+      <w:pPr>
+        <w:jc w:val="both"/>
+        <w:rPr>
+          <w:rFonts w:ascii="Times New Roman" w:hAnsi="Times New Roman" w:cs="Times New Roman"/>
+          <w:sz w:val="24"/>
+          <w:szCs w:val="24"/>
+        </w:rPr>
+      </w:pPr>
+      <w:r>
+        <w:rPr>
+          <w:rFonts w:ascii="Times New Roman" w:hAnsi="Times New Roman" w:cs="Times New Roman"/>
+          <w:sz w:val="24"/>
+          <w:szCs w:val="24"/>
+        </w:rPr>
+        <w:t xml:space="preserve">Requirements are those software and hardware and other tools that used to accomplish whole work of designing and developing system. </w:t>
+      </w:r>
+    </w:p>
+    <w:p>
+      <w:pPr>
+        <w:jc w:val="both"/>
+        <w:rPr>
+          <w:rFonts w:ascii="Times New Roman" w:hAnsi="Times New Roman" w:cs="Times New Roman"/>
+          <w:b/>
+          <w:sz w:val="24"/>
+          <w:szCs w:val="24"/>
+        </w:rPr>
+      </w:pPr>
+      <w:r>
+        <w:rPr>
+          <w:rFonts w:ascii="Times New Roman" w:hAnsi="Times New Roman" w:cs="Times New Roman"/>
+          <w:b/>
+          <w:sz w:val="24"/>
+          <w:szCs w:val="24"/>
+        </w:rPr>
+        <w:t>3.5</w:t>
+      </w:r>
+      <w:r>
+        <w:rPr>
+          <w:rFonts w:ascii="Times New Roman" w:hAnsi="Times New Roman" w:cs="Times New Roman"/>
+          <w:b/>
+          <w:sz w:val="24"/>
+          <w:szCs w:val="24"/>
+        </w:rPr>
+        <w:t>.1 Software requirements</w:t>
+      </w:r>
+    </w:p>
+    <w:p>
+      <w:pPr>
+        <w:pStyle w:val="ListParagraph"/>
+        <w:numPr>
+          <w:ilvl w:val="0"/>
+          <w:numId w:val="3"/>
+        </w:numPr>
+        <w:autoSpaceDE w:val="0"/>
+        <w:autoSpaceDN w:val="0"/>
+        <w:adjustRightInd w:val="0"/>
+        <w:spacing w:after="0"/>
+        <w:jc w:val="both"/>
+        <w:rPr>
+          <w:rFonts w:ascii="Times New Roman" w:hAnsi="Times New Roman" w:cs="Times New Roman"/>
+          <w:sz w:val="24"/>
+          <w:szCs w:val="24"/>
+        </w:rPr>
+      </w:pPr>
+      <w:r>
+        <w:rPr>
+          <w:rFonts w:ascii="Times New Roman" w:hAnsi="Times New Roman" w:cs="Times New Roman"/>
+          <w:sz w:val="24"/>
+          <w:szCs w:val="24"/>
+        </w:rPr>
+        <w:t>XAMPP is a free and open source cross-platform web server solution stack package, consisting mainly of the Apache HTTP server, MySQL database, and interpreters for scripts written in the PHP and Perl programming.</w:t>
+      </w:r>
+    </w:p>
+    <w:p>
+      <w:pPr>
+        <w:pStyle w:val="ListParagraph"/>
+        <w:numPr>
+          <w:ilvl w:val="0"/>
+          <w:numId w:val="3"/>
+        </w:numPr>
+        <w:autoSpaceDE w:val="0"/>
+        <w:autoSpaceDN w:val="0"/>
+        <w:adjustRightInd w:val="0"/>
+        <w:spacing w:after="0"/>
+        <w:jc w:val="both"/>
+        <w:rPr>
+          <w:rFonts w:ascii="Times New Roman" w:hAnsi="Times New Roman" w:cs="Times New Roman"/>
+          <w:sz w:val="24"/>
+          <w:szCs w:val="24"/>
+        </w:rPr>
+      </w:pPr>
+      <w:r>
+        <w:rPr>
+          <w:rFonts w:ascii="Times New Roman" w:hAnsi="Times New Roman" w:cs="Times New Roman"/>
+          <w:sz w:val="24"/>
+          <w:szCs w:val="24"/>
+        </w:rPr>
+        <w:t xml:space="preserve">Web Browser such as Chrome, and Mozilla Fire fox. </w:t>
+      </w:r>
+    </w:p>
+    <w:p>
+      <w:pPr>
+        <w:pStyle w:val="ListParagraph"/>
+        <w:numPr>
+          <w:ilvl w:val="0"/>
+          <w:numId w:val="3"/>
+        </w:numPr>
+        <w:autoSpaceDE w:val="0"/>
+        <w:autoSpaceDN w:val="0"/>
+        <w:adjustRightInd w:val="0"/>
+        <w:spacing w:after="0"/>
+        <w:jc w:val="both"/>
+        <w:rPr>
+          <w:rFonts w:ascii="Times New Roman" w:hAnsi="Times New Roman" w:cs="Times New Roman"/>
+          <w:sz w:val="24"/>
+          <w:szCs w:val="24"/>
+        </w:rPr>
+      </w:pPr>
+      <w:r>
+        <w:rPr>
+          <w:rFonts w:ascii="Times New Roman" w:hAnsi="Times New Roman" w:cs="Times New Roman"/>
+          <w:sz w:val="24"/>
+          <w:szCs w:val="24"/>
+        </w:rPr>
+        <w:lastRenderedPageBreak/>
+        <w:t xml:space="preserve">Text Editor (VS code). </w:t>
+      </w:r>
+    </w:p>
+    <w:p>
+      <w:pPr>
+        <w:pStyle w:val="ListParagraph"/>
+        <w:autoSpaceDE w:val="0"/>
+        <w:autoSpaceDN w:val="0"/>
+        <w:adjustRightInd w:val="0"/>
+        <w:spacing w:after="0"/>
+        <w:jc w:val="both"/>
+        <w:rPr>
+          <w:rFonts w:ascii="Times New Roman" w:hAnsi="Times New Roman" w:cs="Times New Roman"/>
+          <w:sz w:val="24"/>
+          <w:szCs w:val="24"/>
+        </w:rPr>
+      </w:pPr>
+    </w:p>
+    <w:p>
+      <w:pPr>
+        <w:autoSpaceDE w:val="0"/>
+        <w:autoSpaceDN w:val="0"/>
+        <w:adjustRightInd w:val="0"/>
+        <w:spacing w:after="0"/>
+        <w:jc w:val="both"/>
+        <w:rPr>
+          <w:rFonts w:ascii="Times New Roman" w:hAnsi="Times New Roman" w:cs="Times New Roman"/>
+          <w:b/>
+          <w:sz w:val="24"/>
+          <w:szCs w:val="24"/>
+        </w:rPr>
+      </w:pPr>
+      <w:r>
+        <w:rPr>
+          <w:rFonts w:ascii="Times New Roman" w:hAnsi="Times New Roman" w:cs="Times New Roman"/>
+          <w:b/>
+          <w:sz w:val="24"/>
+          <w:szCs w:val="24"/>
+        </w:rPr>
+        <w:t>3.5</w:t>
+      </w:r>
+      <w:r>
+        <w:rPr>
+          <w:rFonts w:ascii="Times New Roman" w:hAnsi="Times New Roman" w:cs="Times New Roman"/>
+          <w:b/>
+          <w:sz w:val="24"/>
+          <w:szCs w:val="24"/>
+        </w:rPr>
+        <w:t>.2</w:t>
+      </w:r>
+      <w:r>
+        <w:rPr>
+          <w:rFonts w:ascii="Times New Roman" w:hAnsi="Times New Roman" w:cs="Times New Roman"/>
+          <w:b/>
+          <w:sz w:val="24"/>
+          <w:szCs w:val="24"/>
+        </w:rPr>
+        <w:t xml:space="preserve"> </w:t>
+      </w:r>
+      <w:r>
+        <w:rPr>
+          <w:rFonts w:ascii="Times New Roman" w:hAnsi="Times New Roman" w:cs="Times New Roman"/>
+          <w:b/>
+          <w:sz w:val="24"/>
+          <w:szCs w:val="24"/>
+        </w:rPr>
+        <w:t>Hardware requirements</w:t>
+      </w:r>
+    </w:p>
+    <w:p>
+      <w:pPr>
+        <w:autoSpaceDE w:val="0"/>
+        <w:autoSpaceDN w:val="0"/>
+        <w:adjustRightInd w:val="0"/>
+        <w:spacing w:after="0"/>
+        <w:jc w:val="both"/>
+        <w:rPr>
+          <w:rFonts w:ascii="Times New Roman" w:hAnsi="Times New Roman" w:cs="Times New Roman"/>
+          <w:b/>
+          <w:sz w:val="24"/>
+          <w:szCs w:val="24"/>
+        </w:rPr>
+      </w:pPr>
+    </w:p>
+    <w:p>
+      <w:pPr>
+        <w:pStyle w:val="ListParagraph"/>
+        <w:numPr>
+          <w:ilvl w:val="0"/>
+          <w:numId w:val="5"/>
+        </w:numPr>
+        <w:autoSpaceDE w:val="0"/>
+        <w:autoSpaceDN w:val="0"/>
+        <w:adjustRightInd w:val="0"/>
+        <w:spacing w:after="0"/>
+        <w:jc w:val="both"/>
+        <w:rPr>
+          <w:rFonts w:ascii="Times New Roman" w:hAnsi="Times New Roman" w:cs="Times New Roman"/>
+          <w:b/>
+          <w:sz w:val="24"/>
+          <w:szCs w:val="24"/>
+        </w:rPr>
+      </w:pPr>
+      <w:r>
+        <w:rPr>
+          <w:rFonts w:ascii="Times New Roman" w:hAnsi="Times New Roman" w:cs="Times New Roman"/>
+          <w:sz w:val="24"/>
+          <w:szCs w:val="24"/>
+        </w:rPr>
+        <w:t xml:space="preserve">Computers with I5 processor, 4GB of RAM </w:t>
+      </w:r>
+    </w:p>
+    <w:p>
+      <w:pPr>
+        <w:pStyle w:val="ListParagraph"/>
+        <w:autoSpaceDE w:val="0"/>
+        <w:autoSpaceDN w:val="0"/>
+        <w:adjustRightInd w:val="0"/>
+        <w:spacing w:after="0"/>
+        <w:jc w:val="both"/>
+        <w:rPr>
+          <w:rFonts w:ascii="Times New Roman" w:hAnsi="Times New Roman" w:cs="Times New Roman"/>
+          <w:b/>
+          <w:sz w:val="24"/>
+          <w:szCs w:val="24"/>
+        </w:rPr>
+      </w:pPr>
+    </w:p>
+    <w:p>
+      <w:pPr>
+        <w:autoSpaceDE w:val="0"/>
+        <w:autoSpaceDN w:val="0"/>
+        <w:adjustRightInd w:val="0"/>
+        <w:spacing w:after="0"/>
+        <w:jc w:val="both"/>
+        <w:rPr>
+          <w:rFonts w:ascii="Times New Roman" w:hAnsi="Times New Roman" w:cs="Times New Roman"/>
+          <w:b/>
+          <w:sz w:val="24"/>
+          <w:szCs w:val="24"/>
+        </w:rPr>
+      </w:pPr>
+      <w:r>
+        <w:rPr>
+          <w:rFonts w:ascii="Times New Roman" w:hAnsi="Times New Roman" w:cs="Times New Roman"/>
+          <w:b/>
+          <w:sz w:val="24"/>
+          <w:szCs w:val="24"/>
+        </w:rPr>
+        <w:t>3.5</w:t>
+      </w:r>
+      <w:r>
+        <w:rPr>
+          <w:rFonts w:ascii="Times New Roman" w:hAnsi="Times New Roman" w:cs="Times New Roman"/>
+          <w:b/>
+          <w:sz w:val="24"/>
+          <w:szCs w:val="24"/>
+        </w:rPr>
+        <w:t>.3</w:t>
+      </w:r>
+      <w:r>
+        <w:rPr>
+          <w:rFonts w:ascii="Times New Roman" w:hAnsi="Times New Roman" w:cs="Times New Roman"/>
+          <w:b/>
+          <w:sz w:val="24"/>
+          <w:szCs w:val="24"/>
+        </w:rPr>
+        <w:t xml:space="preserve"> </w:t>
+      </w:r>
+      <w:r>
+        <w:rPr>
+          <w:rFonts w:ascii="Times New Roman" w:hAnsi="Times New Roman" w:cs="Times New Roman"/>
+          <w:b/>
+          <w:sz w:val="24"/>
+          <w:szCs w:val="24"/>
+        </w:rPr>
+        <w:t>Computer programming</w:t>
+      </w:r>
+    </w:p>
+    <w:p>
+      <w:pPr>
+        <w:autoSpaceDE w:val="0"/>
+        <w:autoSpaceDN w:val="0"/>
+        <w:adjustRightInd w:val="0"/>
+        <w:spacing w:after="0"/>
+        <w:jc w:val="both"/>
+        <w:rPr>
+          <w:rFonts w:ascii="Times New Roman" w:hAnsi="Times New Roman" w:cs="Times New Roman"/>
+          <w:b/>
+          <w:sz w:val="24"/>
+          <w:szCs w:val="24"/>
+        </w:rPr>
+      </w:pPr>
+    </w:p>
+    <w:p>
+      <w:pPr>
+        <w:pStyle w:val="ListParagraph"/>
+        <w:numPr>
+          <w:ilvl w:val="0"/>
+          <w:numId w:val="5"/>
+        </w:numPr>
+        <w:autoSpaceDE w:val="0"/>
+        <w:autoSpaceDN w:val="0"/>
+        <w:adjustRightInd w:val="0"/>
+        <w:spacing w:after="0"/>
+        <w:jc w:val="both"/>
+        <w:rPr>
+          <w:rFonts w:ascii="Times New Roman" w:hAnsi="Times New Roman" w:cs="Times New Roman"/>
+          <w:b/>
+          <w:sz w:val="24"/>
+          <w:szCs w:val="24"/>
+        </w:rPr>
+      </w:pPr>
+      <w:r>
+        <w:rPr>
+          <w:rFonts w:ascii="Times New Roman" w:hAnsi="Times New Roman" w:cs="Times New Roman"/>
+          <w:sz w:val="24"/>
+          <w:szCs w:val="24"/>
+        </w:rPr>
+        <w:t>PHP</w:t>
+      </w:r>
+    </w:p>
+    <w:p>
+      <w:pPr>
+        <w:pStyle w:val="ListParagraph"/>
+        <w:numPr>
+          <w:ilvl w:val="0"/>
+          <w:numId w:val="5"/>
+        </w:numPr>
+        <w:autoSpaceDE w:val="0"/>
+        <w:autoSpaceDN w:val="0"/>
+        <w:adjustRightInd w:val="0"/>
+        <w:spacing w:after="0"/>
+        <w:jc w:val="both"/>
+        <w:rPr>
+          <w:rFonts w:ascii="Times New Roman" w:hAnsi="Times New Roman" w:cs="Times New Roman"/>
+          <w:sz w:val="24"/>
+          <w:szCs w:val="24"/>
+        </w:rPr>
+      </w:pPr>
+      <w:r>
+        <w:rPr>
+          <w:rFonts w:ascii="Times New Roman" w:hAnsi="Times New Roman" w:cs="Times New Roman"/>
+          <w:sz w:val="24"/>
+          <w:szCs w:val="24"/>
+        </w:rPr>
+        <w:t xml:space="preserve">Script Languages, such JavaScript, JQuery and Ajax. </w:t>
+      </w:r>
+    </w:p>
+    <w:p>
+      <w:pPr>
+        <w:pStyle w:val="ListParagraph"/>
+        <w:numPr>
+          <w:ilvl w:val="0"/>
+          <w:numId w:val="5"/>
+        </w:numPr>
+        <w:autoSpaceDE w:val="0"/>
+        <w:autoSpaceDN w:val="0"/>
+        <w:adjustRightInd w:val="0"/>
+        <w:spacing w:after="0"/>
+        <w:jc w:val="both"/>
+        <w:rPr>
+          <w:rFonts w:ascii="Times New Roman" w:hAnsi="Times New Roman" w:cs="Times New Roman"/>
+          <w:b/>
+          <w:sz w:val="24"/>
+          <w:szCs w:val="24"/>
+        </w:rPr>
+      </w:pPr>
+      <w:r>
+        <w:rPr>
+          <w:rFonts w:ascii="Times New Roman" w:hAnsi="Times New Roman" w:cs="Times New Roman"/>
+          <w:sz w:val="24"/>
+          <w:szCs w:val="24"/>
+        </w:rPr>
+        <w:t>Markup Languages, HTML and CSS as stylesheet Languages.</w:t>
       </w:r>
     </w:p>
     <w:p>
@@ -2632,14 +4897,6 @@
           <w:szCs w:val="28"/>
         </w:rPr>
       </w:pPr>
-      <w:r>
-        <w:rPr>
-          <w:rFonts w:ascii="Times New Roman" w:hAnsi="Times New Roman" w:cs="Times New Roman"/>
-          <w:sz w:val="24"/>
-          <w:szCs w:val="28"/>
-        </w:rPr>
-        <w:t>Presently, UR consultancy Bureau has not any computerized system can be used to perform the task assigned accurately. They still use a traditional way of storing information which is paper based system that may be the causal factor of other deep inconsistency of the performance of the system. Moreover, the existing system delayed some services’ results due to its cheap service providing process. For example, for any urgent case, retrieving, organize and generate any needful information or report about both the archived and in progress consultancies’ information, it was not easy at all, because it required looking at different boring papers tried to arrange in order but still making annoying level of performance to both UR consultancy bureau worker and someone who request a service. It is not to mean the new system can totally make paper based system useless or no longer needed again, but it has potential to store basic information about the activities done to provide interactive mean to users of performing their tasks very easy and accurately. All these unfriendly requirements and annoying performance of the existing paper based system alone led to the thoughts of thinking about this advanced management system.</w:t>
-      </w:r>
     </w:p>
     <w:p/>
     <w:p/>
@@ -2649,12 +4906,9 @@
     <w:p/>
     <w:p/>
     <w:p/>
-    <w:p>
-      <w:bookmarkStart w:id="0" w:name="_GoBack"/>
-      <w:bookmarkEnd w:id="0"/>
-    </w:p>
     <w:p/>
     <w:p/>
+    <w:p/>
     <w:p>
       <w:pPr>
         <w:jc w:val="both"/>
@@ -2672,7 +4926,6 @@
           <w:sz w:val="28"/>
           <w:szCs w:val="28"/>
         </w:rPr>
-        <w:lastRenderedPageBreak/>
         <w:t>References</w:t>
       </w:r>
     </w:p>
@@ -2695,7 +4948,29 @@
           <w:szCs w:val="20"/>
           <w:shd w:val="clear" w:color="auto" w:fill="FFFFFF"/>
         </w:rPr>
-        <w:t>[1]H. Sillitto et al., "Defining “System”: a Comprehensive Approach", </w:t>
+        <w:t xml:space="preserve">[1]H. </w:t>
+      </w:r>
+      <w:proofErr w:type="spellStart"/>
+      <w:r>
+        <w:rPr>
+          <w:rFonts w:ascii="Arial" w:hAnsi="Arial" w:cs="Arial"/>
+          <w:color w:val="000000"/>
+          <w:sz w:val="20"/>
+          <w:szCs w:val="20"/>
+          <w:shd w:val="clear" w:color="auto" w:fill="FFFFFF"/>
+        </w:rPr>
+        <w:t>Sillitto</w:t>
+      </w:r>
+      <w:proofErr w:type="spellEnd"/>
+      <w:r>
+        <w:rPr>
+          <w:rFonts w:ascii="Arial" w:hAnsi="Arial" w:cs="Arial"/>
+          <w:color w:val="000000"/>
+          <w:sz w:val="20"/>
+          <w:szCs w:val="20"/>
+          <w:shd w:val="clear" w:color="auto" w:fill="FFFFFF"/>
+        </w:rPr>
+        <w:t xml:space="preserve"> et al., "Defining “System”: a Comprehensive Approach", </w:t>
       </w:r>
       <w:r>
         <w:rPr>
@@ -2739,7 +5014,73 @@
           <w:szCs w:val="20"/>
           <w:shd w:val="clear" w:color="auto" w:fill="FFFFFF"/>
         </w:rPr>
-        <w:t>[2]M. Zhang, M. Hadjieleftheriou, B. Ooi, C. Procopiuc and D. Srivastava, "On multi-column foreign key discovery", </w:t>
+        <w:t xml:space="preserve">[2]M. Zhang, M. </w:t>
+      </w:r>
+      <w:proofErr w:type="spellStart"/>
+      <w:r>
+        <w:rPr>
+          <w:rFonts w:ascii="Arial" w:hAnsi="Arial" w:cs="Arial"/>
+          <w:color w:val="000000"/>
+          <w:sz w:val="20"/>
+          <w:szCs w:val="20"/>
+          <w:shd w:val="clear" w:color="auto" w:fill="FFFFFF"/>
+        </w:rPr>
+        <w:t>Hadjieleftheriou</w:t>
+      </w:r>
+      <w:proofErr w:type="spellEnd"/>
+      <w:r>
+        <w:rPr>
+          <w:rFonts w:ascii="Arial" w:hAnsi="Arial" w:cs="Arial"/>
+          <w:color w:val="000000"/>
+          <w:sz w:val="20"/>
+          <w:szCs w:val="20"/>
+          <w:shd w:val="clear" w:color="auto" w:fill="FFFFFF"/>
+        </w:rPr>
+        <w:t xml:space="preserve">, B. </w:t>
+      </w:r>
+      <w:proofErr w:type="spellStart"/>
+      <w:r>
+        <w:rPr>
+          <w:rFonts w:ascii="Arial" w:hAnsi="Arial" w:cs="Arial"/>
+          <w:color w:val="000000"/>
+          <w:sz w:val="20"/>
+          <w:szCs w:val="20"/>
+          <w:shd w:val="clear" w:color="auto" w:fill="FFFFFF"/>
+        </w:rPr>
+        <w:t>Ooi</w:t>
+      </w:r>
+      <w:proofErr w:type="spellEnd"/>
+      <w:r>
+        <w:rPr>
+          <w:rFonts w:ascii="Arial" w:hAnsi="Arial" w:cs="Arial"/>
+          <w:color w:val="000000"/>
+          <w:sz w:val="20"/>
+          <w:szCs w:val="20"/>
+          <w:shd w:val="clear" w:color="auto" w:fill="FFFFFF"/>
+        </w:rPr>
+        <w:t xml:space="preserve">, C. </w:t>
+      </w:r>
+      <w:proofErr w:type="spellStart"/>
+      <w:r>
+        <w:rPr>
+          <w:rFonts w:ascii="Arial" w:hAnsi="Arial" w:cs="Arial"/>
+          <w:color w:val="000000"/>
+          <w:sz w:val="20"/>
+          <w:szCs w:val="20"/>
+          <w:shd w:val="clear" w:color="auto" w:fill="FFFFFF"/>
+        </w:rPr>
+        <w:t>Procopiuc</w:t>
+      </w:r>
+      <w:proofErr w:type="spellEnd"/>
+      <w:r>
+        <w:rPr>
+          <w:rFonts w:ascii="Arial" w:hAnsi="Arial" w:cs="Arial"/>
+          <w:color w:val="000000"/>
+          <w:sz w:val="20"/>
+          <w:szCs w:val="20"/>
+          <w:shd w:val="clear" w:color="auto" w:fill="FFFFFF"/>
+        </w:rPr>
+        <w:t xml:space="preserve"> and D. Srivastava, "On multi-column foreign key discovery", </w:t>
       </w:r>
       <w:r>
         <w:rPr>
@@ -2829,6 +5170,7 @@
         </w:rPr>
         <w:t>[4]"XAMPP", </w:t>
       </w:r>
+      <w:proofErr w:type="spellStart"/>
       <w:r>
         <w:rPr>
           <w:rFonts w:ascii="Arial" w:hAnsi="Arial" w:cs="Arial"/>
@@ -2841,6 +5183,7 @@
         </w:rPr>
         <w:t>SourceForge</w:t>
       </w:r>
+      <w:proofErr w:type="spellEnd"/>
       <w:r>
         <w:rPr>
           <w:rFonts w:ascii="Arial" w:hAnsi="Arial" w:cs="Arial"/>
@@ -2871,6 +5214,7 @@
           <w:szCs w:val="20"/>
           <w:shd w:val="clear" w:color="auto" w:fill="FFFFFF"/>
         </w:rPr>
+        <w:lastRenderedPageBreak/>
         <w:t>[5]"PHP: Hypertext Preprocessor", </w:t>
       </w:r>
       <w:r>
@@ -2895,6 +5239,99 @@
         </w:rPr>
         <w:t>, 2020. [Online]. Available: https://www.php.net/. [Accessed: 23- Dec- 2020].</w:t>
       </w:r>
+    </w:p>
+    <w:p>
+      <w:pPr>
+        <w:jc w:val="both"/>
+      </w:pPr>
+      <w:r>
+        <w:rPr>
+          <w:rFonts w:ascii="Arial" w:hAnsi="Arial" w:cs="Arial"/>
+          <w:color w:val="000000"/>
+          <w:sz w:val="20"/>
+          <w:szCs w:val="20"/>
+          <w:shd w:val="clear" w:color="auto" w:fill="FFFFFF"/>
+        </w:rPr>
+        <w:t xml:space="preserve">[6]O. </w:t>
+      </w:r>
+      <w:proofErr w:type="spellStart"/>
+      <w:r>
+        <w:rPr>
+          <w:rFonts w:ascii="Arial" w:hAnsi="Arial" w:cs="Arial"/>
+          <w:color w:val="000000"/>
+          <w:sz w:val="20"/>
+          <w:szCs w:val="20"/>
+          <w:shd w:val="clear" w:color="auto" w:fill="FFFFFF"/>
+        </w:rPr>
+        <w:t>Apuke</w:t>
+      </w:r>
+      <w:proofErr w:type="spellEnd"/>
+      <w:r>
+        <w:rPr>
+          <w:rFonts w:ascii="Arial" w:hAnsi="Arial" w:cs="Arial"/>
+          <w:color w:val="000000"/>
+          <w:sz w:val="20"/>
+          <w:szCs w:val="20"/>
+          <w:shd w:val="clear" w:color="auto" w:fill="FFFFFF"/>
+        </w:rPr>
+        <w:t xml:space="preserve">, "Quantitative Research </w:t>
+      </w:r>
+      <w:proofErr w:type="gramStart"/>
+      <w:r>
+        <w:rPr>
+          <w:rFonts w:ascii="Arial" w:hAnsi="Arial" w:cs="Arial"/>
+          <w:color w:val="000000"/>
+          <w:sz w:val="20"/>
+          <w:szCs w:val="20"/>
+          <w:shd w:val="clear" w:color="auto" w:fill="FFFFFF"/>
+        </w:rPr>
+        <w:t>Methods :</w:t>
+      </w:r>
+      <w:proofErr w:type="gramEnd"/>
+      <w:r>
+        <w:rPr>
+          <w:rFonts w:ascii="Arial" w:hAnsi="Arial" w:cs="Arial"/>
+          <w:color w:val="000000"/>
+          <w:sz w:val="20"/>
+          <w:szCs w:val="20"/>
+          <w:shd w:val="clear" w:color="auto" w:fill="FFFFFF"/>
+        </w:rPr>
+        <w:t xml:space="preserve"> A Synopsis Approach", </w:t>
+      </w:r>
+      <w:r>
+        <w:rPr>
+          <w:rFonts w:ascii="Arial" w:hAnsi="Arial" w:cs="Arial"/>
+          <w:i/>
+          <w:iCs/>
+          <w:color w:val="000000"/>
+          <w:sz w:val="20"/>
+          <w:szCs w:val="20"/>
+          <w:shd w:val="clear" w:color="auto" w:fill="FFFFFF"/>
+        </w:rPr>
+        <w:t>Kuwait Chapter of Arabian Journal of Business and Management Review</w:t>
+      </w:r>
+      <w:r>
+        <w:rPr>
+          <w:rFonts w:ascii="Arial" w:hAnsi="Arial" w:cs="Arial"/>
+          <w:color w:val="000000"/>
+          <w:sz w:val="20"/>
+          <w:szCs w:val="20"/>
+          <w:shd w:val="clear" w:color="auto" w:fill="FFFFFF"/>
+        </w:rPr>
+        <w:t>, vol. 6, no. 11, pp. 40-47, 2017. Available: 10.12816/0040336 [Accessed 26 December 2020].</w:t>
+      </w:r>
+    </w:p>
+    <w:p>
+      <w:pPr>
+        <w:jc w:val="both"/>
+        <w:rPr>
+          <w:rFonts w:ascii="Arial" w:hAnsi="Arial" w:cs="Arial"/>
+          <w:color w:val="000000"/>
+          <w:sz w:val="20"/>
+          <w:szCs w:val="20"/>
+          <w:shd w:val="clear" w:color="auto" w:fill="FFFFFF"/>
+        </w:rPr>
+      </w:pPr>
     </w:p>
     <w:p/>
     <w:sectPr>
@@ -2908,18 +5345,18 @@
 </file>
 
 <file path=word/numbering.xml><?xml version="1.0" encoding="utf-8"?>
-<w:numbering xmlns:wpc="http://schemas.microsoft.com/office/word/2010/wordprocessingCanvas" xmlns:cx="http://schemas.microsoft.com/office/drawing/2014/chartex" xmlns:cx1="http://schemas.microsoft.com/office/drawing/2015/9/8/chartex" xmlns:mc="http://schemas.openxmlformats.org/markup-compatibility/2006" xmlns:o="urn:schemas-microsoft-com:office:office" xmlns:r="http://schemas.openxmlformats.org/officeDocument/2006/relationships" xmlns:m="http://schemas.openxmlformats.org/officeDocument/2006/math" xmlns:v="urn:schemas-microsoft-com:vml" xmlns:wp14="http://schemas.microsoft.com/office/word/2010/wordprocessingDrawing" xmlns:wp="http://schemas.openxmlformats.org/drawingml/2006/wordprocessingDrawing" xmlns:w10="urn:schemas-microsoft-com:office:word" xmlns:w="http://schemas.openxmlformats.org/wordprocessingml/2006/main" xmlns:w14="http://schemas.microsoft.com/office/word/2010/wordml" xmlns:w15="http://schemas.microsoft.com/office/word/2012/wordml" xmlns:w16se="http://schemas.microsoft.com/office/word/2015/wordml/symex" xmlns:wpg="http://schemas.microsoft.com/office/word/2010/wordprocessingGroup" xmlns:wpi="http://schemas.microsoft.com/office/word/2010/wordprocessingInk" xmlns:wne="http://schemas.microsoft.com/office/word/2006/wordml" xmlns:wps="http://schemas.microsoft.com/office/word/2010/wordprocessingShape" mc:Ignorable="w14 w15 w16se wp14">
+<w:numbering xmlns:wpc="http://schemas.microsoft.com/office/word/2010/wordprocessingCanvas" xmlns:mc="http://schemas.openxmlformats.org/markup-compatibility/2006" xmlns:o="urn:schemas-microsoft-com:office:office" xmlns:r="http://schemas.openxmlformats.org/officeDocument/2006/relationships" xmlns:m="http://schemas.openxmlformats.org/officeDocument/2006/math" xmlns:v="urn:schemas-microsoft-com:vml" xmlns:wp14="http://schemas.microsoft.com/office/word/2010/wordprocessingDrawing" xmlns:wp="http://schemas.openxmlformats.org/drawingml/2006/wordprocessingDrawing" xmlns:w10="urn:schemas-microsoft-com:office:word" xmlns:w="http://schemas.openxmlformats.org/wordprocessingml/2006/main" xmlns:w14="http://schemas.microsoft.com/office/word/2010/wordml" xmlns:w15="http://schemas.microsoft.com/office/word/2012/wordml" xmlns:wpg="http://schemas.microsoft.com/office/word/2010/wordprocessingGroup" xmlns:wpi="http://schemas.microsoft.com/office/word/2010/wordprocessingInk" xmlns:wne="http://schemas.microsoft.com/office/word/2006/wordml" xmlns:wps="http://schemas.microsoft.com/office/word/2010/wordprocessingShape" mc:Ignorable="w14 w15 wp14">
   <w:abstractNum w:abstractNumId="0" w15:restartNumberingAfterBreak="0">
-    <w:nsid w:val="63EB677E"/>
+    <w:nsid w:val="088D3ECF"/>
     <w:multiLevelType w:val="hybridMultilevel"/>
-    <w:tmpl w:val="31FC0EAA"/>
+    <w:tmpl w:val="A97A3E42"/>
     <w:lvl w:ilvl="0" w:tplc="0409000D">
       <w:start w:val="1"/>
       <w:numFmt w:val="bullet"/>
       <w:lvlText w:val=""/>
       <w:lvlJc w:val="left"/>
       <w:pPr>
-        <w:ind w:left="780" w:hanging="360"/>
+        <w:ind w:left="720" w:hanging="360"/>
       </w:pPr>
       <w:rPr>
         <w:rFonts w:ascii="Wingdings" w:hAnsi="Wingdings" w:hint="default"/>
@@ -2931,7 +5368,7 @@
       <w:lvlText w:val="o"/>
       <w:lvlJc w:val="left"/>
       <w:pPr>
-        <w:ind w:left="1500" w:hanging="360"/>
+        <w:ind w:left="1440" w:hanging="360"/>
       </w:pPr>
       <w:rPr>
         <w:rFonts w:ascii="Courier New" w:hAnsi="Courier New" w:cs="Courier New" w:hint="default"/>
@@ -2943,7 +5380,7 @@
       <w:lvlText w:val=""/>
       <w:lvlJc w:val="left"/>
       <w:pPr>
-        <w:ind w:left="2220" w:hanging="360"/>
+        <w:ind w:left="2160" w:hanging="360"/>
       </w:pPr>
       <w:rPr>
         <w:rFonts w:ascii="Wingdings" w:hAnsi="Wingdings" w:hint="default"/>
@@ -2955,7 +5392,7 @@
       <w:lvlText w:val=""/>
       <w:lvlJc w:val="left"/>
       <w:pPr>
-        <w:ind w:left="2940" w:hanging="360"/>
+        <w:ind w:left="2880" w:hanging="360"/>
       </w:pPr>
       <w:rPr>
         <w:rFonts w:ascii="Symbol" w:hAnsi="Symbol" w:hint="default"/>
@@ -2967,7 +5404,7 @@
       <w:lvlText w:val="o"/>
       <w:lvlJc w:val="left"/>
       <w:pPr>
-        <w:ind w:left="3660" w:hanging="360"/>
+        <w:ind w:left="3600" w:hanging="360"/>
       </w:pPr>
       <w:rPr>
         <w:rFonts w:ascii="Courier New" w:hAnsi="Courier New" w:cs="Courier New" w:hint="default"/>
@@ -2979,7 +5416,7 @@
       <w:lvlText w:val=""/>
       <w:lvlJc w:val="left"/>
       <w:pPr>
-        <w:ind w:left="4380" w:hanging="360"/>
+        <w:ind w:left="4320" w:hanging="360"/>
       </w:pPr>
       <w:rPr>
         <w:rFonts w:ascii="Wingdings" w:hAnsi="Wingdings" w:hint="default"/>
@@ -2991,7 +5428,7 @@
       <w:lvlText w:val=""/>
       <w:lvlJc w:val="left"/>
       <w:pPr>
-        <w:ind w:left="5100" w:hanging="360"/>
+        <w:ind w:left="5040" w:hanging="360"/>
       </w:pPr>
       <w:rPr>
         <w:rFonts w:ascii="Symbol" w:hAnsi="Symbol" w:hint="default"/>
@@ -3003,7 +5440,7 @@
       <w:lvlText w:val="o"/>
       <w:lvlJc w:val="left"/>
       <w:pPr>
-        <w:ind w:left="5820" w:hanging="360"/>
+        <w:ind w:left="5760" w:hanging="360"/>
       </w:pPr>
       <w:rPr>
         <w:rFonts w:ascii="Courier New" w:hAnsi="Courier New" w:cs="Courier New" w:hint="default"/>
@@ -3015,7 +5452,572 @@
       <w:lvlText w:val=""/>
       <w:lvlJc w:val="left"/>
       <w:pPr>
+        <w:ind w:left="6480" w:hanging="360"/>
+      </w:pPr>
+      <w:rPr>
+        <w:rFonts w:ascii="Wingdings" w:hAnsi="Wingdings" w:hint="default"/>
+      </w:rPr>
+    </w:lvl>
+  </w:abstractNum>
+  <w:abstractNum w:abstractNumId="1" w15:restartNumberingAfterBreak="0">
+    <w:nsid w:val="1A7F3248"/>
+    <w:multiLevelType w:val="hybridMultilevel"/>
+    <w:tmpl w:val="8310939E"/>
+    <w:lvl w:ilvl="0" w:tplc="0409000D">
+      <w:start w:val="1"/>
+      <w:numFmt w:val="bullet"/>
+      <w:lvlText w:val=""/>
+      <w:lvlJc w:val="left"/>
+      <w:pPr>
+        <w:ind w:left="720" w:hanging="360"/>
+      </w:pPr>
+      <w:rPr>
+        <w:rFonts w:ascii="Wingdings" w:hAnsi="Wingdings" w:hint="default"/>
+      </w:rPr>
+    </w:lvl>
+    <w:lvl w:ilvl="1" w:tplc="04090003" w:tentative="1">
+      <w:start w:val="1"/>
+      <w:numFmt w:val="bullet"/>
+      <w:lvlText w:val="o"/>
+      <w:lvlJc w:val="left"/>
+      <w:pPr>
+        <w:ind w:left="1440" w:hanging="360"/>
+      </w:pPr>
+      <w:rPr>
+        <w:rFonts w:ascii="Courier New" w:hAnsi="Courier New" w:cs="Courier New" w:hint="default"/>
+      </w:rPr>
+    </w:lvl>
+    <w:lvl w:ilvl="2" w:tplc="04090005" w:tentative="1">
+      <w:start w:val="1"/>
+      <w:numFmt w:val="bullet"/>
+      <w:lvlText w:val=""/>
+      <w:lvlJc w:val="left"/>
+      <w:pPr>
+        <w:ind w:left="2160" w:hanging="360"/>
+      </w:pPr>
+      <w:rPr>
+        <w:rFonts w:ascii="Wingdings" w:hAnsi="Wingdings" w:hint="default"/>
+      </w:rPr>
+    </w:lvl>
+    <w:lvl w:ilvl="3" w:tplc="04090001" w:tentative="1">
+      <w:start w:val="1"/>
+      <w:numFmt w:val="bullet"/>
+      <w:lvlText w:val=""/>
+      <w:lvlJc w:val="left"/>
+      <w:pPr>
+        <w:ind w:left="2880" w:hanging="360"/>
+      </w:pPr>
+      <w:rPr>
+        <w:rFonts w:ascii="Symbol" w:hAnsi="Symbol" w:hint="default"/>
+      </w:rPr>
+    </w:lvl>
+    <w:lvl w:ilvl="4" w:tplc="04090003" w:tentative="1">
+      <w:start w:val="1"/>
+      <w:numFmt w:val="bullet"/>
+      <w:lvlText w:val="o"/>
+      <w:lvlJc w:val="left"/>
+      <w:pPr>
+        <w:ind w:left="3600" w:hanging="360"/>
+      </w:pPr>
+      <w:rPr>
+        <w:rFonts w:ascii="Courier New" w:hAnsi="Courier New" w:cs="Courier New" w:hint="default"/>
+      </w:rPr>
+    </w:lvl>
+    <w:lvl w:ilvl="5" w:tplc="04090005" w:tentative="1">
+      <w:start w:val="1"/>
+      <w:numFmt w:val="bullet"/>
+      <w:lvlText w:val=""/>
+      <w:lvlJc w:val="left"/>
+      <w:pPr>
+        <w:ind w:left="4320" w:hanging="360"/>
+      </w:pPr>
+      <w:rPr>
+        <w:rFonts w:ascii="Wingdings" w:hAnsi="Wingdings" w:hint="default"/>
+      </w:rPr>
+    </w:lvl>
+    <w:lvl w:ilvl="6" w:tplc="04090001" w:tentative="1">
+      <w:start w:val="1"/>
+      <w:numFmt w:val="bullet"/>
+      <w:lvlText w:val=""/>
+      <w:lvlJc w:val="left"/>
+      <w:pPr>
+        <w:ind w:left="5040" w:hanging="360"/>
+      </w:pPr>
+      <w:rPr>
+        <w:rFonts w:ascii="Symbol" w:hAnsi="Symbol" w:hint="default"/>
+      </w:rPr>
+    </w:lvl>
+    <w:lvl w:ilvl="7" w:tplc="04090003" w:tentative="1">
+      <w:start w:val="1"/>
+      <w:numFmt w:val="bullet"/>
+      <w:lvlText w:val="o"/>
+      <w:lvlJc w:val="left"/>
+      <w:pPr>
+        <w:ind w:left="5760" w:hanging="360"/>
+      </w:pPr>
+      <w:rPr>
+        <w:rFonts w:ascii="Courier New" w:hAnsi="Courier New" w:cs="Courier New" w:hint="default"/>
+      </w:rPr>
+    </w:lvl>
+    <w:lvl w:ilvl="8" w:tplc="04090005" w:tentative="1">
+      <w:start w:val="1"/>
+      <w:numFmt w:val="bullet"/>
+      <w:lvlText w:val=""/>
+      <w:lvlJc w:val="left"/>
+      <w:pPr>
+        <w:ind w:left="6480" w:hanging="360"/>
+      </w:pPr>
+      <w:rPr>
+        <w:rFonts w:ascii="Wingdings" w:hAnsi="Wingdings" w:hint="default"/>
+      </w:rPr>
+    </w:lvl>
+  </w:abstractNum>
+  <w:abstractNum w:abstractNumId="2" w15:restartNumberingAfterBreak="0">
+    <w:nsid w:val="2A5A06DF"/>
+    <w:multiLevelType w:val="multilevel"/>
+    <w:tmpl w:val="D4402E96"/>
+    <w:lvl w:ilvl="0">
+      <w:start w:val="3"/>
+      <w:numFmt w:val="decimal"/>
+      <w:lvlText w:val="%1"/>
+      <w:lvlJc w:val="left"/>
+      <w:pPr>
+        <w:ind w:left="480" w:hanging="480"/>
+      </w:pPr>
+      <w:rPr>
+        <w:rFonts w:hint="default"/>
+      </w:rPr>
+    </w:lvl>
+    <w:lvl w:ilvl="1">
+      <w:start w:val="4"/>
+      <w:numFmt w:val="decimal"/>
+      <w:lvlText w:val="%1.%2"/>
+      <w:lvlJc w:val="left"/>
+      <w:pPr>
+        <w:ind w:left="480" w:hanging="480"/>
+      </w:pPr>
+      <w:rPr>
+        <w:rFonts w:hint="default"/>
+      </w:rPr>
+    </w:lvl>
+    <w:lvl w:ilvl="2">
+      <w:start w:val="8"/>
+      <w:numFmt w:val="decimal"/>
+      <w:lvlText w:val="%1.%2.%3"/>
+      <w:lvlJc w:val="left"/>
+      <w:pPr>
+        <w:ind w:left="720" w:hanging="720"/>
+      </w:pPr>
+      <w:rPr>
+        <w:rFonts w:hint="default"/>
+      </w:rPr>
+    </w:lvl>
+    <w:lvl w:ilvl="3">
+      <w:start w:val="1"/>
+      <w:numFmt w:val="decimal"/>
+      <w:lvlText w:val="%1.%2.%3.%4"/>
+      <w:lvlJc w:val="left"/>
+      <w:pPr>
+        <w:ind w:left="720" w:hanging="720"/>
+      </w:pPr>
+      <w:rPr>
+        <w:rFonts w:hint="default"/>
+      </w:rPr>
+    </w:lvl>
+    <w:lvl w:ilvl="4">
+      <w:start w:val="1"/>
+      <w:numFmt w:val="decimal"/>
+      <w:lvlText w:val="%1.%2.%3.%4.%5"/>
+      <w:lvlJc w:val="left"/>
+      <w:pPr>
+        <w:ind w:left="1080" w:hanging="1080"/>
+      </w:pPr>
+      <w:rPr>
+        <w:rFonts w:hint="default"/>
+      </w:rPr>
+    </w:lvl>
+    <w:lvl w:ilvl="5">
+      <w:start w:val="1"/>
+      <w:numFmt w:val="decimal"/>
+      <w:lvlText w:val="%1.%2.%3.%4.%5.%6"/>
+      <w:lvlJc w:val="left"/>
+      <w:pPr>
+        <w:ind w:left="1080" w:hanging="1080"/>
+      </w:pPr>
+      <w:rPr>
+        <w:rFonts w:hint="default"/>
+      </w:rPr>
+    </w:lvl>
+    <w:lvl w:ilvl="6">
+      <w:start w:val="1"/>
+      <w:numFmt w:val="decimal"/>
+      <w:lvlText w:val="%1.%2.%3.%4.%5.%6.%7"/>
+      <w:lvlJc w:val="left"/>
+      <w:pPr>
+        <w:ind w:left="1440" w:hanging="1440"/>
+      </w:pPr>
+      <w:rPr>
+        <w:rFonts w:hint="default"/>
+      </w:rPr>
+    </w:lvl>
+    <w:lvl w:ilvl="7">
+      <w:start w:val="1"/>
+      <w:numFmt w:val="decimal"/>
+      <w:lvlText w:val="%1.%2.%3.%4.%5.%6.%7.%8"/>
+      <w:lvlJc w:val="left"/>
+      <w:pPr>
+        <w:ind w:left="1440" w:hanging="1440"/>
+      </w:pPr>
+      <w:rPr>
+        <w:rFonts w:hint="default"/>
+      </w:rPr>
+    </w:lvl>
+    <w:lvl w:ilvl="8">
+      <w:start w:val="1"/>
+      <w:numFmt w:val="decimal"/>
+      <w:lvlText w:val="%1.%2.%3.%4.%5.%6.%7.%8.%9"/>
+      <w:lvlJc w:val="left"/>
+      <w:pPr>
+        <w:ind w:left="1800" w:hanging="1800"/>
+      </w:pPr>
+      <w:rPr>
+        <w:rFonts w:hint="default"/>
+      </w:rPr>
+    </w:lvl>
+  </w:abstractNum>
+  <w:abstractNum w:abstractNumId="3" w15:restartNumberingAfterBreak="0">
+    <w:nsid w:val="63EB677E"/>
+    <w:multiLevelType w:val="hybridMultilevel"/>
+    <w:tmpl w:val="31FC0EAA"/>
+    <w:lvl w:ilvl="0" w:tplc="0409000D">
+      <w:start w:val="1"/>
+      <w:numFmt w:val="bullet"/>
+      <w:lvlText w:val=""/>
+      <w:lvlJc w:val="left"/>
+      <w:pPr>
+        <w:ind w:left="780" w:hanging="360"/>
+      </w:pPr>
+      <w:rPr>
+        <w:rFonts w:ascii="Wingdings" w:hAnsi="Wingdings" w:hint="default"/>
+      </w:rPr>
+    </w:lvl>
+    <w:lvl w:ilvl="1" w:tplc="04090003" w:tentative="1">
+      <w:start w:val="1"/>
+      <w:numFmt w:val="bullet"/>
+      <w:lvlText w:val="o"/>
+      <w:lvlJc w:val="left"/>
+      <w:pPr>
+        <w:ind w:left="1500" w:hanging="360"/>
+      </w:pPr>
+      <w:rPr>
+        <w:rFonts w:ascii="Courier New" w:hAnsi="Courier New" w:cs="Courier New" w:hint="default"/>
+      </w:rPr>
+    </w:lvl>
+    <w:lvl w:ilvl="2" w:tplc="04090005" w:tentative="1">
+      <w:start w:val="1"/>
+      <w:numFmt w:val="bullet"/>
+      <w:lvlText w:val=""/>
+      <w:lvlJc w:val="left"/>
+      <w:pPr>
+        <w:ind w:left="2220" w:hanging="360"/>
+      </w:pPr>
+      <w:rPr>
+        <w:rFonts w:ascii="Wingdings" w:hAnsi="Wingdings" w:hint="default"/>
+      </w:rPr>
+    </w:lvl>
+    <w:lvl w:ilvl="3" w:tplc="04090001" w:tentative="1">
+      <w:start w:val="1"/>
+      <w:numFmt w:val="bullet"/>
+      <w:lvlText w:val=""/>
+      <w:lvlJc w:val="left"/>
+      <w:pPr>
+        <w:ind w:left="2940" w:hanging="360"/>
+      </w:pPr>
+      <w:rPr>
+        <w:rFonts w:ascii="Symbol" w:hAnsi="Symbol" w:hint="default"/>
+      </w:rPr>
+    </w:lvl>
+    <w:lvl w:ilvl="4" w:tplc="04090003" w:tentative="1">
+      <w:start w:val="1"/>
+      <w:numFmt w:val="bullet"/>
+      <w:lvlText w:val="o"/>
+      <w:lvlJc w:val="left"/>
+      <w:pPr>
+        <w:ind w:left="3660" w:hanging="360"/>
+      </w:pPr>
+      <w:rPr>
+        <w:rFonts w:ascii="Courier New" w:hAnsi="Courier New" w:cs="Courier New" w:hint="default"/>
+      </w:rPr>
+    </w:lvl>
+    <w:lvl w:ilvl="5" w:tplc="04090005" w:tentative="1">
+      <w:start w:val="1"/>
+      <w:numFmt w:val="bullet"/>
+      <w:lvlText w:val=""/>
+      <w:lvlJc w:val="left"/>
+      <w:pPr>
+        <w:ind w:left="4380" w:hanging="360"/>
+      </w:pPr>
+      <w:rPr>
+        <w:rFonts w:ascii="Wingdings" w:hAnsi="Wingdings" w:hint="default"/>
+      </w:rPr>
+    </w:lvl>
+    <w:lvl w:ilvl="6" w:tplc="04090001" w:tentative="1">
+      <w:start w:val="1"/>
+      <w:numFmt w:val="bullet"/>
+      <w:lvlText w:val=""/>
+      <w:lvlJc w:val="left"/>
+      <w:pPr>
+        <w:ind w:left="5100" w:hanging="360"/>
+      </w:pPr>
+      <w:rPr>
+        <w:rFonts w:ascii="Symbol" w:hAnsi="Symbol" w:hint="default"/>
+      </w:rPr>
+    </w:lvl>
+    <w:lvl w:ilvl="7" w:tplc="04090003" w:tentative="1">
+      <w:start w:val="1"/>
+      <w:numFmt w:val="bullet"/>
+      <w:lvlText w:val="o"/>
+      <w:lvlJc w:val="left"/>
+      <w:pPr>
+        <w:ind w:left="5820" w:hanging="360"/>
+      </w:pPr>
+      <w:rPr>
+        <w:rFonts w:ascii="Courier New" w:hAnsi="Courier New" w:cs="Courier New" w:hint="default"/>
+      </w:rPr>
+    </w:lvl>
+    <w:lvl w:ilvl="8" w:tplc="04090005" w:tentative="1">
+      <w:start w:val="1"/>
+      <w:numFmt w:val="bullet"/>
+      <w:lvlText w:val=""/>
+      <w:lvlJc w:val="left"/>
+      <w:pPr>
         <w:ind w:left="6540" w:hanging="360"/>
+      </w:pPr>
+      <w:rPr>
+        <w:rFonts w:ascii="Wingdings" w:hAnsi="Wingdings" w:hint="default"/>
+      </w:rPr>
+    </w:lvl>
+  </w:abstractNum>
+  <w:abstractNum w:abstractNumId="4" w15:restartNumberingAfterBreak="0">
+    <w:nsid w:val="65472481"/>
+    <w:multiLevelType w:val="hybridMultilevel"/>
+    <w:tmpl w:val="E6282742"/>
+    <w:lvl w:ilvl="0" w:tplc="0409000D">
+      <w:start w:val="1"/>
+      <w:numFmt w:val="bullet"/>
+      <w:lvlText w:val=""/>
+      <w:lvlJc w:val="left"/>
+      <w:pPr>
+        <w:ind w:left="720" w:hanging="360"/>
+      </w:pPr>
+      <w:rPr>
+        <w:rFonts w:ascii="Wingdings" w:hAnsi="Wingdings" w:hint="default"/>
+      </w:rPr>
+    </w:lvl>
+    <w:lvl w:ilvl="1" w:tplc="04090003" w:tentative="1">
+      <w:start w:val="1"/>
+      <w:numFmt w:val="bullet"/>
+      <w:lvlText w:val="o"/>
+      <w:lvlJc w:val="left"/>
+      <w:pPr>
+        <w:ind w:left="1440" w:hanging="360"/>
+      </w:pPr>
+      <w:rPr>
+        <w:rFonts w:ascii="Courier New" w:hAnsi="Courier New" w:cs="Courier New" w:hint="default"/>
+      </w:rPr>
+    </w:lvl>
+    <w:lvl w:ilvl="2" w:tplc="04090005" w:tentative="1">
+      <w:start w:val="1"/>
+      <w:numFmt w:val="bullet"/>
+      <w:lvlText w:val=""/>
+      <w:lvlJc w:val="left"/>
+      <w:pPr>
+        <w:ind w:left="2160" w:hanging="360"/>
+      </w:pPr>
+      <w:rPr>
+        <w:rFonts w:ascii="Wingdings" w:hAnsi="Wingdings" w:hint="default"/>
+      </w:rPr>
+    </w:lvl>
+    <w:lvl w:ilvl="3" w:tplc="04090001" w:tentative="1">
+      <w:start w:val="1"/>
+      <w:numFmt w:val="bullet"/>
+      <w:lvlText w:val=""/>
+      <w:lvlJc w:val="left"/>
+      <w:pPr>
+        <w:ind w:left="2880" w:hanging="360"/>
+      </w:pPr>
+      <w:rPr>
+        <w:rFonts w:ascii="Symbol" w:hAnsi="Symbol" w:hint="default"/>
+      </w:rPr>
+    </w:lvl>
+    <w:lvl w:ilvl="4" w:tplc="04090003" w:tentative="1">
+      <w:start w:val="1"/>
+      <w:numFmt w:val="bullet"/>
+      <w:lvlText w:val="o"/>
+      <w:lvlJc w:val="left"/>
+      <w:pPr>
+        <w:ind w:left="3600" w:hanging="360"/>
+      </w:pPr>
+      <w:rPr>
+        <w:rFonts w:ascii="Courier New" w:hAnsi="Courier New" w:cs="Courier New" w:hint="default"/>
+      </w:rPr>
+    </w:lvl>
+    <w:lvl w:ilvl="5" w:tplc="04090005" w:tentative="1">
+      <w:start w:val="1"/>
+      <w:numFmt w:val="bullet"/>
+      <w:lvlText w:val=""/>
+      <w:lvlJc w:val="left"/>
+      <w:pPr>
+        <w:ind w:left="4320" w:hanging="360"/>
+      </w:pPr>
+      <w:rPr>
+        <w:rFonts w:ascii="Wingdings" w:hAnsi="Wingdings" w:hint="default"/>
+      </w:rPr>
+    </w:lvl>
+    <w:lvl w:ilvl="6" w:tplc="04090001" w:tentative="1">
+      <w:start w:val="1"/>
+      <w:numFmt w:val="bullet"/>
+      <w:lvlText w:val=""/>
+      <w:lvlJc w:val="left"/>
+      <w:pPr>
+        <w:ind w:left="5040" w:hanging="360"/>
+      </w:pPr>
+      <w:rPr>
+        <w:rFonts w:ascii="Symbol" w:hAnsi="Symbol" w:hint="default"/>
+      </w:rPr>
+    </w:lvl>
+    <w:lvl w:ilvl="7" w:tplc="04090003" w:tentative="1">
+      <w:start w:val="1"/>
+      <w:numFmt w:val="bullet"/>
+      <w:lvlText w:val="o"/>
+      <w:lvlJc w:val="left"/>
+      <w:pPr>
+        <w:ind w:left="5760" w:hanging="360"/>
+      </w:pPr>
+      <w:rPr>
+        <w:rFonts w:ascii="Courier New" w:hAnsi="Courier New" w:cs="Courier New" w:hint="default"/>
+      </w:rPr>
+    </w:lvl>
+    <w:lvl w:ilvl="8" w:tplc="04090005" w:tentative="1">
+      <w:start w:val="1"/>
+      <w:numFmt w:val="bullet"/>
+      <w:lvlText w:val=""/>
+      <w:lvlJc w:val="left"/>
+      <w:pPr>
+        <w:ind w:left="6480" w:hanging="360"/>
+      </w:pPr>
+      <w:rPr>
+        <w:rFonts w:ascii="Wingdings" w:hAnsi="Wingdings" w:hint="default"/>
+      </w:rPr>
+    </w:lvl>
+  </w:abstractNum>
+  <w:abstractNum w:abstractNumId="5" w15:restartNumberingAfterBreak="0">
+    <w:nsid w:val="6BFE2E82"/>
+    <w:multiLevelType w:val="hybridMultilevel"/>
+    <w:tmpl w:val="6C465236"/>
+    <w:lvl w:ilvl="0" w:tplc="0409000D">
+      <w:start w:val="1"/>
+      <w:numFmt w:val="bullet"/>
+      <w:lvlText w:val=""/>
+      <w:lvlJc w:val="left"/>
+      <w:pPr>
+        <w:ind w:left="720" w:hanging="360"/>
+      </w:pPr>
+      <w:rPr>
+        <w:rFonts w:ascii="Wingdings" w:hAnsi="Wingdings" w:hint="default"/>
+      </w:rPr>
+    </w:lvl>
+    <w:lvl w:ilvl="1" w:tplc="04090003" w:tentative="1">
+      <w:start w:val="1"/>
+      <w:numFmt w:val="bullet"/>
+      <w:lvlText w:val="o"/>
+      <w:lvlJc w:val="left"/>
+      <w:pPr>
+        <w:ind w:left="1440" w:hanging="360"/>
+      </w:pPr>
+      <w:rPr>
+        <w:rFonts w:ascii="Courier New" w:hAnsi="Courier New" w:cs="Courier New" w:hint="default"/>
+      </w:rPr>
+    </w:lvl>
+    <w:lvl w:ilvl="2" w:tplc="04090005" w:tentative="1">
+      <w:start w:val="1"/>
+      <w:numFmt w:val="bullet"/>
+      <w:lvlText w:val=""/>
+      <w:lvlJc w:val="left"/>
+      <w:pPr>
+        <w:ind w:left="2160" w:hanging="360"/>
+      </w:pPr>
+      <w:rPr>
+        <w:rFonts w:ascii="Wingdings" w:hAnsi="Wingdings" w:hint="default"/>
+      </w:rPr>
+    </w:lvl>
+    <w:lvl w:ilvl="3" w:tplc="04090001" w:tentative="1">
+      <w:start w:val="1"/>
+      <w:numFmt w:val="bullet"/>
+      <w:lvlText w:val=""/>
+      <w:lvlJc w:val="left"/>
+      <w:pPr>
+        <w:ind w:left="2880" w:hanging="360"/>
+      </w:pPr>
+      <w:rPr>
+        <w:rFonts w:ascii="Symbol" w:hAnsi="Symbol" w:hint="default"/>
+      </w:rPr>
+    </w:lvl>
+    <w:lvl w:ilvl="4" w:tplc="04090003" w:tentative="1">
+      <w:start w:val="1"/>
+      <w:numFmt w:val="bullet"/>
+      <w:lvlText w:val="o"/>
+      <w:lvlJc w:val="left"/>
+      <w:pPr>
+        <w:ind w:left="3600" w:hanging="360"/>
+      </w:pPr>
+      <w:rPr>
+        <w:rFonts w:ascii="Courier New" w:hAnsi="Courier New" w:cs="Courier New" w:hint="default"/>
+      </w:rPr>
+    </w:lvl>
+    <w:lvl w:ilvl="5" w:tplc="04090005" w:tentative="1">
+      <w:start w:val="1"/>
+      <w:numFmt w:val="bullet"/>
+      <w:lvlText w:val=""/>
+      <w:lvlJc w:val="left"/>
+      <w:pPr>
+        <w:ind w:left="4320" w:hanging="360"/>
+      </w:pPr>
+      <w:rPr>
+        <w:rFonts w:ascii="Wingdings" w:hAnsi="Wingdings" w:hint="default"/>
+      </w:rPr>
+    </w:lvl>
+    <w:lvl w:ilvl="6" w:tplc="04090001" w:tentative="1">
+      <w:start w:val="1"/>
+      <w:numFmt w:val="bullet"/>
+      <w:lvlText w:val=""/>
+      <w:lvlJc w:val="left"/>
+      <w:pPr>
+        <w:ind w:left="5040" w:hanging="360"/>
+      </w:pPr>
+      <w:rPr>
+        <w:rFonts w:ascii="Symbol" w:hAnsi="Symbol" w:hint="default"/>
+      </w:rPr>
+    </w:lvl>
+    <w:lvl w:ilvl="7" w:tplc="04090003" w:tentative="1">
+      <w:start w:val="1"/>
+      <w:numFmt w:val="bullet"/>
+      <w:lvlText w:val="o"/>
+      <w:lvlJc w:val="left"/>
+      <w:pPr>
+        <w:ind w:left="5760" w:hanging="360"/>
+      </w:pPr>
+      <w:rPr>
+        <w:rFonts w:ascii="Courier New" w:hAnsi="Courier New" w:cs="Courier New" w:hint="default"/>
+      </w:rPr>
+    </w:lvl>
+    <w:lvl w:ilvl="8" w:tplc="04090005" w:tentative="1">
+      <w:start w:val="1"/>
+      <w:numFmt w:val="bullet"/>
+      <w:lvlText w:val=""/>
+      <w:lvlJc w:val="left"/>
+      <w:pPr>
+        <w:ind w:left="6480" w:hanging="360"/>
       </w:pPr>
       <w:rPr>
         <w:rFonts w:ascii="Wingdings" w:hAnsi="Wingdings" w:hint="default"/>
@@ -3023,13 +6025,28 @@
     </w:lvl>
   </w:abstractNum>
   <w:num w:numId="1">
+    <w:abstractNumId w:val="3"/>
+  </w:num>
+  <w:num w:numId="2">
+    <w:abstractNumId w:val="4"/>
+  </w:num>
+  <w:num w:numId="3">
     <w:abstractNumId w:val="0"/>
+  </w:num>
+  <w:num w:numId="4">
+    <w:abstractNumId w:val="1"/>
+  </w:num>
+  <w:num w:numId="5">
+    <w:abstractNumId w:val="5"/>
+  </w:num>
+  <w:num w:numId="6">
+    <w:abstractNumId w:val="2"/>
   </w:num>
 </w:numbering>
 </file>
 
 <file path=word/styles.xml><?xml version="1.0" encoding="utf-8"?>
-<w:styles xmlns:mc="http://schemas.openxmlformats.org/markup-compatibility/2006" xmlns:r="http://schemas.openxmlformats.org/officeDocument/2006/relationships" xmlns:w="http://schemas.openxmlformats.org/wordprocessingml/2006/main" xmlns:w14="http://schemas.microsoft.com/office/word/2010/wordml" xmlns:w15="http://schemas.microsoft.com/office/word/2012/wordml" xmlns:w16se="http://schemas.microsoft.com/office/word/2015/wordml/symex" mc:Ignorable="w14 w15 w16se">
+<w:styles xmlns:mc="http://schemas.openxmlformats.org/markup-compatibility/2006" xmlns:r="http://schemas.openxmlformats.org/officeDocument/2006/relationships" xmlns:w="http://schemas.openxmlformats.org/wordprocessingml/2006/main" xmlns:w14="http://schemas.microsoft.com/office/word/2010/wordml" xmlns:w15="http://schemas.microsoft.com/office/word/2012/wordml" mc:Ignorable="w14 w15">
   <w:docDefaults>
     <w:rPrDefault>
       <w:rPr>
@@ -3480,6 +6497,36 @@
       <w:contextualSpacing/>
     </w:pPr>
   </w:style>
+  <w:style w:type="character" w:styleId="Emphasis">
+    <w:name w:val="Emphasis"/>
+    <w:basedOn w:val="DefaultParagraphFont"/>
+    <w:uiPriority w:val="20"/>
+    <w:qFormat/>
+    <w:rsid w:val="00A42864"/>
+    <w:rPr>
+      <w:i/>
+      <w:iCs/>
+    </w:rPr>
+  </w:style>
+  <w:style w:type="character" w:styleId="Strong">
+    <w:name w:val="Strong"/>
+    <w:uiPriority w:val="22"/>
+    <w:qFormat/>
+    <w:rsid w:val="00A42864"/>
+    <w:rPr>
+      <w:b/>
+      <w:bCs/>
+    </w:rPr>
+  </w:style>
+  <w:style w:type="paragraph" w:styleId="NoSpacing">
+    <w:name w:val="No Spacing"/>
+    <w:uiPriority w:val="1"/>
+    <w:qFormat/>
+    <w:rsid w:val="00A42864"/>
+    <w:pPr>
+      <w:spacing w:after="0" w:line="240" w:lineRule="auto"/>
+    </w:pPr>
+  </w:style>
 </w:styles>
 </file>
 

</xml_diff>